<commit_message>
projekt przedsiebiorstwa, rozdzial drugi
</commit_message>
<xml_diff>
--- a/projekt_sieci_komputerowej_przedsiebiorstwa.docx
+++ b/projekt_sieci_komputerowej_przedsiebiorstwa.docx
@@ -204,7 +204,14 @@
         </w:rPr>
       </w:pPr>
       <w:r>
-        <w:rPr/>
+        <w:rPr>
+          <w:b/>
+          <w:i/>
+          <w:color w:val="000000"/>
+          <w:sz w:val="28"/>
+          <w:szCs w:val="28"/>
+          <w:highlight w:val="white"/>
+        </w:rPr>
       </w:r>
     </w:p>
     <w:p>
@@ -227,7 +234,7 @@
           <w:color w:val="000000"/>
           <w:sz w:val="32"/>
           <w:szCs w:val="32"/>
-          <w:shd w:fill="FFFFFF" w:val="clear"/>
+          <w:highlight w:val="white"/>
         </w:rPr>
       </w:r>
     </w:p>
@@ -251,7 +258,7 @@
           <w:color w:val="000000"/>
           <w:sz w:val="32"/>
           <w:szCs w:val="32"/>
-          <w:shd w:fill="FFFFFF" w:val="clear"/>
+          <w:highlight w:val="white"/>
         </w:rPr>
       </w:r>
     </w:p>
@@ -275,7 +282,7 @@
           <w:color w:val="000000"/>
           <w:sz w:val="32"/>
           <w:szCs w:val="32"/>
-          <w:shd w:fill="FFFFFF" w:val="clear"/>
+          <w:highlight w:val="white"/>
         </w:rPr>
       </w:r>
     </w:p>
@@ -299,7 +306,7 @@
           <w:color w:val="000000"/>
           <w:sz w:val="32"/>
           <w:szCs w:val="32"/>
-          <w:shd w:fill="FFFFFF" w:val="clear"/>
+          <w:highlight w:val="white"/>
         </w:rPr>
       </w:r>
     </w:p>
@@ -323,7 +330,7 @@
           <w:color w:val="000000"/>
           <w:sz w:val="32"/>
           <w:szCs w:val="32"/>
-          <w:shd w:fill="FFFFFF" w:val="clear"/>
+          <w:highlight w:val="white"/>
         </w:rPr>
       </w:r>
     </w:p>
@@ -342,37 +349,7 @@
           <w:szCs w:val="32"/>
           <w:shd w:fill="FFFFFF" w:val="clear"/>
         </w:rPr>
-        <w:t>Autor</w:t>
-      </w:r>
-      <w:r>
-        <w:rPr>
-          <w:b/>
-          <w:color w:val="000000"/>
-          <w:sz w:val="32"/>
-          <w:szCs w:val="32"/>
-          <w:shd w:fill="FFFFFF" w:val="clear"/>
-        </w:rPr>
-        <w:t>zy</w:t>
-      </w:r>
-      <w:r>
-        <w:rPr>
-          <w:b/>
-          <w:color w:val="000000"/>
-          <w:sz w:val="32"/>
-          <w:szCs w:val="32"/>
-          <w:shd w:fill="FFFFFF" w:val="clear"/>
-        </w:rPr>
-        <w:t xml:space="preserve">: </w:t>
-      </w:r>
-      <w:r>
-        <w:rPr>
-          <w:b/>
-          <w:color w:val="000000"/>
-          <w:sz w:val="32"/>
-          <w:szCs w:val="32"/>
-          <w:shd w:fill="FFFFFF" w:val="clear"/>
-        </w:rPr>
-        <w:t>Dominik  Bukowiec,</w:t>
+        <w:t>Autorzy: Dominik  Bukowiec,</w:t>
       </w:r>
     </w:p>
     <w:p>
@@ -435,16 +412,7 @@
           <w:szCs w:val="32"/>
           <w:shd w:fill="FFFFFF" w:val="clear"/>
         </w:rPr>
-        <w:t xml:space="preserve"> </w:t>
-      </w:r>
-      <w:r>
-        <w:rPr>
-          <w:color w:val="000000"/>
-          <w:sz w:val="32"/>
-          <w:szCs w:val="32"/>
-          <w:shd w:fill="FFFFFF" w:val="clear"/>
-        </w:rPr>
-        <w:t>Informatyka Stosowana</w:t>
+        <w:t xml:space="preserve"> Informatyka Stosowana</w:t>
       </w:r>
     </w:p>
     <w:p>
@@ -461,17 +429,7 @@
           <w:szCs w:val="32"/>
           <w:shd w:fill="FFFFFF" w:val="clear"/>
         </w:rPr>
-        <w:t xml:space="preserve">Prowadzący: </w:t>
-      </w:r>
-      <w:r>
-        <w:rPr>
-          <w:b/>
-          <w:color w:val="000000"/>
-          <w:sz w:val="32"/>
-          <w:szCs w:val="32"/>
-          <w:shd w:fill="FFFFFF" w:val="clear"/>
-        </w:rPr>
-        <w:t>mgr inż. Jacek Kaleta</w:t>
+        <w:t>Prowadzący: mgr inż. Jacek Kaleta</w:t>
       </w:r>
     </w:p>
     <w:p>
@@ -493,7 +451,7 @@
           <w:color w:val="000000"/>
           <w:sz w:val="32"/>
           <w:szCs w:val="32"/>
-          <w:shd w:fill="FFFFFF" w:val="clear"/>
+          <w:highlight w:val="white"/>
         </w:rPr>
       </w:r>
     </w:p>
@@ -516,7 +474,7 @@
           <w:color w:val="000000"/>
           <w:sz w:val="32"/>
           <w:szCs w:val="32"/>
-          <w:shd w:fill="FFFFFF" w:val="clear"/>
+          <w:highlight w:val="white"/>
         </w:rPr>
       </w:r>
     </w:p>
@@ -534,37 +492,7 @@
           <w:szCs w:val="32"/>
           <w:shd w:fill="FFFFFF" w:val="clear"/>
         </w:rPr>
-        <w:t xml:space="preserve">Nowy Sącz </w:t>
-      </w:r>
-      <w:r>
-        <w:rPr>
-          <w:b/>
-          <w:color w:val="000000"/>
-          <w:sz w:val="32"/>
-          <w:szCs w:val="32"/>
-          <w:shd w:fill="FFFFFF" w:val="clear"/>
-        </w:rPr>
-        <w:t>12.</w:t>
-      </w:r>
-      <w:r>
-        <w:rPr>
-          <w:b/>
-          <w:color w:val="000000"/>
-          <w:sz w:val="32"/>
-          <w:szCs w:val="32"/>
-          <w:shd w:fill="FFFFFF" w:val="clear"/>
-        </w:rPr>
-        <w:t>201</w:t>
-      </w:r>
-      <w:r>
-        <w:rPr>
-          <w:b/>
-          <w:color w:val="000000"/>
-          <w:sz w:val="32"/>
-          <w:szCs w:val="32"/>
-          <w:shd w:fill="FFFFFF" w:val="clear"/>
-        </w:rPr>
-        <w:t>9</w:t>
+        <w:t>Nowy Sącz 2019</w:t>
       </w:r>
     </w:p>
     <w:p>
@@ -585,7 +513,7 @@
           <w:color w:val="000000"/>
           <w:sz w:val="32"/>
           <w:szCs w:val="32"/>
-          <w:shd w:fill="FFFFFF" w:val="clear"/>
+          <w:highlight w:val="white"/>
         </w:rPr>
       </w:r>
       <w:r>
@@ -693,757 +621,218 @@
           <w:b w:val="false"/>
           <w:bCs w:val="false"/>
           <w:color w:val="000000"/>
-          <w:sz w:val="32"/>
-          <w:szCs w:val="32"/>
-          <w:highlight w:val="white"/>
-        </w:rPr>
-      </w:pPr>
-      <w:r>
-        <w:rPr>
-          <w:b w:val="false"/>
-          <w:bCs w:val="false"/>
-          <w:color w:val="000000"/>
           <w:sz w:val="28"/>
           <w:szCs w:val="28"/>
           <w:highlight w:val="white"/>
         </w:rPr>
-        <w:t>3. Analiza potrzeb użytkowników ........................................</w:t>
-        <w:tab/>
-        <w:tab/>
-        <w:t>- 7 -</w:t>
-      </w:r>
-    </w:p>
-    <w:p>
-      <w:pPr>
-        <w:pStyle w:val="Normal"/>
-        <w:spacing w:before="57" w:after="120"/>
-        <w:ind w:left="708" w:hanging="0"/>
+      </w:pPr>
+      <w:r>
+        <w:rPr/>
+      </w:r>
+      <w:r>
+        <w:br w:type="page"/>
+      </w:r>
+    </w:p>
+    <w:p>
+      <w:pPr>
+        <w:pStyle w:val="Nagwek1"/>
+        <w:spacing w:lineRule="auto" w:line="360"/>
         <w:jc w:val="both"/>
-        <w:rPr>
-          <w:b w:val="false"/>
-          <w:b w:val="false"/>
-          <w:bCs w:val="false"/>
-          <w:color w:val="000000"/>
-          <w:sz w:val="32"/>
-          <w:szCs w:val="32"/>
-          <w:highlight w:val="white"/>
-        </w:rPr>
-      </w:pPr>
-      <w:r>
-        <w:rPr>
-          <w:b w:val="false"/>
-          <w:bCs w:val="false"/>
+        <w:rPr/>
+      </w:pPr>
+      <w:r>
+        <w:rPr>
+          <w:rFonts w:cs="Times New Roman" w:ascii="Times New Roman" w:hAnsi="Times New Roman"/>
           <w:color w:val="000000"/>
           <w:sz w:val="28"/>
           <w:szCs w:val="28"/>
-          <w:highlight w:val="white"/>
-        </w:rPr>
-        <w:t>4. Określenie wymagań projektowych ..................................</w:t>
-        <w:tab/>
-        <w:tab/>
-        <w:t>- 8 -</w:t>
-      </w:r>
-    </w:p>
-    <w:p>
-      <w:pPr>
-        <w:pStyle w:val="Normal"/>
-        <w:spacing w:before="57" w:after="120"/>
-        <w:ind w:left="708" w:hanging="0"/>
+        </w:rPr>
+        <w:t>1. Wstęp</w:t>
+      </w:r>
+    </w:p>
+    <w:p>
+      <w:pPr>
+        <w:pStyle w:val="Nagwek1"/>
+        <w:spacing w:lineRule="auto" w:line="360"/>
         <w:jc w:val="both"/>
         <w:rPr>
           <w:b w:val="false"/>
           <w:b w:val="false"/>
           <w:bCs w:val="false"/>
-          <w:color w:val="000000"/>
-          <w:sz w:val="32"/>
-          <w:szCs w:val="32"/>
-          <w:highlight w:val="white"/>
-        </w:rPr>
-      </w:pPr>
-      <w:r>
-        <w:rPr>
+        </w:rPr>
+      </w:pPr>
+      <w:r>
+        <w:rPr>
+          <w:rFonts w:cs="Times New Roman" w:ascii="Times New Roman" w:hAnsi="Times New Roman"/>
           <w:b w:val="false"/>
           <w:bCs w:val="false"/>
           <w:color w:val="000000"/>
           <w:sz w:val="28"/>
           <w:szCs w:val="28"/>
-          <w:highlight w:val="white"/>
-        </w:rPr>
-        <w:t>5. Projekt sieci:</w:t>
-      </w:r>
-    </w:p>
-    <w:p>
-      <w:pPr>
-        <w:pStyle w:val="Normal"/>
-        <w:spacing w:before="57" w:after="120"/>
-        <w:ind w:left="708" w:hanging="0"/>
+        </w:rPr>
+        <w:t>Celem projektu jest wykonanie dokumentacji umożliwiającej wykonanie sieci komputerowej dla średniej wielkości firmy programistycznej „Janusze &amp; Hakery”. Wspomniana firma zajmuje się produkcją różnego rodzaju programów komputerowych, projektowaniem oraz wdrażaniem systemów bazodanowych, projektowaniem stron www, sklepów internetowych. W pracach nad projektem kierowano się przede wszystkim jakością i duża niezawodnością projektowanej sieci, projekt sieci zawiera możliwość późniejszej rozbudowy wraz ze zwiększaniem się potrzeb Projekt obejmuje zakup kilku stanowisk komputerowych stacjonarny jak i przenośnych /laptop/, uwzględniono modernizację posiadanego już przez firmę sprzętu.</w:t>
+      </w:r>
+    </w:p>
+    <w:p>
+      <w:pPr>
+        <w:pStyle w:val="Nagwek1"/>
+        <w:spacing w:lineRule="auto" w:line="360"/>
         <w:jc w:val="both"/>
         <w:rPr>
-          <w:b w:val="false"/>
-          <w:b w:val="false"/>
-          <w:bCs w:val="false"/>
-          <w:color w:val="000000"/>
-          <w:sz w:val="32"/>
-          <w:szCs w:val="32"/>
-          <w:highlight w:val="white"/>
-        </w:rPr>
-      </w:pPr>
-      <w:r>
-        <w:rPr>
-          <w:b w:val="false"/>
-          <w:bCs w:val="false"/>
+          <w:b/>
+          <w:b/>
+          <w:bCs/>
+        </w:rPr>
+      </w:pPr>
+      <w:r>
+        <w:rPr>
+          <w:rFonts w:cs="Times New Roman" w:ascii="Times New Roman" w:hAnsi="Times New Roman"/>
+          <w:b/>
+          <w:bCs/>
           <w:color w:val="000000"/>
           <w:sz w:val="28"/>
           <w:szCs w:val="28"/>
-          <w:highlight w:val="white"/>
-        </w:rPr>
-        <w:tab/>
-        <w:t>5.1 Projekt logiczny sieci wraz z koncepcją rozwiązania …</w:t>
-        <w:tab/>
-        <w:t>-10 -</w:t>
-      </w:r>
-    </w:p>
-    <w:p>
-      <w:pPr>
-        <w:pStyle w:val="Normal"/>
-        <w:spacing w:before="57" w:after="120"/>
-        <w:ind w:left="708" w:hanging="0"/>
+        </w:rPr>
+        <w:t>2. Inwentaryzacja sprzętu i infrastruktury w przedsiębiorstwie.</w:t>
+      </w:r>
+    </w:p>
+    <w:p>
+      <w:pPr>
+        <w:pStyle w:val="Nagwek1"/>
+        <w:spacing w:lineRule="auto" w:line="360"/>
         <w:jc w:val="both"/>
         <w:rPr>
           <w:b w:val="false"/>
           <w:b w:val="false"/>
           <w:bCs w:val="false"/>
-          <w:color w:val="000000"/>
-          <w:sz w:val="32"/>
-          <w:szCs w:val="32"/>
-          <w:highlight w:val="white"/>
-        </w:rPr>
-      </w:pPr>
-      <w:r>
-        <w:rPr>
+        </w:rPr>
+      </w:pPr>
+      <w:r>
+        <w:rPr>
+          <w:rFonts w:cs="Times New Roman" w:ascii="Times New Roman" w:hAnsi="Times New Roman"/>
           <w:b w:val="false"/>
           <w:bCs w:val="false"/>
           <w:color w:val="000000"/>
           <w:sz w:val="28"/>
           <w:szCs w:val="28"/>
-          <w:highlight w:val="white"/>
         </w:rPr>
         <w:tab/>
-        <w:t xml:space="preserve">5.2 Projekt okablowania budynków .................................. </w:t>
-        <w:tab/>
-        <w:t>-12 -</w:t>
-      </w:r>
-    </w:p>
-    <w:p>
-      <w:pPr>
-        <w:pStyle w:val="Normal"/>
-        <w:spacing w:before="57" w:after="120"/>
-        <w:ind w:left="708" w:hanging="0"/>
+        <w:t>Naszym zadaniem było stworzenie sieci lokalnej dla firmy z sektora IT z</w:t>
+      </w:r>
+    </w:p>
+    <w:p>
+      <w:pPr>
+        <w:pStyle w:val="Nagwek1"/>
+        <w:spacing w:lineRule="auto" w:line="360"/>
         <w:jc w:val="both"/>
         <w:rPr>
           <w:b w:val="false"/>
           <w:b w:val="false"/>
           <w:bCs w:val="false"/>
-          <w:color w:val="000000"/>
-          <w:sz w:val="32"/>
-          <w:szCs w:val="32"/>
-          <w:highlight w:val="white"/>
-        </w:rPr>
-      </w:pPr>
-      <w:r>
-        <w:rPr>
+        </w:rPr>
+      </w:pPr>
+      <w:r>
+        <w:rPr>
+          <w:rFonts w:cs="Times New Roman" w:ascii="Times New Roman" w:hAnsi="Times New Roman"/>
           <w:b w:val="false"/>
           <w:bCs w:val="false"/>
           <w:color w:val="000000"/>
           <w:sz w:val="28"/>
           <w:szCs w:val="28"/>
-          <w:highlight w:val="white"/>
-        </w:rPr>
-        <w:tab/>
-        <w:t>5.3 Projekt podłączenia do Internetu ...............................…</w:t>
-        <w:tab/>
-        <w:t>-21 -</w:t>
-      </w:r>
-    </w:p>
-    <w:p>
-      <w:pPr>
-        <w:pStyle w:val="Normal"/>
-        <w:spacing w:before="57" w:after="120"/>
-        <w:ind w:left="708" w:hanging="0"/>
+        </w:rPr>
+        <w:t>szybkim podłączeniem do Internetu i siecią lokalną w technologii Fast</w:t>
+      </w:r>
+    </w:p>
+    <w:p>
+      <w:pPr>
+        <w:pStyle w:val="Nagwek1"/>
+        <w:spacing w:lineRule="auto" w:line="360"/>
         <w:jc w:val="both"/>
         <w:rPr>
           <w:b w:val="false"/>
           <w:b w:val="false"/>
           <w:bCs w:val="false"/>
-          <w:color w:val="000000"/>
-          <w:sz w:val="32"/>
-          <w:szCs w:val="32"/>
-          <w:highlight w:val="white"/>
-        </w:rPr>
-      </w:pPr>
-      <w:r>
-        <w:rPr>
+        </w:rPr>
+      </w:pPr>
+      <w:r>
+        <w:rPr>
+          <w:rFonts w:cs="Times New Roman" w:ascii="Times New Roman" w:hAnsi="Times New Roman"/>
           <w:b w:val="false"/>
           <w:bCs w:val="false"/>
           <w:color w:val="000000"/>
           <w:sz w:val="28"/>
           <w:szCs w:val="28"/>
-          <w:highlight w:val="white"/>
-        </w:rPr>
-        <w:tab/>
-        <w:t>5.4 Punkt dystrybucyjny ...................................................…</w:t>
-        <w:tab/>
-        <w:t>-22 -</w:t>
-      </w:r>
-    </w:p>
-    <w:p>
-      <w:pPr>
-        <w:pStyle w:val="Normal"/>
-        <w:spacing w:before="57" w:after="120"/>
-        <w:ind w:left="708" w:hanging="0"/>
+        </w:rPr>
+        <w:t>Ethernet. Ze specyfiki działania systemu informatycznego takiej firmy</w:t>
+      </w:r>
+    </w:p>
+    <w:p>
+      <w:pPr>
+        <w:pStyle w:val="Nagwek1"/>
+        <w:spacing w:lineRule="auto" w:line="360"/>
         <w:jc w:val="both"/>
         <w:rPr>
           <w:b w:val="false"/>
           <w:b w:val="false"/>
           <w:bCs w:val="false"/>
-          <w:color w:val="000000"/>
-          <w:sz w:val="32"/>
-          <w:szCs w:val="32"/>
-          <w:highlight w:val="white"/>
-        </w:rPr>
-      </w:pPr>
-      <w:r>
-        <w:rPr>
+        </w:rPr>
+      </w:pPr>
+      <w:r>
+        <w:rPr>
+          <w:rFonts w:cs="Times New Roman" w:ascii="Times New Roman" w:hAnsi="Times New Roman"/>
           <w:b w:val="false"/>
           <w:bCs w:val="false"/>
           <w:color w:val="000000"/>
           <w:sz w:val="28"/>
           <w:szCs w:val="28"/>
-          <w:highlight w:val="white"/>
-        </w:rPr>
-        <w:tab/>
-        <w:t>5.5 Stacje robocze, komputery przenośne, drukarki .........…</w:t>
-        <w:tab/>
-        <w:t>-25 -</w:t>
-      </w:r>
-    </w:p>
-    <w:p>
-      <w:pPr>
-        <w:pStyle w:val="Normal"/>
-        <w:spacing w:before="57" w:after="120"/>
-        <w:ind w:left="708" w:hanging="0"/>
+        </w:rPr>
+        <w:t>wynika zarówno duża wymiana danych w sieci lokalnej jak i intensywna</w:t>
+      </w:r>
+    </w:p>
+    <w:p>
+      <w:pPr>
+        <w:pStyle w:val="Nagwek1"/>
+        <w:spacing w:lineRule="auto" w:line="360"/>
         <w:jc w:val="both"/>
         <w:rPr>
           <w:b w:val="false"/>
           <w:b w:val="false"/>
           <w:bCs w:val="false"/>
-          <w:color w:val="000000"/>
-          <w:sz w:val="32"/>
-          <w:szCs w:val="32"/>
-          <w:highlight w:val="white"/>
-        </w:rPr>
-      </w:pPr>
-      <w:r>
-        <w:rPr>
+        </w:rPr>
+      </w:pPr>
+      <w:r>
+        <w:rPr>
+          <w:rFonts w:cs="Times New Roman" w:ascii="Times New Roman" w:hAnsi="Times New Roman"/>
           <w:b w:val="false"/>
           <w:bCs w:val="false"/>
           <w:color w:val="000000"/>
           <w:sz w:val="28"/>
           <w:szCs w:val="28"/>
-          <w:highlight w:val="white"/>
-        </w:rPr>
-        <w:tab/>
-        <w:t>5.6 Konfiguracja serwera sieciowego ...............................…</w:t>
-        <w:tab/>
-        <w:t>-26 -</w:t>
-      </w:r>
-    </w:p>
-    <w:p>
-      <w:pPr>
-        <w:pStyle w:val="Normal"/>
-        <w:spacing w:before="57" w:after="120"/>
-        <w:ind w:left="708" w:hanging="0"/>
+        </w:rPr>
+        <w:t>eksploatacja połączenia z Internetem.</w:t>
+      </w:r>
+    </w:p>
+    <w:p>
+      <w:pPr>
+        <w:pStyle w:val="Nagwek1"/>
+        <w:spacing w:lineRule="auto" w:line="360"/>
         <w:jc w:val="both"/>
         <w:rPr>
           <w:b w:val="false"/>
           <w:b w:val="false"/>
           <w:bCs w:val="false"/>
-          <w:color w:val="000000"/>
-          <w:sz w:val="32"/>
-          <w:szCs w:val="32"/>
-          <w:highlight w:val="white"/>
-        </w:rPr>
-      </w:pPr>
-      <w:r>
-        <w:rPr>
+        </w:rPr>
+      </w:pPr>
+      <w:r>
+        <w:rPr>
+          <w:rFonts w:cs="Times New Roman" w:ascii="Times New Roman" w:hAnsi="Times New Roman"/>
           <w:b w:val="false"/>
           <w:bCs w:val="false"/>
           <w:color w:val="000000"/>
           <w:sz w:val="28"/>
           <w:szCs w:val="28"/>
-          <w:highlight w:val="white"/>
-        </w:rPr>
-        <w:tab/>
-        <w:t xml:space="preserve">5.7 Analiza bezpieczeństwa sieciowego ...............................  </w:t>
-        <w:tab/>
-        <w:t>-27 -</w:t>
-      </w:r>
-    </w:p>
-    <w:p>
-      <w:pPr>
-        <w:pStyle w:val="Normal"/>
-        <w:spacing w:before="57" w:after="120"/>
-        <w:ind w:left="708" w:hanging="0"/>
-        <w:jc w:val="both"/>
-        <w:rPr>
-          <w:b w:val="false"/>
-          <w:b w:val="false"/>
-          <w:bCs w:val="false"/>
-          <w:color w:val="000000"/>
-          <w:sz w:val="32"/>
-          <w:szCs w:val="32"/>
-          <w:highlight w:val="white"/>
-        </w:rPr>
-      </w:pPr>
-      <w:r>
-        <w:rPr>
-          <w:b w:val="false"/>
-          <w:bCs w:val="false"/>
-          <w:color w:val="000000"/>
-          <w:sz w:val="28"/>
-          <w:szCs w:val="28"/>
-          <w:highlight w:val="white"/>
-        </w:rPr>
-        <w:tab/>
-        <w:t>5.8 Kosztorys ..................................................................... …   - 28 -</w:t>
-      </w:r>
-    </w:p>
-    <w:p>
-      <w:pPr>
-        <w:pStyle w:val="Normal"/>
-        <w:spacing w:before="57" w:after="120"/>
-        <w:ind w:left="708" w:hanging="0"/>
-        <w:jc w:val="both"/>
-        <w:rPr>
-          <w:b w:val="false"/>
-          <w:b w:val="false"/>
-          <w:bCs w:val="false"/>
-          <w:color w:val="000000"/>
-          <w:sz w:val="32"/>
-          <w:szCs w:val="32"/>
-          <w:highlight w:val="white"/>
-        </w:rPr>
-      </w:pPr>
-      <w:r>
-        <w:rPr>
-          <w:b w:val="false"/>
-          <w:bCs w:val="false"/>
-          <w:color w:val="000000"/>
-          <w:sz w:val="28"/>
-          <w:szCs w:val="28"/>
-          <w:highlight w:val="white"/>
-        </w:rPr>
-        <w:t>6. Karty katalogowe proponowanych urządzeń ........................……   -31 -</w:t>
-      </w:r>
-      <w:r>
-        <w:br w:type="page"/>
-      </w:r>
-    </w:p>
-    <w:p>
-      <w:pPr>
-        <w:pStyle w:val="Nagwek1"/>
-        <w:spacing w:lineRule="auto" w:line="360"/>
-        <w:jc w:val="both"/>
-        <w:rPr/>
-      </w:pPr>
-      <w:r>
-        <w:rPr>
-          <w:rFonts w:cs="Times New Roman" w:ascii="Times New Roman" w:hAnsi="Times New Roman"/>
-          <w:color w:val="000000"/>
-          <w:sz w:val="28"/>
-          <w:szCs w:val="28"/>
-        </w:rPr>
-        <w:t>1. Wstęp</w:t>
-      </w:r>
-    </w:p>
-    <w:p>
-      <w:pPr>
-        <w:pStyle w:val="Nagwek1"/>
-        <w:spacing w:lineRule="auto" w:line="360"/>
-        <w:jc w:val="both"/>
-        <w:rPr>
-          <w:b w:val="false"/>
-          <w:b w:val="false"/>
-          <w:bCs w:val="false"/>
-        </w:rPr>
-      </w:pPr>
-      <w:r>
-        <w:rPr>
-          <w:rFonts w:cs="Times New Roman" w:ascii="Times New Roman" w:hAnsi="Times New Roman"/>
-          <w:b w:val="false"/>
-          <w:bCs w:val="false"/>
-          <w:color w:val="000000"/>
-          <w:sz w:val="28"/>
-          <w:szCs w:val="28"/>
-        </w:rPr>
-        <w:t>Celem projektu jest wykonanie dokumentacji umożliwiającej wykonanie sieci komputerowej dla średniej wielkości firmy programistycznej „</w:t>
-      </w:r>
-      <w:r>
-        <w:rPr>
-          <w:rFonts w:cs="Times New Roman" w:ascii="Times New Roman" w:hAnsi="Times New Roman"/>
-          <w:b w:val="false"/>
-          <w:bCs w:val="false"/>
-          <w:color w:val="000000"/>
-          <w:sz w:val="28"/>
-          <w:szCs w:val="28"/>
-        </w:rPr>
-        <w:t>Janusze &amp; Hakery</w:t>
-      </w:r>
-      <w:r>
-        <w:rPr>
-          <w:rFonts w:cs="Times New Roman" w:ascii="Times New Roman" w:hAnsi="Times New Roman"/>
-          <w:b w:val="false"/>
-          <w:bCs w:val="false"/>
-          <w:color w:val="000000"/>
-          <w:sz w:val="28"/>
-          <w:szCs w:val="28"/>
-        </w:rPr>
-        <w:t>”. Wspomniana firma zajmuje się produkcją różnego rodzaju programów komputerowych, projektowaniem oraz wdrażaniem systemów bazodanowych, projektowaniem stron www, sklepów internetowych. W pracach nad projektem kierowano się przede wszystkim jakością i duża niezawodnością projektowanej siec</w:t>
-      </w:r>
-      <w:r>
-        <w:rPr>
-          <w:rFonts w:cs="Times New Roman" w:ascii="Times New Roman" w:hAnsi="Times New Roman"/>
-          <w:b w:val="false"/>
-          <w:bCs w:val="false"/>
-          <w:color w:val="000000"/>
-          <w:sz w:val="28"/>
-          <w:szCs w:val="28"/>
-        </w:rPr>
-        <w:t>i</w:t>
-      </w:r>
-      <w:r>
-        <w:rPr>
-          <w:rFonts w:cs="Times New Roman" w:ascii="Times New Roman" w:hAnsi="Times New Roman"/>
-          <w:b w:val="false"/>
-          <w:bCs w:val="false"/>
-          <w:color w:val="000000"/>
-          <w:sz w:val="28"/>
-          <w:szCs w:val="28"/>
-        </w:rPr>
-        <w:t xml:space="preserve">, </w:t>
-      </w:r>
-      <w:r>
-        <w:rPr>
-          <w:rFonts w:cs="Times New Roman" w:ascii="Times New Roman" w:hAnsi="Times New Roman"/>
-          <w:b w:val="false"/>
-          <w:bCs w:val="false"/>
-          <w:color w:val="000000"/>
-          <w:sz w:val="28"/>
-          <w:szCs w:val="28"/>
-        </w:rPr>
-        <w:t>projekt sieci zawiera możliwość późniejszej rozbudowy wraz ze zwiększaniem się potrzeb</w:t>
-      </w:r>
-      <w:r>
-        <w:rPr>
-          <w:rFonts w:cs="Times New Roman" w:ascii="Times New Roman" w:hAnsi="Times New Roman"/>
-          <w:b w:val="false"/>
-          <w:bCs w:val="false"/>
-          <w:color w:val="000000"/>
-          <w:sz w:val="28"/>
-          <w:szCs w:val="28"/>
-        </w:rPr>
-        <w:t xml:space="preserve"> Projekt obejmuje zakup kilku stanowisk komputerowych </w:t>
-      </w:r>
-      <w:r>
-        <w:rPr>
-          <w:rFonts w:cs="Times New Roman" w:ascii="Times New Roman" w:hAnsi="Times New Roman"/>
-          <w:b w:val="false"/>
-          <w:bCs w:val="false"/>
-          <w:color w:val="000000"/>
-          <w:sz w:val="28"/>
-          <w:szCs w:val="28"/>
-        </w:rPr>
-        <w:t>stacjonarny jak i przenośnych /laptop/, uwzględniono</w:t>
-      </w:r>
-      <w:r>
-        <w:rPr>
-          <w:rFonts w:cs="Times New Roman" w:ascii="Times New Roman" w:hAnsi="Times New Roman"/>
-          <w:b w:val="false"/>
-          <w:bCs w:val="false"/>
-          <w:color w:val="000000"/>
-          <w:sz w:val="28"/>
-          <w:szCs w:val="28"/>
-        </w:rPr>
-        <w:t xml:space="preserve"> modernizację posiadanego już przez firmę sprzętu.</w:t>
-      </w:r>
-    </w:p>
-    <w:p>
-      <w:pPr>
-        <w:pStyle w:val="Nagwek1"/>
-        <w:spacing w:lineRule="auto" w:line="360"/>
-        <w:jc w:val="both"/>
-        <w:rPr>
-          <w:b/>
-          <w:b/>
-          <w:bCs/>
-        </w:rPr>
-      </w:pPr>
-      <w:r>
-        <w:rPr>
-          <w:rFonts w:cs="Times New Roman" w:ascii="Times New Roman" w:hAnsi="Times New Roman"/>
-          <w:b/>
-          <w:bCs/>
-          <w:color w:val="000000"/>
-          <w:sz w:val="28"/>
-          <w:szCs w:val="28"/>
-        </w:rPr>
-        <w:t>2. Inwentaryzacja sprzętu i infrastruktury w przedsiębiorstwie.</w:t>
-      </w:r>
-    </w:p>
-    <w:p>
-      <w:pPr>
-        <w:pStyle w:val="Nagwek1"/>
-        <w:spacing w:lineRule="auto" w:line="360"/>
-        <w:jc w:val="both"/>
-        <w:rPr>
-          <w:b w:val="false"/>
-          <w:b w:val="false"/>
-          <w:bCs w:val="false"/>
-        </w:rPr>
-      </w:pPr>
-      <w:r>
-        <w:rPr>
-          <w:rFonts w:cs="Times New Roman" w:ascii="Times New Roman" w:hAnsi="Times New Roman"/>
-          <w:b w:val="false"/>
-          <w:bCs w:val="false"/>
-          <w:color w:val="000000"/>
-          <w:sz w:val="28"/>
-          <w:szCs w:val="28"/>
-        </w:rPr>
-        <w:tab/>
-        <w:t>Naszym zadaniem było stworzenie sieci lokalnej dla firmy z sektora IT z</w:t>
-      </w:r>
-    </w:p>
-    <w:p>
-      <w:pPr>
-        <w:pStyle w:val="Nagwek1"/>
-        <w:spacing w:lineRule="auto" w:line="360"/>
-        <w:jc w:val="both"/>
-        <w:rPr>
-          <w:b w:val="false"/>
-          <w:b w:val="false"/>
-          <w:bCs w:val="false"/>
-        </w:rPr>
-      </w:pPr>
-      <w:r>
-        <w:rPr>
-          <w:rFonts w:cs="Times New Roman" w:ascii="Times New Roman" w:hAnsi="Times New Roman"/>
-          <w:b w:val="false"/>
-          <w:bCs w:val="false"/>
-          <w:color w:val="000000"/>
-          <w:sz w:val="28"/>
-          <w:szCs w:val="28"/>
-        </w:rPr>
-        <w:t>szybkim podłączeniem do Internetu i siecią lokalną w technologii Fast</w:t>
-      </w:r>
-    </w:p>
-    <w:p>
-      <w:pPr>
-        <w:pStyle w:val="Nagwek1"/>
-        <w:spacing w:lineRule="auto" w:line="360"/>
-        <w:jc w:val="both"/>
-        <w:rPr>
-          <w:b w:val="false"/>
-          <w:b w:val="false"/>
-          <w:bCs w:val="false"/>
-        </w:rPr>
-      </w:pPr>
-      <w:r>
-        <w:rPr>
-          <w:rFonts w:cs="Times New Roman" w:ascii="Times New Roman" w:hAnsi="Times New Roman"/>
-          <w:b w:val="false"/>
-          <w:bCs w:val="false"/>
-          <w:color w:val="000000"/>
-          <w:sz w:val="28"/>
-          <w:szCs w:val="28"/>
-        </w:rPr>
-        <w:t>Ethernet. Ze specyfiki działania systemu informatycznego takiej firmy</w:t>
-      </w:r>
-    </w:p>
-    <w:p>
-      <w:pPr>
-        <w:pStyle w:val="Nagwek1"/>
-        <w:spacing w:lineRule="auto" w:line="360"/>
-        <w:jc w:val="both"/>
-        <w:rPr>
-          <w:b w:val="false"/>
-          <w:b w:val="false"/>
-          <w:bCs w:val="false"/>
-        </w:rPr>
-      </w:pPr>
-      <w:r>
-        <w:rPr>
-          <w:rFonts w:cs="Times New Roman" w:ascii="Times New Roman" w:hAnsi="Times New Roman"/>
-          <w:b w:val="false"/>
-          <w:bCs w:val="false"/>
-          <w:color w:val="000000"/>
-          <w:sz w:val="28"/>
-          <w:szCs w:val="28"/>
-        </w:rPr>
-        <w:t>wynika zarówno duża wymiana danych w sieci lokalnej jak i intensywna</w:t>
-      </w:r>
-    </w:p>
-    <w:p>
-      <w:pPr>
-        <w:pStyle w:val="Nagwek1"/>
-        <w:spacing w:lineRule="auto" w:line="360"/>
-        <w:jc w:val="both"/>
-        <w:rPr>
-          <w:b w:val="false"/>
-          <w:b w:val="false"/>
-          <w:bCs w:val="false"/>
-        </w:rPr>
-      </w:pPr>
-      <w:r>
-        <w:rPr>
-          <w:rFonts w:cs="Times New Roman" w:ascii="Times New Roman" w:hAnsi="Times New Roman"/>
-          <w:b w:val="false"/>
-          <w:bCs w:val="false"/>
-          <w:color w:val="000000"/>
-          <w:sz w:val="28"/>
-          <w:szCs w:val="28"/>
-        </w:rPr>
-        <w:t>eksploatacja połączenia z Internetem.</w:t>
-      </w:r>
-    </w:p>
-    <w:p>
-      <w:pPr>
-        <w:pStyle w:val="Nagwek1"/>
-        <w:spacing w:lineRule="auto" w:line="360"/>
-        <w:jc w:val="both"/>
-        <w:rPr>
-          <w:b w:val="false"/>
-          <w:b w:val="false"/>
-          <w:bCs w:val="false"/>
-        </w:rPr>
-      </w:pPr>
-      <w:r>
-        <w:rPr>
-          <w:rFonts w:cs="Times New Roman" w:ascii="Times New Roman" w:hAnsi="Times New Roman"/>
-          <w:b w:val="false"/>
-          <w:bCs w:val="false"/>
-          <w:color w:val="000000"/>
-          <w:sz w:val="28"/>
-          <w:szCs w:val="28"/>
         </w:rPr>
         <w:t>Siedziba firmy mieści się na I piętrze budynku wielokondygnacyjnego, obiekt posiada zarówno sprawną sieć telefoniczna i energetyczną, natomiast brak okablowania strukturalnego dla danego piętra. Projekt zawiera adaptację jednego pomieszczenia jako centrum dystrybucyjne sieci. W nim znajdować się będą wszystkie aktywne urządzenia sieciowe tj:</w:t>
-      </w:r>
-    </w:p>
-    <w:p>
-      <w:pPr>
-        <w:pStyle w:val="Nagwek1"/>
-        <w:numPr>
-          <w:ilvl w:val="0"/>
-          <w:numId w:val="2"/>
-        </w:numPr>
-        <w:spacing w:lineRule="auto" w:line="360"/>
-        <w:jc w:val="both"/>
-        <w:rPr>
-          <w:b w:val="false"/>
-          <w:b w:val="false"/>
-          <w:bCs w:val="false"/>
-        </w:rPr>
-      </w:pPr>
-      <w:r>
-        <w:rPr>
-          <w:rFonts w:cs="Times New Roman" w:ascii="Times New Roman" w:hAnsi="Times New Roman"/>
-          <w:b w:val="false"/>
-          <w:bCs w:val="false"/>
-          <w:color w:val="000000"/>
-          <w:sz w:val="28"/>
-          <w:szCs w:val="28"/>
-        </w:rPr>
-        <w:t>Szafa krosownicza</w:t>
-      </w:r>
-    </w:p>
-    <w:p>
-      <w:pPr>
-        <w:pStyle w:val="Nagwek1"/>
-        <w:numPr>
-          <w:ilvl w:val="0"/>
-          <w:numId w:val="2"/>
-        </w:numPr>
-        <w:spacing w:lineRule="auto" w:line="360"/>
-        <w:jc w:val="both"/>
-        <w:rPr>
-          <w:b w:val="false"/>
-          <w:b w:val="false"/>
-          <w:bCs w:val="false"/>
-        </w:rPr>
-      </w:pPr>
-      <w:r>
-        <w:rPr>
-          <w:rFonts w:cs="Times New Roman" w:ascii="Times New Roman" w:hAnsi="Times New Roman"/>
-          <w:b w:val="false"/>
-          <w:bCs w:val="false"/>
-          <w:color w:val="000000"/>
-          <w:sz w:val="28"/>
-          <w:szCs w:val="28"/>
-        </w:rPr>
-        <w:t>Firewall</w:t>
-      </w:r>
-    </w:p>
-    <w:p>
-      <w:pPr>
-        <w:pStyle w:val="Nagwek1"/>
-        <w:numPr>
-          <w:ilvl w:val="0"/>
-          <w:numId w:val="2"/>
-        </w:numPr>
-        <w:spacing w:lineRule="auto" w:line="360"/>
-        <w:jc w:val="both"/>
-        <w:rPr>
-          <w:b w:val="false"/>
-          <w:b w:val="false"/>
-          <w:bCs w:val="false"/>
-        </w:rPr>
-      </w:pPr>
-      <w:r>
-        <w:rPr>
-          <w:rFonts w:cs="Times New Roman" w:ascii="Times New Roman" w:hAnsi="Times New Roman"/>
-          <w:b w:val="false"/>
-          <w:bCs w:val="false"/>
-          <w:color w:val="000000"/>
-          <w:sz w:val="28"/>
-          <w:szCs w:val="28"/>
-        </w:rPr>
-        <w:t>Switch, router, access point</w:t>
-      </w:r>
-    </w:p>
-    <w:p>
-      <w:pPr>
-        <w:pStyle w:val="Nagwek1"/>
-        <w:spacing w:lineRule="auto" w:line="360"/>
-        <w:jc w:val="both"/>
-        <w:rPr>
-          <w:b w:val="false"/>
-          <w:b w:val="false"/>
-          <w:bCs w:val="false"/>
-        </w:rPr>
-      </w:pPr>
-      <w:r>
-        <w:rPr>
-          <w:rFonts w:cs="Times New Roman" w:ascii="Times New Roman" w:hAnsi="Times New Roman"/>
-          <w:b w:val="false"/>
-          <w:bCs w:val="false"/>
-          <w:color w:val="000000"/>
-          <w:sz w:val="28"/>
-          <w:szCs w:val="28"/>
-        </w:rPr>
-        <w:t>Liczba punktów sieciowych obejmuje 20 stanowisk roboczych. W większości pomieszczeń znajdują się nadmiarowe gniazda sieciowe, dzięki temu rozwiązaniu, gdy zwiększy się ilość stanowisk komputerowych nie będzie potrzebna przebudowa sieci.</w:t>
-      </w:r>
-      <w:r>
-        <w:br w:type="page"/>
       </w:r>
     </w:p>
     <w:p>
@@ -1456,57 +845,21 @@
         <w:spacing w:lineRule="auto" w:line="360"/>
         <w:jc w:val="both"/>
         <w:rPr>
-          <w:rFonts w:ascii="Times New Roman" w:hAnsi="Times New Roman" w:cs="Times New Roman"/>
+          <w:b w:val="false"/>
+          <w:b w:val="false"/>
+          <w:bCs w:val="false"/>
+        </w:rPr>
+      </w:pPr>
+      <w:r>
+        <w:rPr>
+          <w:rFonts w:cs="Times New Roman" w:ascii="Times New Roman" w:hAnsi="Times New Roman"/>
+          <w:b w:val="false"/>
+          <w:bCs w:val="false"/>
           <w:color w:val="000000"/>
           <w:sz w:val="28"/>
           <w:szCs w:val="28"/>
         </w:rPr>
-      </w:pPr>
-      <w:r>
-        <w:rPr>
-          <w:rFonts w:cs="Times New Roman" w:ascii="Times New Roman" w:hAnsi="Times New Roman"/>
-          <w:color w:val="000000"/>
-          <w:sz w:val="28"/>
-          <w:szCs w:val="28"/>
-        </w:rPr>
-        <w:t>Podsumowanie</w:t>
-      </w:r>
-    </w:p>
-    <w:p>
-      <w:pPr>
-        <w:pStyle w:val="Normal"/>
-        <w:spacing w:lineRule="auto" w:line="360"/>
-        <w:ind w:firstLine="708"/>
-        <w:jc w:val="both"/>
-        <w:rPr/>
-      </w:pPr>
-      <w:r>
-        <w:rPr/>
-        <w:t>Xxxxxxxxxxxxxxxxxxxxxxxxxxxxxx</w:t>
-      </w:r>
-    </w:p>
-    <w:p>
-      <w:pPr>
-        <w:pStyle w:val="Normal"/>
-        <w:spacing w:lineRule="auto" w:line="360"/>
-        <w:jc w:val="both"/>
-        <w:rPr/>
-      </w:pPr>
-      <w:r>
-        <w:rPr/>
-        <w:t xml:space="preserve">xxxxxxxxxxxxxxxxxxxxxxxxxxxBezprzewodowe </w:t>
-      </w:r>
-    </w:p>
-    <w:p>
-      <w:pPr>
-        <w:pStyle w:val="Normal"/>
-        <w:rPr/>
-      </w:pPr>
-      <w:r>
-        <w:rPr/>
-      </w:r>
-      <w:r>
-        <w:br w:type="page"/>
+        <w:t>Szafa krosownicza</w:t>
       </w:r>
     </w:p>
     <w:p>
@@ -1519,74 +872,292 @@
         <w:spacing w:lineRule="auto" w:line="360"/>
         <w:jc w:val="both"/>
         <w:rPr>
+          <w:b w:val="false"/>
+          <w:b w:val="false"/>
+          <w:bCs w:val="false"/>
+        </w:rPr>
+      </w:pPr>
+      <w:r>
+        <w:rPr>
+          <w:rFonts w:cs="Times New Roman" w:ascii="Times New Roman" w:hAnsi="Times New Roman"/>
+          <w:b w:val="false"/>
+          <w:bCs w:val="false"/>
+          <w:color w:val="000000"/>
           <w:sz w:val="28"/>
           <w:szCs w:val="28"/>
         </w:rPr>
+        <w:t>Firewall</w:t>
+      </w:r>
+    </w:p>
+    <w:p>
+      <w:pPr>
+        <w:pStyle w:val="Nagwek1"/>
+        <w:numPr>
+          <w:ilvl w:val="0"/>
+          <w:numId w:val="1"/>
+        </w:numPr>
+        <w:spacing w:lineRule="auto" w:line="360"/>
+        <w:jc w:val="both"/>
+        <w:rPr>
+          <w:b w:val="false"/>
+          <w:b w:val="false"/>
+          <w:bCs w:val="false"/>
+        </w:rPr>
       </w:pPr>
       <w:r>
         <w:rPr>
           <w:rFonts w:cs="Times New Roman" w:ascii="Times New Roman" w:hAnsi="Times New Roman"/>
+          <w:b w:val="false"/>
+          <w:bCs w:val="false"/>
           <w:color w:val="000000"/>
           <w:sz w:val="28"/>
           <w:szCs w:val="28"/>
         </w:rPr>
-        <w:t>Literatura</w:t>
-      </w:r>
-    </w:p>
-    <w:p>
-      <w:pPr>
-        <w:pStyle w:val="Normal"/>
+        <w:t>Switch, router, access point</w:t>
+      </w:r>
+    </w:p>
+    <w:p>
+      <w:pPr>
+        <w:pStyle w:val="Nagwek1"/>
         <w:spacing w:lineRule="auto" w:line="360"/>
         <w:jc w:val="both"/>
-        <w:rPr>
-          <w:b/>
-          <w:b/>
+        <w:rPr/>
+      </w:pPr>
+      <w:r>
+        <w:rPr>
+          <w:rFonts w:cs="Times New Roman" w:ascii="Times New Roman" w:hAnsi="Times New Roman"/>
+          <w:b w:val="false"/>
+          <w:bCs w:val="false"/>
+          <w:color w:val="000000"/>
           <w:sz w:val="28"/>
           <w:szCs w:val="28"/>
         </w:rPr>
-      </w:pPr>
-      <w:r>
-        <w:rPr>
-          <w:b/>
+        <w:tab/>
+        <w:t>Liczba punktów sieciowych obejmuje 20 stanowisk roboczych. W większości pomieszczeń znajdują się nadmiarowe gniazda sieciowe, dzięki temu rozwiązaniu, gdy zwiększy się ilość stanowisk komputerowych nie będzie potrzebna przebudowa sieci.</w:t>
+      </w:r>
+    </w:p>
+    <w:p>
+      <w:pPr>
+        <w:pStyle w:val="Nagwek1"/>
+        <w:spacing w:lineRule="auto" w:line="360"/>
+        <w:jc w:val="both"/>
+        <w:rPr/>
+      </w:pPr>
+      <w:r>
+        <w:rPr>
+          <w:rFonts w:cs="Times New Roman" w:ascii="Times New Roman" w:hAnsi="Times New Roman"/>
+          <w:b w:val="false"/>
+          <w:bCs w:val="false"/>
+          <w:color w:val="000000"/>
           <w:sz w:val="28"/>
           <w:szCs w:val="28"/>
         </w:rPr>
+        <w:tab/>
+      </w:r>
+      <w:r>
+        <w:rPr>
+          <w:rFonts w:cs="Times New Roman" w:ascii="Times New Roman" w:hAnsi="Times New Roman"/>
+          <w:b w:val="false"/>
+          <w:bCs w:val="false"/>
+          <w:color w:val="000000"/>
+          <w:sz w:val="28"/>
+          <w:szCs w:val="28"/>
+        </w:rPr>
+        <w:t>Ogólna infrastruktura budynku przedstawiona jest na rysunku 1.</w:t>
+      </w:r>
+    </w:p>
+    <w:p>
+      <w:pPr>
+        <w:pStyle w:val="Nagwek1"/>
+        <w:spacing w:lineRule="auto" w:line="360"/>
+        <w:jc w:val="both"/>
+        <w:rPr/>
+      </w:pPr>
+      <w:r>
+        <w:drawing>
+          <wp:anchor behindDoc="0" distT="0" distB="0" distL="0" distR="0" simplePos="0" locked="0" layoutInCell="1" allowOverlap="1" relativeHeight="13">
+            <wp:simplePos x="0" y="0"/>
+            <wp:positionH relativeFrom="column">
+              <wp:align>center</wp:align>
+            </wp:positionH>
+            <wp:positionV relativeFrom="paragraph">
+              <wp:posOffset>635</wp:posOffset>
+            </wp:positionV>
+            <wp:extent cx="5760720" cy="3105150"/>
+            <wp:effectExtent l="0" t="0" r="0" b="0"/>
+            <wp:wrapSquare wrapText="largest"/>
+            <wp:docPr id="2" name="Obraz1" descr=""/>
+            <wp:cNvGraphicFramePr>
+              <a:graphicFrameLocks xmlns:a="http://schemas.openxmlformats.org/drawingml/2006/main" noChangeAspect="1"/>
+            </wp:cNvGraphicFramePr>
+            <a:graphic xmlns:a="http://schemas.openxmlformats.org/drawingml/2006/main">
+              <a:graphicData uri="http://schemas.openxmlformats.org/drawingml/2006/picture">
+                <pic:pic xmlns:pic="http://schemas.openxmlformats.org/drawingml/2006/picture">
+                  <pic:nvPicPr>
+                    <pic:cNvPr id="2" name="Obraz1" descr=""/>
+                    <pic:cNvPicPr>
+                      <a:picLocks noChangeAspect="1" noChangeArrowheads="1"/>
+                    </pic:cNvPicPr>
+                  </pic:nvPicPr>
+                  <pic:blipFill>
+                    <a:blip r:embed="rId3"/>
+                    <a:stretch>
+                      <a:fillRect/>
+                    </a:stretch>
+                  </pic:blipFill>
+                  <pic:spPr bwMode="auto">
+                    <a:xfrm>
+                      <a:off x="0" y="0"/>
+                      <a:ext cx="5760720" cy="3105150"/>
+                    </a:xfrm>
+                    <a:prstGeom prst="rect">
+                      <a:avLst/>
+                    </a:prstGeom>
+                  </pic:spPr>
+                </pic:pic>
+              </a:graphicData>
+            </a:graphic>
+          </wp:anchor>
+        </w:drawing>
+      </w:r>
+      <w:r>
+        <w:rPr>
+          <w:rFonts w:cs="Times New Roman" w:ascii="Times New Roman" w:hAnsi="Times New Roman"/>
+          <w:b w:val="false"/>
+          <w:bCs w:val="false"/>
+          <w:color w:val="000000"/>
+          <w:sz w:val="28"/>
+          <w:szCs w:val="28"/>
+        </w:rPr>
+        <w:t xml:space="preserve">Budynek posiada cztery pomieszczenia przeznaczone do użytku biurowego. W pomieszczeniu oznaczonym literą „B” umieszczona zostanie szafa 19” oraz sprzęt aktywny </w:t>
+      </w:r>
+      <w:r>
+        <w:rPr>
+          <w:rFonts w:cs="Times New Roman" w:ascii="Times New Roman" w:hAnsi="Times New Roman"/>
+          <w:b w:val="false"/>
+          <w:bCs w:val="false"/>
+          <w:i/>
+          <w:iCs/>
+          <w:color w:val="000000"/>
+          <w:sz w:val="28"/>
+          <w:szCs w:val="28"/>
+        </w:rPr>
+        <w:t xml:space="preserve">(serwer), jest to punkt dystrybucyjny sieci LAN. </w:t>
+      </w:r>
+      <w:r>
+        <w:rPr>
+          <w:rFonts w:cs="Times New Roman" w:ascii="Times New Roman" w:hAnsi="Times New Roman"/>
+          <w:b w:val="false"/>
+          <w:bCs w:val="false"/>
+          <w:i/>
+          <w:iCs/>
+          <w:color w:val="000000"/>
+          <w:sz w:val="28"/>
+          <w:szCs w:val="28"/>
+        </w:rPr>
+        <w:t xml:space="preserve">W pomieszczeniu zamontowana będzie klimatyzacja, która będzie chłodzić systemy. </w:t>
+      </w:r>
+    </w:p>
+    <w:p>
+      <w:pPr>
+        <w:pStyle w:val="Nagwek1"/>
+        <w:spacing w:lineRule="auto" w:line="360"/>
+        <w:jc w:val="both"/>
+        <w:rPr/>
+      </w:pPr>
+      <w:r>
+        <w:rPr>
+          <w:rFonts w:cs="Times New Roman" w:ascii="Times New Roman" w:hAnsi="Times New Roman"/>
+          <w:b w:val="false"/>
+          <w:bCs w:val="false"/>
+          <w:i/>
+          <w:iCs/>
+          <w:color w:val="000000"/>
+          <w:sz w:val="28"/>
+          <w:szCs w:val="28"/>
+        </w:rPr>
+        <w:t xml:space="preserve">Projekt zawiera również instalacje wydajnego UPS mogącego zapewnić zasilanie urządzeniom przez około jedną godzinę. Niewielkie wymiary tego pomieszczenia oraz wejście poprzez pomieszczenia „A” są dla nas odpowiednie, </w:t>
+      </w:r>
+      <w:r>
+        <w:rPr>
+          <w:rFonts w:cs="Times New Roman" w:ascii="Times New Roman" w:hAnsi="Times New Roman"/>
+          <w:b w:val="false"/>
+          <w:bCs w:val="false"/>
+          <w:i/>
+          <w:iCs/>
+          <w:color w:val="000000"/>
+          <w:sz w:val="28"/>
+          <w:szCs w:val="28"/>
+        </w:rPr>
+        <w:t>zapewni kontrole dostępu do tego pomieszczenia.</w:t>
+      </w:r>
+    </w:p>
+    <w:p>
+      <w:pPr>
+        <w:pStyle w:val="Nagwek1"/>
+        <w:spacing w:lineRule="auto" w:line="360"/>
+        <w:jc w:val="both"/>
+        <w:rPr>
+          <w:rFonts w:ascii="Times New Roman" w:hAnsi="Times New Roman" w:cs="Times New Roman"/>
+          <w:b w:val="false"/>
+          <w:b w:val="false"/>
+          <w:bCs w:val="false"/>
+          <w:color w:val="000000"/>
+          <w:sz w:val="28"/>
+          <w:szCs w:val="28"/>
+        </w:rPr>
+      </w:pPr>
+      <w:r>
+        <w:rPr/>
+      </w:r>
+      <w:r>
+        <w:br w:type="page"/>
+      </w:r>
+    </w:p>
+    <w:p>
+      <w:pPr>
+        <w:pStyle w:val="Nagwek1"/>
+        <w:spacing w:lineRule="auto" w:line="360"/>
+        <w:jc w:val="both"/>
+        <w:rPr>
+          <w:sz w:val="28"/>
+          <w:szCs w:val="28"/>
+        </w:rPr>
+      </w:pPr>
+      <w:r>
+        <w:rPr/>
+      </w:r>
+    </w:p>
+    <w:p>
+      <w:pPr>
+        <w:pStyle w:val="Normal"/>
+        <w:spacing w:lineRule="auto" w:line="360"/>
+        <w:jc w:val="both"/>
+        <w:rPr>
+          <w:b/>
+          <w:b/>
+          <w:sz w:val="28"/>
+          <w:szCs w:val="28"/>
+        </w:rPr>
+      </w:pPr>
+      <w:r>
+        <w:rPr>
+          <w:b/>
+          <w:sz w:val="28"/>
+          <w:szCs w:val="28"/>
+        </w:rPr>
       </w:r>
     </w:p>
     <w:p>
       <w:pPr>
         <w:pStyle w:val="Normal"/>
         <w:spacing w:lineRule="auto" w:line="360" w:before="0" w:after="120"/>
+        <w:rPr>
+          <w:color w:val="000000"/>
+        </w:rPr>
+      </w:pPr>
+      <w:r>
         <w:rPr/>
-      </w:pPr>
-      <w:r>
-        <w:rPr>
-          <w:color w:val="000000"/>
-        </w:rPr>
-        <w:t xml:space="preserve">[1] </w:t>
-      </w:r>
-      <w:r>
-        <w:rPr/>
-        <w:t xml:space="preserve">Kurytnik I. P., Karpiński M.: Bezprzewodowa transmisja informacji, Wyd. PAK 2008. </w:t>
-      </w:r>
-    </w:p>
-    <w:p>
-      <w:pPr>
-        <w:pStyle w:val="Normal"/>
-        <w:spacing w:lineRule="auto" w:line="360" w:before="0" w:after="120"/>
-        <w:rPr>
-          <w:color w:val="000000"/>
-        </w:rPr>
-      </w:pPr>
-      <w:r>
-        <w:rPr/>
-        <w:t xml:space="preserve">[2] </w:t>
-      </w:r>
-      <w:r>
-        <w:rPr>
-          <w:color w:val="000000"/>
-        </w:rPr>
-        <w:t xml:space="preserve">Baczyński T.: vademecum Teleinformatyka II, Wyd. IDG, Warszawa 2002. </w:t>
       </w:r>
     </w:p>
     <w:p>
@@ -1621,7 +1192,7 @@
       </w:r>
     </w:p>
     <w:sectPr>
-      <w:footerReference w:type="default" r:id="rId3"/>
+      <w:footerReference w:type="default" r:id="rId4"/>
       <w:type w:val="nextPage"/>
       <w:pgSz w:w="11906" w:h="16838"/>
       <w:pgMar w:left="1417" w:right="1417" w:header="0" w:top="1417" w:footer="708" w:bottom="1417" w:gutter="0"/>
@@ -1645,12 +1216,10 @@
     </w:pPr>
     <w:r>
       <w:rPr/>
-    </w:r>
-    <w:r>
       <mc:AlternateContent>
         <mc:Choice Requires="wps">
           <w:drawing>
-            <wp:anchor behindDoc="0" distT="0" distB="0" distL="0" distR="0" simplePos="0" locked="0" layoutInCell="1" allowOverlap="1" relativeHeight="7">
+            <wp:anchor behindDoc="1" distT="0" distB="0" distL="0" distR="0" simplePos="0" locked="0" layoutInCell="1" allowOverlap="1" relativeHeight="7">
               <wp:simplePos x="0" y="0"/>
               <wp:positionH relativeFrom="margin">
                 <wp:align>right</wp:align>
@@ -1658,37 +1227,44 @@
               <wp:positionV relativeFrom="paragraph">
                 <wp:posOffset>635</wp:posOffset>
               </wp:positionV>
-              <wp:extent cx="76835" cy="175260"/>
+              <wp:extent cx="77470" cy="174625"/>
               <wp:effectExtent l="0" t="0" r="0" b="0"/>
               <wp:wrapSquare wrapText="largest"/>
-              <wp:docPr id="2" name="Ramka1"/>
+              <wp:docPr id="3" name="Ramka1"/>
               <a:graphic xmlns:a="http://schemas.openxmlformats.org/drawingml/2006/main">
                 <a:graphicData uri="http://schemas.microsoft.com/office/word/2010/wordprocessingShape">
                   <wps:wsp>
-                    <wps:cNvSpPr txBox="1"/>
+                    <wps:cNvSpPr/>
                     <wps:spPr>
                       <a:xfrm>
                         <a:off x="0" y="0"/>
-                        <a:ext cx="76835" cy="175260"/>
+                        <a:ext cx="76680" cy="173880"/>
                       </a:xfrm>
-                      <a:prstGeom prst="rect"/>
-                      <a:solidFill>
-                        <a:srgbClr val="FFFFFF">
-                          <a:alpha val="0"/>
-                        </a:srgbClr>
-                      </a:solidFill>
+                      <a:prstGeom prst="rect">
+                        <a:avLst/>
+                      </a:prstGeom>
+                      <a:noFill/>
+                      <a:ln>
+                        <a:noFill/>
+                      </a:ln>
                     </wps:spPr>
+                    <wps:style>
+                      <a:lnRef idx="0"/>
+                      <a:fillRef idx="0"/>
+                      <a:effectRef idx="0"/>
+                      <a:fontRef idx="minor"/>
+                    </wps:style>
                     <wps:txbx>
                       <w:txbxContent>
                         <w:p>
                           <w:pPr>
                             <w:pStyle w:val="Stopka"/>
-                            <w:pBdr/>
                             <w:rPr/>
                           </w:pPr>
                           <w:r>
                             <w:rPr>
                               <w:rStyle w:val="Pagenumber"/>
+                              <w:color w:val="auto"/>
                             </w:rPr>
                             <w:fldChar w:fldCharType="begin"/>
                           </w:r>
@@ -1719,7 +1295,7 @@
                         </w:p>
                       </w:txbxContent>
                     </wps:txbx>
-                    <wps:bodyPr anchor="t" lIns="0" tIns="0" rIns="0" bIns="0">
+                    <wps:bodyPr lIns="0" rIns="0" tIns="0" bIns="0">
                       <a:spAutoFit/>
                     </wps:bodyPr>
                   </wps:wsp>
@@ -1730,19 +1306,21 @@
         </mc:Choice>
         <mc:Fallback>
           <w:pict>
-            <v:rect fillcolor="#FFFFFF" style="position:absolute;rotation:0;width:6.05pt;height:13.8pt;mso-wrap-distance-left:0pt;mso-wrap-distance-right:0pt;mso-wrap-distance-top:0pt;mso-wrap-distance-bottom:0pt;margin-top:0.05pt;mso-position-vertical-relative:text;margin-left:447.55pt;mso-position-horizontal:right;mso-position-horizontal-relative:margin">
-              <v:fill opacity="0f"/>
-              <v:textbox inset="0in,0in,0in,0in">
+            <v:rect id="shape_0" ID="Ramka1" fillcolor="white" stroked="f" style="position:absolute;margin-left:447.5pt;margin-top:0.05pt;width:6pt;height:13.65pt;mso-position-horizontal:right;mso-position-horizontal-relative:margin">
+              <w10:wrap type="square"/>
+              <v:fill o:detectmouseclick="t" type="solid" color2="black" opacity="0"/>
+              <v:stroke color="#3465a4" joinstyle="round" endcap="flat"/>
+              <v:textbox>
                 <w:txbxContent>
                   <w:p>
                     <w:pPr>
                       <w:pStyle w:val="Stopka"/>
-                      <w:pBdr/>
                       <w:rPr/>
                     </w:pPr>
                     <w:r>
                       <w:rPr>
                         <w:rStyle w:val="Pagenumber"/>
+                        <w:color w:val="auto"/>
                       </w:rPr>
                       <w:fldChar w:fldCharType="begin"/>
                     </w:r>
@@ -1773,7 +1351,6 @@
                   </w:p>
                 </w:txbxContent>
               </v:textbox>
-              <w10:wrap type="square" side="largest"/>
             </v:rect>
           </w:pict>
         </mc:Fallback>
@@ -1788,100 +1365,6 @@
   <w:abstractNum w:abstractNumId="1">
     <w:lvl w:ilvl="0">
       <w:start w:val="1"/>
-      <w:numFmt w:val="decimal"/>
-      <w:lvlText w:val="%1."/>
-      <w:lvlJc w:val="left"/>
-      <w:pPr>
-        <w:ind w:left="720" w:hanging="360"/>
-      </w:pPr>
-      <w:rPr>
-        <w:sz w:val="28"/>
-        <w:i w:val="false"/>
-        <w:szCs w:val="28"/>
-        <w:rFonts w:ascii="Times New Roman" w:hAnsi="Times New Roman"/>
-      </w:rPr>
-    </w:lvl>
-    <w:lvl w:ilvl="1">
-      <w:start w:val="1"/>
-      <w:numFmt w:val="decimal"/>
-      <w:lvlText w:val="%1.%2."/>
-      <w:lvlJc w:val="left"/>
-      <w:pPr>
-        <w:ind w:left="780" w:hanging="420"/>
-      </w:pPr>
-      <w:rPr>
-        <w:sz w:val="24"/>
-        <w:i w:val="false"/>
-        <w:szCs w:val="24"/>
-      </w:rPr>
-    </w:lvl>
-    <w:lvl w:ilvl="2">
-      <w:start w:val="1"/>
-      <w:numFmt w:val="decimal"/>
-      <w:lvlText w:val="%1.%2.%3."/>
-      <w:lvlJc w:val="left"/>
-      <w:pPr>
-        <w:ind w:left="1080" w:hanging="720"/>
-      </w:pPr>
-    </w:lvl>
-    <w:lvl w:ilvl="3">
-      <w:start w:val="1"/>
-      <w:numFmt w:val="decimal"/>
-      <w:lvlText w:val="%1.%2.%3.%4."/>
-      <w:lvlJc w:val="left"/>
-      <w:pPr>
-        <w:ind w:left="1080" w:hanging="720"/>
-      </w:pPr>
-    </w:lvl>
-    <w:lvl w:ilvl="4">
-      <w:start w:val="1"/>
-      <w:numFmt w:val="decimal"/>
-      <w:lvlText w:val="%1.%2.%3.%4.%5."/>
-      <w:lvlJc w:val="left"/>
-      <w:pPr>
-        <w:ind w:left="1440" w:hanging="1080"/>
-      </w:pPr>
-    </w:lvl>
-    <w:lvl w:ilvl="5">
-      <w:start w:val="1"/>
-      <w:numFmt w:val="decimal"/>
-      <w:lvlText w:val="%1.%2.%3.%4.%5.%6."/>
-      <w:lvlJc w:val="left"/>
-      <w:pPr>
-        <w:ind w:left="1440" w:hanging="1080"/>
-      </w:pPr>
-    </w:lvl>
-    <w:lvl w:ilvl="6">
-      <w:start w:val="1"/>
-      <w:numFmt w:val="decimal"/>
-      <w:lvlText w:val="%1.%2.%3.%4.%5.%6.%7."/>
-      <w:lvlJc w:val="left"/>
-      <w:pPr>
-        <w:ind w:left="1800" w:hanging="1440"/>
-      </w:pPr>
-    </w:lvl>
-    <w:lvl w:ilvl="7">
-      <w:start w:val="1"/>
-      <w:numFmt w:val="decimal"/>
-      <w:lvlText w:val="%1.%2.%3.%4.%5.%6.%7.%8."/>
-      <w:lvlJc w:val="left"/>
-      <w:pPr>
-        <w:ind w:left="1800" w:hanging="1440"/>
-      </w:pPr>
-    </w:lvl>
-    <w:lvl w:ilvl="8">
-      <w:start w:val="1"/>
-      <w:numFmt w:val="decimal"/>
-      <w:lvlText w:val="%1.%2.%3.%4.%5.%6.%7.%8.%9."/>
-      <w:lvlJc w:val="left"/>
-      <w:pPr>
-        <w:ind w:left="2160" w:hanging="1800"/>
-      </w:pPr>
-    </w:lvl>
-  </w:abstractNum>
-  <w:abstractNum w:abstractNumId="2">
-    <w:lvl w:ilvl="0">
-      <w:start w:val="1"/>
       <w:numFmt w:val="bullet"/>
       <w:lvlText w:val=""/>
       <w:lvlJc w:val="left"/>
@@ -1893,6 +1376,7 @@
       </w:pPr>
       <w:rPr>
         <w:rFonts w:ascii="Symbol" w:hAnsi="Symbol" w:cs="Symbol" w:hint="default"/>
+        <w:b w:val="false"/>
         <w:rFonts w:cs="OpenSymbol"/>
       </w:rPr>
     </w:lvl>
@@ -2025,7 +1509,7 @@
       </w:rPr>
     </w:lvl>
   </w:abstractNum>
-  <w:abstractNum w:abstractNumId="3">
+  <w:abstractNum w:abstractNumId="2">
     <w:lvl w:ilvl="0">
       <w:start w:val="1"/>
       <w:numFmt w:val="none"/>
@@ -2122,9 +1606,6 @@
   </w:num>
   <w:num w:numId="2">
     <w:abstractNumId w:val="2"/>
-  </w:num>
-  <w:num w:numId="3">
-    <w:abstractNumId w:val="3"/>
   </w:num>
 </w:numbering>
 </file>
@@ -2135,7 +1616,6 @@
     <w:rPrDefault>
       <w:rPr>
         <w:rFonts w:ascii="Times New Roman" w:hAnsi="Times New Roman" w:eastAsia="Times New Roman" w:cs="Times New Roman"/>
-        <w:sz w:val="24"/>
         <w:szCs w:val="24"/>
         <w:lang w:val="cs-CZ" w:eastAsia="en-US" w:bidi="ar-SA"/>
       </w:rPr>
@@ -2899,6 +2379,89 @@
       <w:rFonts w:ascii="OpenSymbol" w:hAnsi="OpenSymbol" w:eastAsia="OpenSymbol" w:cs="OpenSymbol"/>
     </w:rPr>
   </w:style>
+  <w:style w:type="character" w:styleId="ListLabel30">
+    <w:name w:val="ListLabel 30"/>
+    <w:qFormat/>
+    <w:rPr>
+      <w:rFonts w:ascii="Times New Roman" w:hAnsi="Times New Roman"/>
+      <w:i w:val="false"/>
+      <w:sz w:val="28"/>
+      <w:szCs w:val="28"/>
+    </w:rPr>
+  </w:style>
+  <w:style w:type="character" w:styleId="ListLabel31">
+    <w:name w:val="ListLabel 31"/>
+    <w:qFormat/>
+    <w:rPr>
+      <w:i w:val="false"/>
+      <w:sz w:val="24"/>
+      <w:szCs w:val="24"/>
+    </w:rPr>
+  </w:style>
+  <w:style w:type="character" w:styleId="ListLabel32">
+    <w:name w:val="ListLabel 32"/>
+    <w:qFormat/>
+    <w:rPr>
+      <w:rFonts w:cs="OpenSymbol"/>
+      <w:b w:val="false"/>
+    </w:rPr>
+  </w:style>
+  <w:style w:type="character" w:styleId="ListLabel33">
+    <w:name w:val="ListLabel 33"/>
+    <w:qFormat/>
+    <w:rPr>
+      <w:rFonts w:cs="OpenSymbol"/>
+    </w:rPr>
+  </w:style>
+  <w:style w:type="character" w:styleId="ListLabel34">
+    <w:name w:val="ListLabel 34"/>
+    <w:qFormat/>
+    <w:rPr>
+      <w:rFonts w:cs="OpenSymbol"/>
+    </w:rPr>
+  </w:style>
+  <w:style w:type="character" w:styleId="ListLabel35">
+    <w:name w:val="ListLabel 35"/>
+    <w:qFormat/>
+    <w:rPr>
+      <w:rFonts w:cs="OpenSymbol"/>
+    </w:rPr>
+  </w:style>
+  <w:style w:type="character" w:styleId="ListLabel36">
+    <w:name w:val="ListLabel 36"/>
+    <w:qFormat/>
+    <w:rPr>
+      <w:rFonts w:cs="OpenSymbol"/>
+    </w:rPr>
+  </w:style>
+  <w:style w:type="character" w:styleId="ListLabel37">
+    <w:name w:val="ListLabel 37"/>
+    <w:qFormat/>
+    <w:rPr>
+      <w:rFonts w:cs="OpenSymbol"/>
+    </w:rPr>
+  </w:style>
+  <w:style w:type="character" w:styleId="ListLabel38">
+    <w:name w:val="ListLabel 38"/>
+    <w:qFormat/>
+    <w:rPr>
+      <w:rFonts w:cs="OpenSymbol"/>
+    </w:rPr>
+  </w:style>
+  <w:style w:type="character" w:styleId="ListLabel39">
+    <w:name w:val="ListLabel 39"/>
+    <w:qFormat/>
+    <w:rPr>
+      <w:rFonts w:cs="OpenSymbol"/>
+    </w:rPr>
+  </w:style>
+  <w:style w:type="character" w:styleId="ListLabel40">
+    <w:name w:val="ListLabel 40"/>
+    <w:qFormat/>
+    <w:rPr>
+      <w:rFonts w:cs="OpenSymbol"/>
+    </w:rPr>
+  </w:style>
   <w:style w:type="paragraph" w:styleId="Nagwek">
     <w:name w:val="Nagłówek"/>
     <w:basedOn w:val="Normal"/>

</xml_diff>

<commit_message>
rozdzial 3 i początek 4
</commit_message>
<xml_diff>
--- a/projekt_sieci_komputerowej_przedsiebiorstwa.docx
+++ b/projekt_sieci_komputerowej_przedsiebiorstwa.docx
@@ -585,15 +585,7 @@
         <w:spacing w:before="57" w:after="120"/>
         <w:ind w:left="708" w:hanging="0"/>
         <w:jc w:val="both"/>
-        <w:rPr>
-          <w:b w:val="false"/>
-          <w:b w:val="false"/>
-          <w:bCs w:val="false"/>
-          <w:color w:val="000000"/>
-          <w:sz w:val="32"/>
-          <w:szCs w:val="32"/>
-          <w:highlight w:val="white"/>
-        </w:rPr>
+        <w:rPr/>
       </w:pPr>
       <w:r>
         <w:rPr>
@@ -617,7 +609,12 @@
         <w:ind w:left="708" w:hanging="0"/>
         <w:jc w:val="both"/>
         <w:rPr>
-          <w:b w:val="false"/>
+          <w:sz w:val="28"/>
+          <w:szCs w:val="28"/>
+        </w:rPr>
+      </w:pPr>
+      <w:r>
+        <w:rPr>
           <w:b w:val="false"/>
           <w:bCs w:val="false"/>
           <w:color w:val="000000"/>
@@ -625,96 +622,177 @@
           <w:szCs w:val="28"/>
           <w:highlight w:val="white"/>
         </w:rPr>
-      </w:pPr>
-      <w:r>
-        <w:rPr/>
-      </w:r>
-      <w:r>
-        <w:br w:type="page"/>
-      </w:r>
-    </w:p>
-    <w:p>
-      <w:pPr>
-        <w:pStyle w:val="Nagwek1"/>
-        <w:spacing w:lineRule="auto" w:line="360"/>
-        <w:jc w:val="both"/>
-        <w:rPr/>
-      </w:pPr>
-      <w:r>
-        <w:rPr>
-          <w:rFonts w:cs="Times New Roman" w:ascii="Times New Roman" w:hAnsi="Times New Roman"/>
+        <w:t xml:space="preserve">3. Analiza potrzeb użytkownika………...………………….   </w:t>
+        <w:tab/>
+        <w:tab/>
+        <w:t xml:space="preserve">- </w:t>
+      </w:r>
+      <w:r>
+        <w:rPr>
+          <w:b w:val="false"/>
+          <w:bCs w:val="false"/>
+          <w:strike w:val="false"/>
+          <w:dstrike w:val="false"/>
           <w:color w:val="000000"/>
           <w:sz w:val="28"/>
           <w:szCs w:val="28"/>
-        </w:rPr>
-        <w:t>1. Wstęp</w:t>
-      </w:r>
-    </w:p>
-    <w:p>
-      <w:pPr>
-        <w:pStyle w:val="Nagwek1"/>
-        <w:spacing w:lineRule="auto" w:line="360"/>
+          <w:highlight w:val="white"/>
+        </w:rPr>
+        <w:t>6 -</w:t>
+      </w:r>
+    </w:p>
+    <w:p>
+      <w:pPr>
+        <w:pStyle w:val="Normal"/>
+        <w:spacing w:before="57" w:after="120"/>
+        <w:ind w:left="708" w:hanging="0"/>
         <w:jc w:val="both"/>
         <w:rPr>
-          <w:b w:val="false"/>
-          <w:b w:val="false"/>
-          <w:bCs w:val="false"/>
-        </w:rPr>
-      </w:pPr>
-      <w:r>
-        <w:rPr>
-          <w:rFonts w:cs="Times New Roman" w:ascii="Times New Roman" w:hAnsi="Times New Roman"/>
-          <w:b w:val="false"/>
-          <w:bCs w:val="false"/>
-          <w:color w:val="000000"/>
           <w:sz w:val="28"/>
           <w:szCs w:val="28"/>
         </w:rPr>
-        <w:t>Celem projektu jest wykonanie dokumentacji umożliwiającej wykonanie sieci komputerowej dla średniej wielkości firmy programistycznej „Janusze &amp; Hakery”. Wspomniana firma zajmuje się produkcją różnego rodzaju programów komputerowych, projektowaniem oraz wdrażaniem systemów bazodanowych, projektowaniem stron www, sklepów internetowych. W pracach nad projektem kierowano się przede wszystkim jakością i duża niezawodnością projektowanej sieci, projekt sieci zawiera możliwość późniejszej rozbudowy wraz ze zwiększaniem się potrzeb Projekt obejmuje zakup kilku stanowisk komputerowych stacjonarny jak i przenośnych /laptop/, uwzględniono modernizację posiadanego już przez firmę sprzętu.</w:t>
-      </w:r>
-    </w:p>
-    <w:p>
-      <w:pPr>
-        <w:pStyle w:val="Nagwek1"/>
-        <w:spacing w:lineRule="auto" w:line="360"/>
-        <w:jc w:val="both"/>
-        <w:rPr>
-          <w:b/>
-          <w:b/>
-          <w:bCs/>
-        </w:rPr>
-      </w:pPr>
-      <w:r>
-        <w:rPr>
-          <w:rFonts w:cs="Times New Roman" w:ascii="Times New Roman" w:hAnsi="Times New Roman"/>
-          <w:b/>
-          <w:bCs/>
+      </w:pPr>
+      <w:r>
+        <w:rPr>
+          <w:b w:val="false"/>
+          <w:bCs w:val="false"/>
+          <w:strike w:val="false"/>
+          <w:dstrike w:val="false"/>
           <w:color w:val="000000"/>
           <w:sz w:val="28"/>
           <w:szCs w:val="28"/>
-        </w:rPr>
-        <w:t>2. Inwentaryzacja sprzętu i infrastruktury w przedsiębiorstwie.</w:t>
-      </w:r>
-    </w:p>
-    <w:p>
-      <w:pPr>
-        <w:pStyle w:val="Nagwek1"/>
-        <w:spacing w:lineRule="auto" w:line="360"/>
-        <w:jc w:val="both"/>
-        <w:rPr>
-          <w:b w:val="false"/>
-          <w:b w:val="false"/>
-          <w:bCs w:val="false"/>
-        </w:rPr>
-      </w:pPr>
-      <w:r>
-        <w:rPr>
-          <w:rFonts w:cs="Times New Roman" w:ascii="Times New Roman" w:hAnsi="Times New Roman"/>
-          <w:b w:val="false"/>
-          <w:bCs w:val="false"/>
+          <w:highlight w:val="white"/>
+        </w:rPr>
+        <w:t xml:space="preserve">4. </w:t>
+      </w:r>
+      <w:r>
+        <w:rPr>
+          <w:b w:val="false"/>
+          <w:bCs w:val="false"/>
+          <w:strike w:val="false"/>
+          <w:dstrike w:val="false"/>
           <w:color w:val="000000"/>
           <w:sz w:val="28"/>
           <w:szCs w:val="28"/>
+          <w:highlight w:val="white"/>
+        </w:rPr>
+        <w:t>Określenie wymagań projektowych……………………..</w:t>
+        <w:tab/>
+        <w:tab/>
+        <w:t>- 7 -</w:t>
+      </w:r>
+    </w:p>
+    <w:p>
+      <w:pPr>
+        <w:pStyle w:val="Normal"/>
+        <w:spacing w:before="57" w:after="120"/>
+        <w:ind w:hanging="0"/>
+        <w:jc w:val="both"/>
+        <w:rPr>
+          <w:strike w:val="false"/>
+          <w:dstrike w:val="false"/>
+          <w:color w:val="000000"/>
+          <w:highlight w:val="white"/>
+        </w:rPr>
+      </w:pPr>
+      <w:r>
+        <w:rPr>
+          <w:b w:val="false"/>
+          <w:bCs w:val="false"/>
+          <w:sz w:val="28"/>
+          <w:szCs w:val="28"/>
+        </w:rPr>
+      </w:r>
+      <w:r>
+        <w:br w:type="page"/>
+      </w:r>
+    </w:p>
+    <w:p>
+      <w:pPr>
+        <w:pStyle w:val="Nagwek1"/>
+        <w:spacing w:lineRule="auto" w:line="360"/>
+        <w:jc w:val="both"/>
+        <w:rPr>
+          <w:rFonts w:ascii="imes New Roman" w:hAnsi="imes New Roman"/>
+          <w:sz w:val="26"/>
+          <w:szCs w:val="26"/>
+        </w:rPr>
+      </w:pPr>
+      <w:r>
+        <w:rPr>
+          <w:rFonts w:cs="Times New Roman" w:ascii="imes New Roman" w:hAnsi="imes New Roman"/>
+          <w:color w:val="000000"/>
+          <w:sz w:val="26"/>
+          <w:szCs w:val="26"/>
+        </w:rPr>
+        <w:t>1. Wstęp</w:t>
+      </w:r>
+    </w:p>
+    <w:p>
+      <w:pPr>
+        <w:pStyle w:val="Nagwek1"/>
+        <w:spacing w:lineRule="auto" w:line="360"/>
+        <w:jc w:val="both"/>
+        <w:rPr>
+          <w:b w:val="false"/>
+          <w:b w:val="false"/>
+          <w:bCs w:val="false"/>
+        </w:rPr>
+      </w:pPr>
+      <w:r>
+        <w:rPr>
+          <w:rFonts w:cs="Times New Roman" w:ascii="imes New Roman" w:hAnsi="imes New Roman"/>
+          <w:b w:val="false"/>
+          <w:bCs w:val="false"/>
+          <w:color w:val="000000"/>
+          <w:sz w:val="26"/>
+          <w:szCs w:val="26"/>
+        </w:rPr>
+        <w:t>Celem projektu jest wykonanie dokumentacji umożliwiającej wykonanie sieci komputerowej dla średniej wielkości firmy programistycznej „Janusze &amp; Hakery”. Wspomniana firma zajmuje się produkcją różnego rodzaju programów komputerowych, projektowaniem oraz wdrażaniem systemów bazodanowych, projektowaniem stron www, sklepów internetowych. W pracach nad projektem kierowano się przede wszystkim jakością i duża niezawodnością projektowanej sieci, projekt sieci zawiera możliwość późniejszej rozbudowy wraz ze zwiększaniem się potrzeb Projekt obejmuje zakup kilku stanowisk komputerowych stacjonarny jak i przenośnych /laptop/, uwzględniono modernizację posiadanego już przez firmę sprzętu.</w:t>
+      </w:r>
+    </w:p>
+    <w:p>
+      <w:pPr>
+        <w:pStyle w:val="Nagwek1"/>
+        <w:spacing w:lineRule="auto" w:line="360"/>
+        <w:jc w:val="both"/>
+        <w:rPr>
+          <w:b/>
+          <w:b/>
+          <w:bCs/>
+        </w:rPr>
+      </w:pPr>
+      <w:r>
+        <w:rPr>
+          <w:rFonts w:cs="Times New Roman" w:ascii="imes New Roman" w:hAnsi="imes New Roman"/>
+          <w:b/>
+          <w:bCs/>
+          <w:color w:val="000000"/>
+          <w:sz w:val="26"/>
+          <w:szCs w:val="26"/>
+        </w:rPr>
+        <w:t>2. Inwentaryzacja sprzętu i infrastruktury w przedsiębiorstwie.</w:t>
+      </w:r>
+    </w:p>
+    <w:p>
+      <w:pPr>
+        <w:pStyle w:val="Nagwek1"/>
+        <w:spacing w:lineRule="auto" w:line="360"/>
+        <w:jc w:val="both"/>
+        <w:rPr>
+          <w:b w:val="false"/>
+          <w:b w:val="false"/>
+          <w:bCs w:val="false"/>
+        </w:rPr>
+      </w:pPr>
+      <w:r>
+        <w:rPr>
+          <w:rFonts w:cs="Times New Roman" w:ascii="imes New Roman" w:hAnsi="imes New Roman"/>
+          <w:b w:val="false"/>
+          <w:bCs w:val="false"/>
+          <w:color w:val="000000"/>
+          <w:sz w:val="26"/>
+          <w:szCs w:val="26"/>
         </w:rPr>
         <w:tab/>
         <w:t>Naszym zadaniem było stworzenie sieci lokalnej dla firmy z sektora IT z</w:t>
@@ -733,12 +811,12 @@
       </w:pPr>
       <w:r>
         <w:rPr>
-          <w:rFonts w:cs="Times New Roman" w:ascii="Times New Roman" w:hAnsi="Times New Roman"/>
-          <w:b w:val="false"/>
-          <w:bCs w:val="false"/>
-          <w:color w:val="000000"/>
-          <w:sz w:val="28"/>
-          <w:szCs w:val="28"/>
+          <w:rFonts w:cs="Times New Roman" w:ascii="imes New Roman" w:hAnsi="imes New Roman"/>
+          <w:b w:val="false"/>
+          <w:bCs w:val="false"/>
+          <w:color w:val="000000"/>
+          <w:sz w:val="26"/>
+          <w:szCs w:val="26"/>
         </w:rPr>
         <w:t>szybkim podłączeniem do Internetu i siecią lokalną w technologii Fast</w:t>
       </w:r>
@@ -756,12 +834,12 @@
       </w:pPr>
       <w:r>
         <w:rPr>
-          <w:rFonts w:cs="Times New Roman" w:ascii="Times New Roman" w:hAnsi="Times New Roman"/>
-          <w:b w:val="false"/>
-          <w:bCs w:val="false"/>
-          <w:color w:val="000000"/>
-          <w:sz w:val="28"/>
-          <w:szCs w:val="28"/>
+          <w:rFonts w:cs="Times New Roman" w:ascii="imes New Roman" w:hAnsi="imes New Roman"/>
+          <w:b w:val="false"/>
+          <w:bCs w:val="false"/>
+          <w:color w:val="000000"/>
+          <w:sz w:val="26"/>
+          <w:szCs w:val="26"/>
         </w:rPr>
         <w:t>Ethernet. Ze specyfiki działania systemu informatycznego takiej firmy</w:t>
       </w:r>
@@ -779,12 +857,12 @@
       </w:pPr>
       <w:r>
         <w:rPr>
-          <w:rFonts w:cs="Times New Roman" w:ascii="Times New Roman" w:hAnsi="Times New Roman"/>
-          <w:b w:val="false"/>
-          <w:bCs w:val="false"/>
-          <w:color w:val="000000"/>
-          <w:sz w:val="28"/>
-          <w:szCs w:val="28"/>
+          <w:rFonts w:cs="Times New Roman" w:ascii="imes New Roman" w:hAnsi="imes New Roman"/>
+          <w:b w:val="false"/>
+          <w:bCs w:val="false"/>
+          <w:color w:val="000000"/>
+          <w:sz w:val="26"/>
+          <w:szCs w:val="26"/>
         </w:rPr>
         <w:t>wynika zarówno duża wymiana danych w sieci lokalnej jak i intensywna</w:t>
       </w:r>
@@ -802,12 +880,12 @@
       </w:pPr>
       <w:r>
         <w:rPr>
-          <w:rFonts w:cs="Times New Roman" w:ascii="Times New Roman" w:hAnsi="Times New Roman"/>
-          <w:b w:val="false"/>
-          <w:bCs w:val="false"/>
-          <w:color w:val="000000"/>
-          <w:sz w:val="28"/>
-          <w:szCs w:val="28"/>
+          <w:rFonts w:cs="Times New Roman" w:ascii="imes New Roman" w:hAnsi="imes New Roman"/>
+          <w:b w:val="false"/>
+          <w:bCs w:val="false"/>
+          <w:color w:val="000000"/>
+          <w:sz w:val="26"/>
+          <w:szCs w:val="26"/>
         </w:rPr>
         <w:t>eksploatacja połączenia z Internetem.</w:t>
       </w:r>
@@ -825,12 +903,12 @@
       </w:pPr>
       <w:r>
         <w:rPr>
-          <w:rFonts w:cs="Times New Roman" w:ascii="Times New Roman" w:hAnsi="Times New Roman"/>
-          <w:b w:val="false"/>
-          <w:bCs w:val="false"/>
-          <w:color w:val="000000"/>
-          <w:sz w:val="28"/>
-          <w:szCs w:val="28"/>
+          <w:rFonts w:cs="Times New Roman" w:ascii="imes New Roman" w:hAnsi="imes New Roman"/>
+          <w:b w:val="false"/>
+          <w:bCs w:val="false"/>
+          <w:color w:val="000000"/>
+          <w:sz w:val="26"/>
+          <w:szCs w:val="26"/>
         </w:rPr>
         <w:t>Siedziba firmy mieści się na I piętrze budynku wielokondygnacyjnego, obiekt posiada zarówno sprawną sieć telefoniczna i energetyczną, natomiast brak okablowania strukturalnego dla danego piętra. Projekt zawiera adaptację jednego pomieszczenia jako centrum dystrybucyjne sieci. W nim znajdować się będą wszystkie aktywne urządzenia sieciowe tj:</w:t>
       </w:r>
@@ -845,21 +923,21 @@
         <w:spacing w:lineRule="auto" w:line="360"/>
         <w:jc w:val="both"/>
         <w:rPr>
-          <w:b w:val="false"/>
-          <w:b w:val="false"/>
-          <w:bCs w:val="false"/>
-        </w:rPr>
-      </w:pPr>
-      <w:r>
-        <w:rPr>
-          <w:rFonts w:cs="Times New Roman" w:ascii="Times New Roman" w:hAnsi="Times New Roman"/>
-          <w:b w:val="false"/>
-          <w:bCs w:val="false"/>
-          <w:color w:val="000000"/>
-          <w:sz w:val="28"/>
-          <w:szCs w:val="28"/>
-        </w:rPr>
-        <w:t>Szafa krosownicza</w:t>
+          <w:rFonts w:ascii="imes New Roman" w:hAnsi="imes New Roman"/>
+          <w:sz w:val="26"/>
+          <w:szCs w:val="26"/>
+        </w:rPr>
+      </w:pPr>
+      <w:r>
+        <w:rPr>
+          <w:rFonts w:cs="Times New Roman" w:ascii="imes New Roman" w:hAnsi="imes New Roman"/>
+          <w:b w:val="false"/>
+          <w:bCs w:val="false"/>
+          <w:color w:val="000000"/>
+          <w:sz w:val="26"/>
+          <w:szCs w:val="26"/>
+        </w:rPr>
+        <w:t>Szafa krosownicza,</w:t>
       </w:r>
     </w:p>
     <w:p>
@@ -872,21 +950,21 @@
         <w:spacing w:lineRule="auto" w:line="360"/>
         <w:jc w:val="both"/>
         <w:rPr>
-          <w:b w:val="false"/>
-          <w:b w:val="false"/>
-          <w:bCs w:val="false"/>
-        </w:rPr>
-      </w:pPr>
-      <w:r>
-        <w:rPr>
-          <w:rFonts w:cs="Times New Roman" w:ascii="Times New Roman" w:hAnsi="Times New Roman"/>
-          <w:b w:val="false"/>
-          <w:bCs w:val="false"/>
-          <w:color w:val="000000"/>
-          <w:sz w:val="28"/>
-          <w:szCs w:val="28"/>
-        </w:rPr>
-        <w:t>Firewall</w:t>
+          <w:rFonts w:ascii="imes New Roman" w:hAnsi="imes New Roman"/>
+          <w:sz w:val="26"/>
+          <w:szCs w:val="26"/>
+        </w:rPr>
+      </w:pPr>
+      <w:r>
+        <w:rPr>
+          <w:rFonts w:cs="Times New Roman" w:ascii="imes New Roman" w:hAnsi="imes New Roman"/>
+          <w:b w:val="false"/>
+          <w:bCs w:val="false"/>
+          <w:color w:val="000000"/>
+          <w:sz w:val="26"/>
+          <w:szCs w:val="26"/>
+        </w:rPr>
+        <w:t>Firewall,</w:t>
       </w:r>
     </w:p>
     <w:p>
@@ -899,21 +977,21 @@
         <w:spacing w:lineRule="auto" w:line="360"/>
         <w:jc w:val="both"/>
         <w:rPr>
-          <w:b w:val="false"/>
-          <w:b w:val="false"/>
-          <w:bCs w:val="false"/>
-        </w:rPr>
-      </w:pPr>
-      <w:r>
-        <w:rPr>
-          <w:rFonts w:cs="Times New Roman" w:ascii="Times New Roman" w:hAnsi="Times New Roman"/>
-          <w:b w:val="false"/>
-          <w:bCs w:val="false"/>
-          <w:color w:val="000000"/>
-          <w:sz w:val="28"/>
-          <w:szCs w:val="28"/>
-        </w:rPr>
-        <w:t>Switch, router, access point</w:t>
+          <w:rFonts w:ascii="imes New Roman" w:hAnsi="imes New Roman"/>
+          <w:sz w:val="26"/>
+          <w:szCs w:val="26"/>
+        </w:rPr>
+      </w:pPr>
+      <w:r>
+        <w:rPr>
+          <w:rFonts w:cs="Times New Roman" w:ascii="imes New Roman" w:hAnsi="imes New Roman"/>
+          <w:b w:val="false"/>
+          <w:bCs w:val="false"/>
+          <w:color w:val="000000"/>
+          <w:sz w:val="26"/>
+          <w:szCs w:val="26"/>
+        </w:rPr>
+        <w:t>Switch, router, access point.</w:t>
       </w:r>
     </w:p>
     <w:p>
@@ -921,19 +999,67 @@
         <w:pStyle w:val="Nagwek1"/>
         <w:spacing w:lineRule="auto" w:line="360"/>
         <w:jc w:val="both"/>
-        <w:rPr/>
-      </w:pPr>
-      <w:r>
-        <w:rPr>
-          <w:rFonts w:cs="Times New Roman" w:ascii="Times New Roman" w:hAnsi="Times New Roman"/>
-          <w:b w:val="false"/>
-          <w:bCs w:val="false"/>
-          <w:color w:val="000000"/>
-          <w:sz w:val="28"/>
-          <w:szCs w:val="28"/>
+        <w:rPr>
+          <w:rFonts w:ascii="imes New Roman" w:hAnsi="imes New Roman"/>
+          <w:sz w:val="26"/>
+          <w:szCs w:val="26"/>
+        </w:rPr>
+      </w:pPr>
+      <w:r>
+        <w:rPr>
+          <w:rFonts w:cs="Times New Roman" w:ascii="imes New Roman" w:hAnsi="imes New Roman"/>
+          <w:b w:val="false"/>
+          <w:bCs w:val="false"/>
+          <w:color w:val="000000"/>
+          <w:sz w:val="26"/>
+          <w:szCs w:val="26"/>
         </w:rPr>
         <w:tab/>
-        <w:t>Liczba punktów sieciowych obejmuje 20 stanowisk roboczych. W większości pomieszczeń znajdują się nadmiarowe gniazda sieciowe, dzięki temu rozwiązaniu, gdy zwiększy się ilość stanowisk komputerowych nie będzie potrzebna przebudowa sieci.</w:t>
+        <w:t xml:space="preserve">Liczba punktów sieciowych obejmuje </w:t>
+      </w:r>
+      <w:r>
+        <w:rPr>
+          <w:rFonts w:cs="Times New Roman" w:ascii="imes New Roman" w:hAnsi="imes New Roman"/>
+          <w:b w:val="false"/>
+          <w:bCs w:val="false"/>
+          <w:color w:val="000000"/>
+          <w:sz w:val="26"/>
+          <w:szCs w:val="26"/>
+        </w:rPr>
+        <w:t>1</w:t>
+      </w:r>
+      <w:r>
+        <w:rPr>
+          <w:rFonts w:cs="Times New Roman" w:ascii="imes New Roman" w:hAnsi="imes New Roman"/>
+          <w:b w:val="false"/>
+          <w:bCs w:val="false"/>
+          <w:color w:val="000000"/>
+          <w:sz w:val="26"/>
+          <w:szCs w:val="26"/>
+        </w:rPr>
+        <w:t xml:space="preserve">0 stanowisk roboczych </w:t>
+      </w:r>
+      <w:r>
+        <w:rPr>
+          <w:rFonts w:cs="Times New Roman" w:ascii="imes New Roman" w:hAnsi="imes New Roman"/>
+          <w:b w:val="false"/>
+          <w:bCs w:val="false"/>
+          <w:color w:val="000000"/>
+          <w:sz w:val="26"/>
+          <w:szCs w:val="26"/>
+        </w:rPr>
+        <w:t>komputerów stacjonarnych i 10 laptopów</w:t>
+      </w:r>
+      <w:r>
+        <w:rPr>
+          <w:rFonts w:cs="Times New Roman" w:ascii="imes New Roman" w:hAnsi="imes New Roman"/>
+          <w:b w:val="false"/>
+          <w:bCs w:val="false"/>
+          <w:color w:val="000000"/>
+          <w:sz w:val="26"/>
+          <w:szCs w:val="26"/>
+        </w:rPr>
+        <w:t>. W większości pomieszczeń znajdują się nadmiarowe gniazda sieciowe, dzięki temu rozwiązaniu, gdy zwiększy się ilość stanowisk komputerowych nie będzie potrzebna przebudowa sieci.</w:t>
       </w:r>
     </w:p>
     <w:p>
@@ -941,27 +1067,41 @@
         <w:pStyle w:val="Nagwek1"/>
         <w:spacing w:lineRule="auto" w:line="360"/>
         <w:jc w:val="both"/>
-        <w:rPr/>
-      </w:pPr>
-      <w:r>
-        <w:rPr>
-          <w:rFonts w:cs="Times New Roman" w:ascii="Times New Roman" w:hAnsi="Times New Roman"/>
-          <w:b w:val="false"/>
-          <w:bCs w:val="false"/>
-          <w:color w:val="000000"/>
-          <w:sz w:val="28"/>
-          <w:szCs w:val="28"/>
-        </w:rPr>
-        <w:tab/>
-      </w:r>
-      <w:r>
-        <w:rPr>
-          <w:rFonts w:cs="Times New Roman" w:ascii="Times New Roman" w:hAnsi="Times New Roman"/>
-          <w:b w:val="false"/>
-          <w:bCs w:val="false"/>
-          <w:color w:val="000000"/>
-          <w:sz w:val="28"/>
-          <w:szCs w:val="28"/>
+        <w:rPr>
+          <w:rFonts w:cs="Times New Roman"/>
+          <w:b w:val="false"/>
+          <w:b w:val="false"/>
+          <w:bCs w:val="false"/>
+          <w:color w:val="000000"/>
+        </w:rPr>
+      </w:pPr>
+      <w:r>
+        <w:rPr>
+          <w:rFonts w:ascii="imes New Roman" w:hAnsi="imes New Roman"/>
+          <w:sz w:val="26"/>
+          <w:szCs w:val="26"/>
+        </w:rPr>
+      </w:r>
+    </w:p>
+    <w:p>
+      <w:pPr>
+        <w:pStyle w:val="Nagwek1"/>
+        <w:spacing w:lineRule="auto" w:line="360"/>
+        <w:jc w:val="both"/>
+        <w:rPr>
+          <w:rFonts w:ascii="imes New Roman" w:hAnsi="imes New Roman"/>
+          <w:sz w:val="26"/>
+          <w:szCs w:val="26"/>
+        </w:rPr>
+      </w:pPr>
+      <w:r>
+        <w:rPr>
+          <w:rFonts w:cs="Times New Roman" w:ascii="imes New Roman" w:hAnsi="imes New Roman"/>
+          <w:b w:val="false"/>
+          <w:bCs w:val="false"/>
+          <w:color w:val="000000"/>
+          <w:sz w:val="26"/>
+          <w:szCs w:val="26"/>
         </w:rPr>
         <w:t>Ogólna infrastruktura budynku przedstawiona jest na rysunku 1.</w:t>
       </w:r>
@@ -971,11 +1111,15 @@
         <w:pStyle w:val="Nagwek1"/>
         <w:spacing w:lineRule="auto" w:line="360"/>
         <w:jc w:val="both"/>
-        <w:rPr/>
+        <w:rPr>
+          <w:rFonts w:ascii="imes New Roman" w:hAnsi="imes New Roman"/>
+          <w:sz w:val="26"/>
+          <w:szCs w:val="26"/>
+        </w:rPr>
       </w:pPr>
       <w:r>
         <w:drawing>
-          <wp:anchor behindDoc="0" distT="0" distB="0" distL="0" distR="0" simplePos="0" locked="0" layoutInCell="1" allowOverlap="1" relativeHeight="13">
+          <wp:anchor behindDoc="0" distT="0" distB="0" distL="0" distR="0" simplePos="0" locked="0" layoutInCell="1" allowOverlap="1" relativeHeight="10">
             <wp:simplePos x="0" y="0"/>
             <wp:positionH relativeFrom="column">
               <wp:align>center</wp:align>
@@ -1022,130 +1166,376 @@
       </w:r>
       <w:r>
         <w:rPr>
-          <w:rFonts w:cs="Times New Roman" w:ascii="Times New Roman" w:hAnsi="Times New Roman"/>
-          <w:b w:val="false"/>
-          <w:bCs w:val="false"/>
-          <w:color w:val="000000"/>
+          <w:rFonts w:cs="Times New Roman" w:ascii="imes New Roman" w:hAnsi="imes New Roman"/>
+          <w:b w:val="false"/>
+          <w:bCs w:val="false"/>
+          <w:color w:val="000000"/>
+          <w:sz w:val="26"/>
+          <w:szCs w:val="26"/>
+        </w:rPr>
+        <w:t>B</w:t>
+      </w:r>
+      <w:r>
+        <w:rPr>
+          <w:rFonts w:cs="Times New Roman" w:ascii="imes New Roman" w:hAnsi="imes New Roman"/>
+          <w:b w:val="false"/>
+          <w:bCs w:val="false"/>
+          <w:color w:val="000000"/>
+          <w:sz w:val="26"/>
+          <w:szCs w:val="26"/>
+        </w:rPr>
+        <w:t xml:space="preserve">udynek posiada cztery pomieszczenia przeznaczone do użytku biurowego. W pomieszczeniu oznaczonym literą „B” umieszczona zostanie szafa 19” oraz sprzęt aktywny </w:t>
+      </w:r>
+      <w:r>
+        <w:rPr>
+          <w:rFonts w:cs="Times New Roman" w:ascii="imes New Roman" w:hAnsi="imes New Roman"/>
+          <w:b w:val="false"/>
+          <w:bCs w:val="false"/>
+          <w:i/>
+          <w:iCs/>
+          <w:color w:val="000000"/>
+          <w:sz w:val="26"/>
+          <w:szCs w:val="26"/>
+        </w:rPr>
+        <w:t xml:space="preserve">(serwer), jest to punkt dystrybucyjny sieci LAN. W pomieszczeniu zamontowana będzie klimatyzacja, która będzie chłodzić systemy. </w:t>
+      </w:r>
+    </w:p>
+    <w:p>
+      <w:pPr>
+        <w:pStyle w:val="Nagwek1"/>
+        <w:spacing w:lineRule="auto" w:line="360"/>
+        <w:jc w:val="both"/>
+        <w:rPr>
+          <w:rFonts w:ascii="imes New Roman" w:hAnsi="imes New Roman"/>
+          <w:sz w:val="26"/>
+          <w:szCs w:val="26"/>
+        </w:rPr>
+      </w:pPr>
+      <w:r>
+        <w:rPr>
+          <w:rFonts w:cs="Times New Roman" w:ascii="imes New Roman" w:hAnsi="imes New Roman"/>
+          <w:b w:val="false"/>
+          <w:bCs w:val="false"/>
+          <w:i/>
+          <w:iCs/>
+          <w:color w:val="000000"/>
+          <w:sz w:val="26"/>
+          <w:szCs w:val="26"/>
+        </w:rPr>
+        <w:t xml:space="preserve">Projekt zawiera również instalacje wydajnego UPS mogącego zapewnić zasilanie urządzeniom przez około jedną godzinę. Niewielkie wymiary tego pomieszczenia oraz wejście poprzez pomieszczenia „A” są dla nas odpowiednie, zapewni kontrole dostępu do tego pomieszczenia. </w:t>
+      </w:r>
+      <w:r>
+        <w:rPr>
+          <w:rFonts w:cs="Times New Roman" w:ascii="imes New Roman" w:hAnsi="imes New Roman"/>
+          <w:b w:val="false"/>
+          <w:bCs w:val="false"/>
+          <w:i/>
+          <w:iCs/>
+          <w:color w:val="000000"/>
+          <w:sz w:val="26"/>
+          <w:szCs w:val="26"/>
+        </w:rPr>
+        <w:t>Lokalizacja pomieszczenia jest dla nas również atrakcyjna ze względu na punkt dystrybucji okablowania strukturalnego, dotrze ono do najdalej położonych pomieszczeń nie powodując przekroczeń norm dotyczących długo</w:t>
+      </w:r>
+      <w:r>
+        <w:rPr>
+          <w:rFonts w:cs="Times New Roman" w:ascii="imes New Roman" w:hAnsi="imes New Roman"/>
+          <w:b w:val="false"/>
+          <w:bCs w:val="false"/>
+          <w:i/>
+          <w:iCs/>
+          <w:color w:val="000000"/>
+          <w:sz w:val="26"/>
+          <w:szCs w:val="26"/>
+        </w:rPr>
+        <w:t>ś</w:t>
+      </w:r>
+      <w:r>
+        <w:rPr>
+          <w:rFonts w:cs="Times New Roman" w:ascii="imes New Roman" w:hAnsi="imes New Roman"/>
+          <w:b w:val="false"/>
+          <w:bCs w:val="false"/>
+          <w:i/>
+          <w:iCs/>
+          <w:color w:val="000000"/>
+          <w:sz w:val="26"/>
+          <w:szCs w:val="26"/>
+        </w:rPr>
+        <w:t>ci.</w:t>
+      </w:r>
+    </w:p>
+    <w:p>
+      <w:pPr>
+        <w:pStyle w:val="Nagwek1"/>
+        <w:spacing w:lineRule="auto" w:line="360"/>
+        <w:jc w:val="both"/>
+        <w:rPr>
+          <w:rFonts w:ascii="imes New Roman" w:hAnsi="imes New Roman"/>
+          <w:b w:val="false"/>
+          <w:color w:val="000000"/>
+          <w:sz w:val="26"/>
+          <w:szCs w:val="26"/>
+        </w:rPr>
+      </w:pPr>
+      <w:r>
+        <w:rPr>
+          <w:rFonts w:cs="Times New Roman" w:ascii="imes New Roman" w:hAnsi="imes New Roman"/>
+          <w:b w:val="false"/>
+          <w:bCs w:val="false"/>
+          <w:color w:val="000000"/>
+          <w:sz w:val="26"/>
+          <w:szCs w:val="26"/>
+        </w:rPr>
+        <w:t xml:space="preserve">Firma „Janusz &amp; Haker” działa na rynku ponad dwa lata, sprzęt który jest używany, będzie wymieniony na nowy, zgodny z aktualnymi technologiami. Dotychczasowe komputery działały pod platforma Windows XP Professional, zostaną one wymienione na platformę Windows 10 Professional, do których zaplanowano zakup 10 monitorów </w:t>
+      </w:r>
+      <w:r>
+        <w:rPr>
+          <w:rFonts w:ascii="imes New Roman" w:hAnsi="imes New Roman"/>
+          <w:b w:val="false"/>
+          <w:bCs w:val="false"/>
+          <w:i w:val="false"/>
+          <w:caps w:val="false"/>
+          <w:smallCaps w:val="false"/>
+          <w:color w:val="1A1A1A"/>
+          <w:spacing w:val="0"/>
+          <w:sz w:val="26"/>
+          <w:szCs w:val="26"/>
+        </w:rPr>
+        <w:t>Dell P2419H 23,8"</w:t>
+      </w:r>
+    </w:p>
+    <w:p>
+      <w:pPr>
+        <w:pStyle w:val="Nagwek1"/>
+        <w:spacing w:lineRule="auto" w:line="360"/>
+        <w:jc w:val="both"/>
+        <w:rPr>
+          <w:rFonts w:ascii="imes New Roman" w:hAnsi="imes New Roman" w:cs="Times New Roman"/>
+          <w:b/>
+          <w:b/>
+          <w:bCs/>
+          <w:color w:val="000000"/>
+          <w:sz w:val="26"/>
+          <w:szCs w:val="26"/>
+        </w:rPr>
+      </w:pPr>
+      <w:r>
+        <w:rPr>
+          <w:rFonts w:cs="Times New Roman" w:ascii="imes New Roman" w:hAnsi="imes New Roman"/>
+          <w:b/>
+          <w:bCs/>
+          <w:color w:val="000000"/>
+          <w:sz w:val="26"/>
+          <w:szCs w:val="26"/>
+        </w:rPr>
+        <w:t>3. Analiza potrzeb użytkowników.</w:t>
+      </w:r>
+    </w:p>
+    <w:p>
+      <w:pPr>
+        <w:pStyle w:val="Nagwek1"/>
+        <w:spacing w:lineRule="auto" w:line="360"/>
+        <w:jc w:val="both"/>
+        <w:rPr>
+          <w:rFonts w:ascii="imes New Roman" w:hAnsi="imes New Roman" w:cs="Times New Roman"/>
+          <w:b w:val="false"/>
+          <w:b w:val="false"/>
+          <w:bCs w:val="false"/>
+          <w:color w:val="000000"/>
+          <w:sz w:val="26"/>
+          <w:szCs w:val="26"/>
+        </w:rPr>
+      </w:pPr>
+      <w:r>
+        <w:rPr>
+          <w:rFonts w:cs="Times New Roman" w:ascii="imes New Roman" w:hAnsi="imes New Roman"/>
+          <w:b w:val="false"/>
+          <w:bCs w:val="false"/>
+          <w:color w:val="000000"/>
+          <w:sz w:val="26"/>
+          <w:szCs w:val="26"/>
+        </w:rPr>
+        <w:t xml:space="preserve">Firma „Janusz i Haker” działa w sektorze IT. </w:t>
+      </w:r>
+      <w:r>
+        <w:rPr>
+          <w:rFonts w:cs="Times New Roman" w:ascii="imes New Roman" w:hAnsi="imes New Roman"/>
+          <w:b w:val="false"/>
+          <w:bCs w:val="false"/>
+          <w:color w:val="000000"/>
+          <w:sz w:val="26"/>
+          <w:szCs w:val="26"/>
+        </w:rPr>
+        <w:t xml:space="preserve">Pomiędzy stanowiskami przesyłane jest duża ilość danych, wybrana została technologia okablowania 10GBASE-T, kabel kategorii 6 wg rozszerzenia ISO/IEC11801/TIA. Praca w firmie wymaga często dostępu do tych samych plików przez wielu użytkowników jednocześnie, dlatego struktura zakłada zakup i wdrożenie Serwera – Windows Serwer 2019. Wszyscy pracownicy potrzebują komfortowego dostępu do internetu. Firma dobrze zdaje sobie sprawę jak dużą rolę Internet odgrywa w kontaktowaniu się i pozyskiwaniu nowych klientów. Wsparcie techniczne planuje wdrożyć wsparcie on-line dla swoich klientów, prace serwisowe, konfiguracja oprogramowania u klienta będzie często odbywać się przy pomocy programu typu „VNC”. Dział obsługi klienta będzie intensywnie korzystać z poczty elektronicznej oraz stron WWW, planowane jest też uruchomienie serwera pocztowego i serwera WWW. Podsumowując powyższe, planowany jest zakup łącza symetrycznego DSL od firmry „ORANGE”20/20Mbit/s. </w:t>
+      </w:r>
+    </w:p>
+    <w:p>
+      <w:pPr>
+        <w:pStyle w:val="Nagwek1"/>
+        <w:spacing w:lineRule="auto" w:line="360"/>
+        <w:jc w:val="both"/>
+        <w:rPr>
+          <w:rFonts w:ascii="imes New Roman" w:hAnsi="imes New Roman" w:cs="Times New Roman"/>
+          <w:b w:val="false"/>
+          <w:b w:val="false"/>
+          <w:bCs w:val="false"/>
+          <w:color w:val="000000"/>
+          <w:sz w:val="26"/>
+          <w:szCs w:val="26"/>
+        </w:rPr>
+      </w:pPr>
+      <w:r>
+        <w:rPr>
+          <w:rFonts w:cs="Times New Roman" w:ascii="imes New Roman" w:hAnsi="imes New Roman"/>
+          <w:b w:val="false"/>
+          <w:bCs w:val="false"/>
+          <w:color w:val="000000"/>
+          <w:sz w:val="26"/>
+          <w:szCs w:val="26"/>
+        </w:rPr>
+        <w:tab/>
+      </w:r>
+      <w:r>
+        <w:rPr>
+          <w:rFonts w:cs="Times New Roman" w:ascii="imes New Roman" w:hAnsi="imes New Roman"/>
+          <w:b w:val="false"/>
+          <w:bCs w:val="false"/>
+          <w:color w:val="000000"/>
+          <w:sz w:val="26"/>
+          <w:szCs w:val="26"/>
+        </w:rPr>
+        <w:t>Firma potrzebuje zakupu 5 komputerów stacjonarnych dla działu wsparcia technicznego, 5 dla deweloperów oprogramowania i 5 dla działu obsługi klienta, pozostałe dla członków administracji i zarządu. Dział obsługi klienta potrzebuje wydajnych drukarek laserowych z możliwością pracy w sieci. Pomieszczenia „C” i „D” planowany jest zakup i montaż punktów dostępowych WIFI (access point) – dla klientów odwiedzających firmę oraz dla jej pracowników. Do połączenia stanowisk wybrane są zarządzalne przełączniki, umożliwią ona kontrole ruchu w sieci. Ponieważ planowane są punkty dostępowe WIFI, dlatego wymaga się by komputery przenośne były nie tylko wyposażone w kartę sieciowa 10/100/1000 lub adapter sieciowy podłączany za pomocą USB, ale i kartę bezprzewodową WIFI w standardzie „acn”. W związku z wymaganym kontaktem telefonicznym z klientami , planowane jest wdrożenie technologii VOIP dla rozmów telefonicznych. Planowany jest montaż 3 telefonów na jedno pomieszczenie.</w:t>
+      </w:r>
+    </w:p>
+    <w:p>
+      <w:pPr>
+        <w:pStyle w:val="Nagwek1"/>
+        <w:spacing w:lineRule="auto" w:line="360"/>
+        <w:jc w:val="both"/>
+        <w:rPr>
+          <w:rFonts w:ascii="imes New Roman" w:hAnsi="imes New Roman" w:cs="Times New Roman"/>
+          <w:b w:val="false"/>
+          <w:b w:val="false"/>
+          <w:bCs w:val="false"/>
+          <w:color w:val="000000"/>
+          <w:sz w:val="26"/>
+          <w:szCs w:val="26"/>
+        </w:rPr>
+      </w:pPr>
+      <w:r>
+        <w:rPr>
+          <w:rFonts w:cs="Times New Roman" w:ascii="imes New Roman" w:hAnsi="imes New Roman"/>
+          <w:b w:val="false"/>
+          <w:bCs w:val="false"/>
+          <w:color w:val="000000"/>
+          <w:sz w:val="26"/>
+          <w:szCs w:val="26"/>
+        </w:rPr>
+      </w:r>
+    </w:p>
+    <w:p>
+      <w:pPr>
+        <w:pStyle w:val="Nagwek1"/>
+        <w:spacing w:lineRule="auto" w:line="360"/>
+        <w:jc w:val="both"/>
+        <w:rPr>
+          <w:rFonts w:ascii="imes New Roman" w:hAnsi="imes New Roman" w:cs="Times New Roman"/>
+          <w:b/>
+          <w:b/>
+          <w:bCs/>
+          <w:color w:val="000000"/>
+          <w:sz w:val="26"/>
+          <w:szCs w:val="26"/>
+        </w:rPr>
+      </w:pPr>
+      <w:r>
+        <w:rPr>
+          <w:rFonts w:cs="Times New Roman" w:ascii="imes New Roman" w:hAnsi="imes New Roman"/>
+          <w:b/>
+          <w:bCs/>
+          <w:color w:val="000000"/>
+          <w:sz w:val="26"/>
+          <w:szCs w:val="26"/>
+        </w:rPr>
+        <w:t>4. Określenie wymagań projektowych</w:t>
+      </w:r>
+    </w:p>
+    <w:p>
+      <w:pPr>
+        <w:pStyle w:val="Nagwek1"/>
+        <w:spacing w:lineRule="auto" w:line="360"/>
+        <w:jc w:val="both"/>
+        <w:rPr>
+          <w:rFonts w:ascii="imes New Roman" w:hAnsi="imes New Roman" w:cs="Times New Roman"/>
+          <w:b/>
+          <w:b/>
+          <w:bCs/>
+          <w:color w:val="000000"/>
+          <w:sz w:val="26"/>
+          <w:szCs w:val="26"/>
+        </w:rPr>
+      </w:pPr>
+      <w:r>
+        <w:rPr>
+          <w:rFonts w:cs="Times New Roman" w:ascii="imes New Roman" w:hAnsi="imes New Roman"/>
+          <w:b/>
+          <w:bCs/>
+          <w:color w:val="000000"/>
+          <w:sz w:val="26"/>
+          <w:szCs w:val="26"/>
+        </w:rPr>
+        <w:tab/>
+      </w:r>
+      <w:r>
+        <w:rPr>
+          <w:rFonts w:cs="Times New Roman" w:ascii="imes New Roman" w:hAnsi="imes New Roman"/>
+          <w:b w:val="false"/>
+          <w:bCs w:val="false"/>
+          <w:color w:val="000000"/>
+          <w:sz w:val="26"/>
+          <w:szCs w:val="26"/>
+        </w:rPr>
+        <w:t xml:space="preserve">Celem projektu jest przede wszystkim stworzenie niezawodnej, bezpiecznej, umożliwiającej łatwą i przyszłą rozbudowę sieci komputerowej. Projekt zakłada umiejscowienie okablowania w sufitach podwieszanych (kable kat 6) oraz poprowadzenie części przewodów w osłonach na ścianach. Tam gdzie jest to możliwe przewody będą ukryte, przy zachowaniu łatwego dostępu, długość pomieszczenia  nie przekracza 100 metrów, w związku z czym nie ma obawy o przekroczenie dopuszczalnej długości kabla między urządzeniami aktywnymi a komputerami. </w:t>
+      </w:r>
+      <w:r>
+        <w:br w:type="page"/>
+      </w:r>
+    </w:p>
+    <w:p>
+      <w:pPr>
+        <w:pStyle w:val="Nagwek1"/>
+        <w:spacing w:lineRule="auto" w:line="360"/>
+        <w:jc w:val="both"/>
+        <w:rPr>
           <w:sz w:val="28"/>
           <w:szCs w:val="28"/>
         </w:rPr>
-        <w:t xml:space="preserve">Budynek posiada cztery pomieszczenia przeznaczone do użytku biurowego. W pomieszczeniu oznaczonym literą „B” umieszczona zostanie szafa 19” oraz sprzęt aktywny </w:t>
-      </w:r>
-      <w:r>
-        <w:rPr>
-          <w:rFonts w:cs="Times New Roman" w:ascii="Times New Roman" w:hAnsi="Times New Roman"/>
-          <w:b w:val="false"/>
-          <w:bCs w:val="false"/>
-          <w:i/>
-          <w:iCs/>
-          <w:color w:val="000000"/>
+      </w:pPr>
+      <w:r>
+        <w:rPr>
           <w:sz w:val="28"/>
           <w:szCs w:val="28"/>
         </w:rPr>
-        <w:t xml:space="preserve">(serwer), jest to punkt dystrybucyjny sieci LAN. </w:t>
-      </w:r>
-      <w:r>
-        <w:rPr>
-          <w:rFonts w:cs="Times New Roman" w:ascii="Times New Roman" w:hAnsi="Times New Roman"/>
-          <w:b w:val="false"/>
-          <w:bCs w:val="false"/>
-          <w:i/>
-          <w:iCs/>
-          <w:color w:val="000000"/>
+      </w:r>
+    </w:p>
+    <w:p>
+      <w:pPr>
+        <w:pStyle w:val="Normal"/>
+        <w:spacing w:lineRule="auto" w:line="360"/>
+        <w:jc w:val="both"/>
+        <w:rPr>
+          <w:b/>
+          <w:b/>
           <w:sz w:val="28"/>
           <w:szCs w:val="28"/>
         </w:rPr>
-        <w:t xml:space="preserve">W pomieszczeniu zamontowana będzie klimatyzacja, która będzie chłodzić systemy. </w:t>
-      </w:r>
-    </w:p>
-    <w:p>
-      <w:pPr>
-        <w:pStyle w:val="Nagwek1"/>
-        <w:spacing w:lineRule="auto" w:line="360"/>
-        <w:jc w:val="both"/>
-        <w:rPr/>
-      </w:pPr>
-      <w:r>
-        <w:rPr>
-          <w:rFonts w:cs="Times New Roman" w:ascii="Times New Roman" w:hAnsi="Times New Roman"/>
-          <w:b w:val="false"/>
-          <w:bCs w:val="false"/>
-          <w:i/>
-          <w:iCs/>
-          <w:color w:val="000000"/>
+      </w:pPr>
+      <w:r>
+        <w:rPr>
+          <w:b/>
           <w:sz w:val="28"/>
           <w:szCs w:val="28"/>
         </w:rPr>
-        <w:t xml:space="preserve">Projekt zawiera również instalacje wydajnego UPS mogącego zapewnić zasilanie urządzeniom przez około jedną godzinę. Niewielkie wymiary tego pomieszczenia oraz wejście poprzez pomieszczenia „A” są dla nas odpowiednie, </w:t>
-      </w:r>
-      <w:r>
-        <w:rPr>
-          <w:rFonts w:cs="Times New Roman" w:ascii="Times New Roman" w:hAnsi="Times New Roman"/>
-          <w:b w:val="false"/>
-          <w:bCs w:val="false"/>
-          <w:i/>
-          <w:iCs/>
-          <w:color w:val="000000"/>
-          <w:sz w:val="28"/>
-          <w:szCs w:val="28"/>
-        </w:rPr>
-        <w:t>zapewni kontrole dostępu do tego pomieszczenia.</w:t>
-      </w:r>
-    </w:p>
-    <w:p>
-      <w:pPr>
-        <w:pStyle w:val="Nagwek1"/>
-        <w:spacing w:lineRule="auto" w:line="360"/>
-        <w:jc w:val="both"/>
-        <w:rPr>
-          <w:rFonts w:ascii="Times New Roman" w:hAnsi="Times New Roman" w:cs="Times New Roman"/>
-          <w:b w:val="false"/>
-          <w:b w:val="false"/>
-          <w:bCs w:val="false"/>
-          <w:color w:val="000000"/>
-          <w:sz w:val="28"/>
-          <w:szCs w:val="28"/>
-        </w:rPr>
-      </w:pPr>
-      <w:r>
-        <w:rPr/>
-      </w:r>
-      <w:r>
-        <w:br w:type="page"/>
-      </w:r>
-    </w:p>
-    <w:p>
-      <w:pPr>
-        <w:pStyle w:val="Nagwek1"/>
-        <w:spacing w:lineRule="auto" w:line="360"/>
-        <w:jc w:val="both"/>
-        <w:rPr>
-          <w:sz w:val="28"/>
-          <w:szCs w:val="28"/>
-        </w:rPr>
-      </w:pPr>
-      <w:r>
-        <w:rPr/>
-      </w:r>
-    </w:p>
-    <w:p>
-      <w:pPr>
-        <w:pStyle w:val="Normal"/>
-        <w:spacing w:lineRule="auto" w:line="360"/>
-        <w:jc w:val="both"/>
-        <w:rPr>
-          <w:b/>
-          <w:b/>
-          <w:sz w:val="28"/>
-          <w:szCs w:val="28"/>
-        </w:rPr>
-      </w:pPr>
-      <w:r>
-        <w:rPr>
-          <w:b/>
-          <w:sz w:val="28"/>
-          <w:szCs w:val="28"/>
-        </w:rPr>
       </w:r>
     </w:p>
     <w:p>
@@ -1157,7 +1547,9 @@
         </w:rPr>
       </w:pPr>
       <w:r>
-        <w:rPr/>
+        <w:rPr>
+          <w:color w:val="000000"/>
+        </w:rPr>
       </w:r>
     </w:p>
     <w:p>
@@ -1219,7 +1611,7 @@
       <mc:AlternateContent>
         <mc:Choice Requires="wps">
           <w:drawing>
-            <wp:anchor behindDoc="1" distT="0" distB="0" distL="0" distR="0" simplePos="0" locked="0" layoutInCell="1" allowOverlap="1" relativeHeight="7">
+            <wp:anchor behindDoc="1" distT="0" distB="0" distL="0" distR="0" simplePos="0" locked="0" layoutInCell="1" allowOverlap="1" relativeHeight="8">
               <wp:simplePos x="0" y="0"/>
               <wp:positionH relativeFrom="margin">
                 <wp:align>right</wp:align>
@@ -1227,7 +1619,7 @@
               <wp:positionV relativeFrom="paragraph">
                 <wp:posOffset>635</wp:posOffset>
               </wp:positionV>
-              <wp:extent cx="77470" cy="174625"/>
+              <wp:extent cx="78105" cy="174625"/>
               <wp:effectExtent l="0" t="0" r="0" b="0"/>
               <wp:wrapSquare wrapText="largest"/>
               <wp:docPr id="3" name="Ramka1"/>
@@ -1238,7 +1630,7 @@
                     <wps:spPr>
                       <a:xfrm>
                         <a:off x="0" y="0"/>
-                        <a:ext cx="76680" cy="173880"/>
+                        <a:ext cx="77400" cy="173880"/>
                       </a:xfrm>
                       <a:prstGeom prst="rect">
                         <a:avLst/>
@@ -1264,7 +1656,7 @@
                           <w:r>
                             <w:rPr>
                               <w:rStyle w:val="Pagenumber"/>
-                              <w:color w:val="auto"/>
+                              <w:color w:val="000000"/>
                             </w:rPr>
                             <w:fldChar w:fldCharType="begin"/>
                           </w:r>
@@ -1284,7 +1676,7 @@
                             <w:rPr>
                               <w:rStyle w:val="Pagenumber"/>
                             </w:rPr>
-                            <w:t>6</w:t>
+                            <w:t>8</w:t>
                           </w:r>
                           <w:r>
                             <w:rPr>
@@ -1306,9 +1698,9 @@
         </mc:Choice>
         <mc:Fallback>
           <w:pict>
-            <v:rect id="shape_0" ID="Ramka1" fillcolor="white" stroked="f" style="position:absolute;margin-left:447.5pt;margin-top:0.05pt;width:6pt;height:13.65pt;mso-position-horizontal:right;mso-position-horizontal-relative:margin">
+            <v:rect id="shape_0" ID="Ramka1" stroked="f" style="position:absolute;margin-left:447.45pt;margin-top:0.05pt;width:6.05pt;height:13.65pt;mso-position-horizontal:right;mso-position-horizontal-relative:margin">
               <w10:wrap type="square"/>
-              <v:fill o:detectmouseclick="t" type="solid" color2="black" opacity="0"/>
+              <v:fill o:detectmouseclick="t" on="false"/>
               <v:stroke color="#3465a4" joinstyle="round" endcap="flat"/>
               <v:textbox>
                 <w:txbxContent>
@@ -1320,7 +1712,7 @@
                     <w:r>
                       <w:rPr>
                         <w:rStyle w:val="Pagenumber"/>
-                        <w:color w:val="auto"/>
+                        <w:color w:val="000000"/>
                       </w:rPr>
                       <w:fldChar w:fldCharType="begin"/>
                     </w:r>
@@ -1340,7 +1732,7 @@
                       <w:rPr>
                         <w:rStyle w:val="Pagenumber"/>
                       </w:rPr>
-                      <w:t>6</w:t>
+                      <w:t>8</w:t>
                     </w:r>
                     <w:r>
                       <w:rPr>
@@ -2462,6 +2854,70 @@
       <w:rFonts w:cs="OpenSymbol"/>
     </w:rPr>
   </w:style>
+  <w:style w:type="character" w:styleId="ListLabel41">
+    <w:name w:val="ListLabel 41"/>
+    <w:qFormat/>
+    <w:rPr>
+      <w:rFonts w:cs="OpenSymbol"/>
+      <w:b w:val="false"/>
+    </w:rPr>
+  </w:style>
+  <w:style w:type="character" w:styleId="ListLabel42">
+    <w:name w:val="ListLabel 42"/>
+    <w:qFormat/>
+    <w:rPr>
+      <w:rFonts w:cs="OpenSymbol"/>
+    </w:rPr>
+  </w:style>
+  <w:style w:type="character" w:styleId="ListLabel43">
+    <w:name w:val="ListLabel 43"/>
+    <w:qFormat/>
+    <w:rPr>
+      <w:rFonts w:cs="OpenSymbol"/>
+    </w:rPr>
+  </w:style>
+  <w:style w:type="character" w:styleId="ListLabel44">
+    <w:name w:val="ListLabel 44"/>
+    <w:qFormat/>
+    <w:rPr>
+      <w:rFonts w:cs="OpenSymbol"/>
+    </w:rPr>
+  </w:style>
+  <w:style w:type="character" w:styleId="ListLabel45">
+    <w:name w:val="ListLabel 45"/>
+    <w:qFormat/>
+    <w:rPr>
+      <w:rFonts w:cs="OpenSymbol"/>
+    </w:rPr>
+  </w:style>
+  <w:style w:type="character" w:styleId="ListLabel46">
+    <w:name w:val="ListLabel 46"/>
+    <w:qFormat/>
+    <w:rPr>
+      <w:rFonts w:cs="OpenSymbol"/>
+    </w:rPr>
+  </w:style>
+  <w:style w:type="character" w:styleId="ListLabel47">
+    <w:name w:val="ListLabel 47"/>
+    <w:qFormat/>
+    <w:rPr>
+      <w:rFonts w:cs="OpenSymbol"/>
+    </w:rPr>
+  </w:style>
+  <w:style w:type="character" w:styleId="ListLabel48">
+    <w:name w:val="ListLabel 48"/>
+    <w:qFormat/>
+    <w:rPr>
+      <w:rFonts w:cs="OpenSymbol"/>
+    </w:rPr>
+  </w:style>
+  <w:style w:type="character" w:styleId="ListLabel49">
+    <w:name w:val="ListLabel 49"/>
+    <w:qFormat/>
+    <w:rPr>
+      <w:rFonts w:cs="OpenSymbol"/>
+    </w:rPr>
+  </w:style>
   <w:style w:type="paragraph" w:styleId="Nagwek">
     <w:name w:val="Nagłówek"/>
     <w:basedOn w:val="Normal"/>

</xml_diff>

<commit_message>
rozdzial 4 i część 5
</commit_message>
<xml_diff>
--- a/projekt_sieci_komputerowej_przedsiebiorstwa.docx
+++ b/projekt_sieci_komputerowej_przedsiebiorstwa.docx
@@ -18,7 +18,6 @@
       </w:pPr>
       <w:r>
         <w:rPr>
-          <w:rFonts w:ascii="Times New Roman" w:hAnsi="Times New Roman"/>
           <w:b/>
           <w:bCs/>
           <w:spacing w:val="30"/>
@@ -47,7 +46,6 @@
       </w:pPr>
       <w:r>
         <w:rPr>
-          <w:rFonts w:ascii="Times New Roman" w:hAnsi="Times New Roman"/>
           <w:b/>
           <w:bCs/>
           <w:spacing w:val="30"/>
@@ -71,9 +69,7 @@
         </w:rPr>
       </w:pPr>
       <w:r>
-        <w:rPr>
-          <w:rFonts w:ascii="Times New Roman" w:hAnsi="Times New Roman"/>
-        </w:rPr>
+        <w:rPr/>
         <w:drawing>
           <wp:inline distT="0" distB="0" distL="0" distR="0">
             <wp:extent cx="1636395" cy="1636395"/>
@@ -129,7 +125,6 @@
       </w:pPr>
       <w:r>
         <w:rPr>
-          <w:rFonts w:ascii="Times New Roman" w:hAnsi="Times New Roman"/>
           <w:b/>
           <w:bCs/>
           <w:spacing w:val="30"/>
@@ -154,7 +149,6 @@
       </w:pPr>
       <w:r>
         <w:rPr>
-          <w:rFonts w:ascii="Times New Roman" w:hAnsi="Times New Roman"/>
           <w:b/>
           <w:sz w:val="32"/>
           <w:szCs w:val="32"/>
@@ -172,7 +166,6 @@
       </w:pPr>
       <w:r>
         <w:rPr>
-          <w:rFonts w:ascii="Times New Roman" w:hAnsi="Times New Roman"/>
           <w:b/>
           <w:sz w:val="30"/>
           <w:szCs w:val="30"/>
@@ -191,7 +184,6 @@
       </w:pPr>
       <w:r>
         <w:rPr>
-          <w:rFonts w:ascii="Times New Roman" w:hAnsi="Times New Roman"/>
           <w:b/>
           <w:sz w:val="30"/>
           <w:szCs w:val="30"/>
@@ -218,7 +210,6 @@
       </w:pPr>
       <w:r>
         <w:rPr>
-          <w:rFonts w:ascii="Times New Roman" w:hAnsi="Times New Roman"/>
           <w:b/>
           <w:i/>
           <w:color w:val="000000"/>
@@ -245,7 +236,6 @@
       </w:pPr>
       <w:r>
         <w:rPr>
-          <w:rFonts w:ascii="Times New Roman" w:hAnsi="Times New Roman"/>
           <w:b/>
           <w:color w:val="000000"/>
           <w:sz w:val="32"/>
@@ -271,7 +261,6 @@
       </w:pPr>
       <w:r>
         <w:rPr>
-          <w:rFonts w:ascii="Times New Roman" w:hAnsi="Times New Roman"/>
           <w:b/>
           <w:color w:val="000000"/>
           <w:sz w:val="32"/>
@@ -297,7 +286,6 @@
       </w:pPr>
       <w:r>
         <w:rPr>
-          <w:rFonts w:ascii="Times New Roman" w:hAnsi="Times New Roman"/>
           <w:b/>
           <w:color w:val="000000"/>
           <w:sz w:val="32"/>
@@ -323,7 +311,6 @@
       </w:pPr>
       <w:r>
         <w:rPr>
-          <w:rFonts w:ascii="Times New Roman" w:hAnsi="Times New Roman"/>
           <w:b/>
           <w:color w:val="000000"/>
           <w:sz w:val="32"/>
@@ -349,7 +336,6 @@
       </w:pPr>
       <w:r>
         <w:rPr>
-          <w:rFonts w:ascii="Times New Roman" w:hAnsi="Times New Roman"/>
           <w:b/>
           <w:color w:val="000000"/>
           <w:sz w:val="32"/>
@@ -369,7 +355,6 @@
       </w:pPr>
       <w:r>
         <w:rPr>
-          <w:rFonts w:ascii="Times New Roman" w:hAnsi="Times New Roman"/>
           <w:b/>
           <w:color w:val="000000"/>
           <w:sz w:val="32"/>
@@ -390,7 +375,6 @@
       </w:pPr>
       <w:r>
         <w:rPr>
-          <w:rFonts w:ascii="Times New Roman" w:hAnsi="Times New Roman"/>
           <w:b/>
           <w:color w:val="000000"/>
           <w:sz w:val="32"/>
@@ -411,7 +395,6 @@
       </w:pPr>
       <w:r>
         <w:rPr>
-          <w:rFonts w:ascii="Times New Roman" w:hAnsi="Times New Roman"/>
           <w:b/>
           <w:color w:val="000000"/>
           <w:sz w:val="32"/>
@@ -432,7 +415,6 @@
       </w:pPr>
       <w:r>
         <w:rPr>
-          <w:rFonts w:ascii="Times New Roman" w:hAnsi="Times New Roman"/>
           <w:b/>
           <w:color w:val="000000"/>
           <w:sz w:val="32"/>
@@ -443,7 +425,6 @@
       </w:r>
       <w:r>
         <w:rPr>
-          <w:rFonts w:ascii="Times New Roman" w:hAnsi="Times New Roman"/>
           <w:color w:val="000000"/>
           <w:sz w:val="32"/>
           <w:szCs w:val="32"/>
@@ -462,7 +443,6 @@
       </w:pPr>
       <w:r>
         <w:rPr>
-          <w:rFonts w:ascii="Times New Roman" w:hAnsi="Times New Roman"/>
           <w:b/>
           <w:color w:val="000000"/>
           <w:sz w:val="32"/>
@@ -488,7 +468,6 @@
       </w:pPr>
       <w:r>
         <w:rPr>
-          <w:rFonts w:ascii="Times New Roman" w:hAnsi="Times New Roman"/>
           <w:b/>
           <w:color w:val="000000"/>
           <w:sz w:val="32"/>
@@ -513,7 +492,6 @@
       </w:pPr>
       <w:r>
         <w:rPr>
-          <w:rFonts w:ascii="Times New Roman" w:hAnsi="Times New Roman"/>
           <w:b/>
           <w:color w:val="000000"/>
           <w:sz w:val="32"/>
@@ -532,7 +510,6 @@
       </w:pPr>
       <w:r>
         <w:rPr>
-          <w:rFonts w:ascii="Times New Roman" w:hAnsi="Times New Roman"/>
           <w:b/>
           <w:color w:val="000000"/>
           <w:sz w:val="32"/>
@@ -557,7 +534,6 @@
       </w:pPr>
       <w:r>
         <w:rPr>
-          <w:rFonts w:ascii="Times New Roman" w:hAnsi="Times New Roman"/>
           <w:b/>
           <w:color w:val="000000"/>
           <w:sz w:val="32"/>
@@ -587,7 +563,6 @@
       </w:pPr>
       <w:r>
         <w:rPr>
-          <w:rFonts w:ascii="Times New Roman" w:hAnsi="Times New Roman"/>
           <w:b w:val="false"/>
           <w:bCs w:val="false"/>
           <w:color w:val="000000"/>
@@ -616,7 +591,6 @@
       </w:pPr>
       <w:r>
         <w:rPr>
-          <w:rFonts w:ascii="Times New Roman" w:hAnsi="Times New Roman"/>
           <w:b w:val="false"/>
           <w:bCs w:val="false"/>
           <w:color w:val="000000"/>
@@ -642,7 +616,6 @@
       </w:pPr>
       <w:r>
         <w:rPr>
-          <w:rFonts w:ascii="Times New Roman" w:hAnsi="Times New Roman"/>
           <w:b w:val="false"/>
           <w:bCs w:val="false"/>
           <w:color w:val="000000"/>
@@ -669,7 +642,6 @@
       </w:pPr>
       <w:r>
         <w:rPr>
-          <w:rFonts w:ascii="Times New Roman" w:hAnsi="Times New Roman"/>
           <w:b w:val="false"/>
           <w:bCs w:val="false"/>
           <w:color w:val="000000"/>
@@ -684,7 +656,6 @@
       </w:r>
       <w:r>
         <w:rPr>
-          <w:rFonts w:ascii="Times New Roman" w:hAnsi="Times New Roman"/>
           <w:b w:val="false"/>
           <w:bCs w:val="false"/>
           <w:strike w:val="false"/>
@@ -703,14 +674,10 @@
         <w:spacing w:before="57" w:after="120"/>
         <w:ind w:left="708" w:hanging="0"/>
         <w:jc w:val="both"/>
-        <w:rPr>
-          <w:sz w:val="28"/>
-          <w:szCs w:val="28"/>
-        </w:rPr>
-      </w:pPr>
-      <w:r>
-        <w:rPr>
-          <w:rFonts w:ascii="Times New Roman" w:hAnsi="Times New Roman"/>
+        <w:rPr/>
+      </w:pPr>
+      <w:r>
+        <w:rPr>
           <w:b w:val="false"/>
           <w:bCs w:val="false"/>
           <w:strike w:val="false"/>
@@ -730,24 +697,96 @@
       <w:pPr>
         <w:pStyle w:val="Normal"/>
         <w:spacing w:before="57" w:after="120"/>
-        <w:ind w:hanging="0"/>
-        <w:jc w:val="both"/>
-        <w:rPr>
-          <w:rFonts w:ascii="Times New Roman" w:hAnsi="Times New Roman"/>
+        <w:ind w:left="708" w:hanging="0"/>
+        <w:jc w:val="both"/>
+        <w:rPr/>
+      </w:pPr>
+      <w:r>
+        <w:rPr>
+          <w:b w:val="false"/>
+          <w:bCs w:val="false"/>
           <w:strike w:val="false"/>
           <w:dstrike w:val="false"/>
           <w:color w:val="000000"/>
+          <w:sz w:val="28"/>
+          <w:szCs w:val="28"/>
           <w:highlight w:val="white"/>
         </w:rPr>
-      </w:pPr>
-      <w:r>
-        <w:rPr>
-          <w:rFonts w:ascii="Times New Roman" w:hAnsi="Times New Roman"/>
+        <w:t>5. Projekt sieci:</w:t>
+      </w:r>
+    </w:p>
+    <w:p>
+      <w:pPr>
+        <w:pStyle w:val="Normal"/>
+        <w:spacing w:before="57" w:after="120"/>
+        <w:ind w:left="708" w:hanging="0"/>
+        <w:jc w:val="both"/>
+        <w:rPr/>
+      </w:pPr>
+      <w:r>
+        <w:rPr>
+          <w:b w:val="false"/>
+          <w:bCs w:val="false"/>
           <w:strike w:val="false"/>
           <w:dstrike w:val="false"/>
           <w:color w:val="000000"/>
+          <w:sz w:val="28"/>
+          <w:szCs w:val="28"/>
           <w:highlight w:val="white"/>
         </w:rPr>
+        <w:tab/>
+        <w:t xml:space="preserve">5.1 Projekt logiczny sieci wraz z koncepcją rozwiązania </w:t>
+        <w:tab/>
+        <w:t xml:space="preserve">         - </w:t>
+      </w:r>
+      <w:r>
+        <w:rPr>
+          <w:b w:val="false"/>
+          <w:bCs w:val="false"/>
+          <w:strike w:val="false"/>
+          <w:dstrike w:val="false"/>
+          <w:color w:val="000000"/>
+          <w:sz w:val="28"/>
+          <w:szCs w:val="28"/>
+          <w:highlight w:val="white"/>
+        </w:rPr>
+        <w:t>8</w:t>
+      </w:r>
+      <w:r>
+        <w:rPr>
+          <w:b w:val="false"/>
+          <w:bCs w:val="false"/>
+          <w:strike w:val="false"/>
+          <w:dstrike w:val="false"/>
+          <w:color w:val="000000"/>
+          <w:sz w:val="28"/>
+          <w:szCs w:val="28"/>
+          <w:highlight w:val="white"/>
+        </w:rPr>
+        <w:t xml:space="preserve"> - </w:t>
+      </w:r>
+    </w:p>
+    <w:p>
+      <w:pPr>
+        <w:pStyle w:val="Normal"/>
+        <w:spacing w:before="57" w:after="120"/>
+        <w:ind w:hanging="0"/>
+        <w:jc w:val="both"/>
+        <w:rPr>
+          <w:rFonts w:ascii="Times New Roman" w:hAnsi="Times New Roman"/>
+          <w:strike w:val="false"/>
+          <w:dstrike w:val="false"/>
+          <w:color w:val="000000"/>
+          <w:highlight w:val="white"/>
+        </w:rPr>
+      </w:pPr>
+      <w:r>
+        <w:rPr>
+          <w:strike w:val="false"/>
+          <w:dstrike w:val="false"/>
+          <w:color w:val="000000"/>
+          <w:highlight w:val="white"/>
+        </w:rPr>
       </w:r>
       <w:r>
         <w:br w:type="page"/>
@@ -795,6 +834,215 @@
           <w:szCs w:val="26"/>
         </w:rPr>
         <w:t>Celem projektu jest wykonanie dokumentacji umożliwiającej wykonanie sieci komputerowej dla średniej wielkości firmy programistycznej „Janusze &amp; Hakery”. Wspomniana firma zajmuje się produkcją różnego rodzaju programów komputerowych, projektowaniem oraz wdrażaniem systemów bazodanowych, projektowaniem stron www, sklepów internetowych. W pracach nad projektem kierowano się przede wszystkim jakością i duża niezawodnością projektowanej sieci, projekt sieci zawiera możliwość późniejszej rozbudowy wraz ze zwiększaniem się potrzeb Projekt obejmuje zakup kilku stanowisk komputerowych stacjonarny jak i przenośnych /laptop/, uwzględniono modernizację posiadanego już przez firmę sprzętu.</w:t>
+      </w:r>
+    </w:p>
+    <w:p>
+      <w:pPr>
+        <w:pStyle w:val="Nagwek1"/>
+        <w:spacing w:lineRule="auto" w:line="360"/>
+        <w:jc w:val="both"/>
+        <w:rPr>
+          <w:rFonts w:ascii="Times New Roman" w:hAnsi="Times New Roman" w:cs="Times New Roman"/>
+          <w:b/>
+          <w:b/>
+          <w:bCs/>
+          <w:color w:val="000000"/>
+          <w:sz w:val="26"/>
+          <w:szCs w:val="26"/>
+        </w:rPr>
+      </w:pPr>
+      <w:r>
+        <w:rPr/>
+      </w:r>
+    </w:p>
+    <w:p>
+      <w:pPr>
+        <w:pStyle w:val="Nagwek1"/>
+        <w:spacing w:lineRule="auto" w:line="360"/>
+        <w:jc w:val="both"/>
+        <w:rPr>
+          <w:rFonts w:ascii="Times New Roman" w:hAnsi="Times New Roman" w:cs="Times New Roman"/>
+          <w:b/>
+          <w:b/>
+          <w:bCs/>
+          <w:color w:val="000000"/>
+          <w:sz w:val="26"/>
+          <w:szCs w:val="26"/>
+        </w:rPr>
+      </w:pPr>
+      <w:r>
+        <w:rPr/>
+      </w:r>
+    </w:p>
+    <w:p>
+      <w:pPr>
+        <w:pStyle w:val="Nagwek1"/>
+        <w:spacing w:lineRule="auto" w:line="360"/>
+        <w:jc w:val="both"/>
+        <w:rPr>
+          <w:rFonts w:ascii="Times New Roman" w:hAnsi="Times New Roman" w:cs="Times New Roman"/>
+          <w:b/>
+          <w:b/>
+          <w:bCs/>
+          <w:color w:val="000000"/>
+          <w:sz w:val="26"/>
+          <w:szCs w:val="26"/>
+        </w:rPr>
+      </w:pPr>
+      <w:r>
+        <w:rPr/>
+      </w:r>
+    </w:p>
+    <w:p>
+      <w:pPr>
+        <w:pStyle w:val="Nagwek1"/>
+        <w:spacing w:lineRule="auto" w:line="360"/>
+        <w:jc w:val="both"/>
+        <w:rPr>
+          <w:rFonts w:ascii="Times New Roman" w:hAnsi="Times New Roman" w:cs="Times New Roman"/>
+          <w:b/>
+          <w:b/>
+          <w:bCs/>
+          <w:color w:val="000000"/>
+          <w:sz w:val="26"/>
+          <w:szCs w:val="26"/>
+        </w:rPr>
+      </w:pPr>
+      <w:r>
+        <w:rPr/>
+      </w:r>
+    </w:p>
+    <w:p>
+      <w:pPr>
+        <w:pStyle w:val="Nagwek1"/>
+        <w:spacing w:lineRule="auto" w:line="360"/>
+        <w:jc w:val="both"/>
+        <w:rPr>
+          <w:rFonts w:ascii="Times New Roman" w:hAnsi="Times New Roman" w:cs="Times New Roman"/>
+          <w:b/>
+          <w:b/>
+          <w:bCs/>
+          <w:color w:val="000000"/>
+          <w:sz w:val="26"/>
+          <w:szCs w:val="26"/>
+        </w:rPr>
+      </w:pPr>
+      <w:r>
+        <w:rPr/>
+      </w:r>
+    </w:p>
+    <w:p>
+      <w:pPr>
+        <w:pStyle w:val="Nagwek1"/>
+        <w:spacing w:lineRule="auto" w:line="360"/>
+        <w:jc w:val="both"/>
+        <w:rPr>
+          <w:rFonts w:ascii="Times New Roman" w:hAnsi="Times New Roman" w:cs="Times New Roman"/>
+          <w:b/>
+          <w:b/>
+          <w:bCs/>
+          <w:color w:val="000000"/>
+          <w:sz w:val="26"/>
+          <w:szCs w:val="26"/>
+        </w:rPr>
+      </w:pPr>
+      <w:r>
+        <w:rPr/>
+      </w:r>
+    </w:p>
+    <w:p>
+      <w:pPr>
+        <w:pStyle w:val="Nagwek1"/>
+        <w:spacing w:lineRule="auto" w:line="360"/>
+        <w:jc w:val="both"/>
+        <w:rPr>
+          <w:rFonts w:ascii="Times New Roman" w:hAnsi="Times New Roman" w:cs="Times New Roman"/>
+          <w:b/>
+          <w:b/>
+          <w:bCs/>
+          <w:color w:val="000000"/>
+          <w:sz w:val="26"/>
+          <w:szCs w:val="26"/>
+        </w:rPr>
+      </w:pPr>
+      <w:r>
+        <w:rPr/>
+      </w:r>
+    </w:p>
+    <w:p>
+      <w:pPr>
+        <w:pStyle w:val="Nagwek1"/>
+        <w:spacing w:lineRule="auto" w:line="360"/>
+        <w:jc w:val="both"/>
+        <w:rPr>
+          <w:rFonts w:ascii="Times New Roman" w:hAnsi="Times New Roman" w:cs="Times New Roman"/>
+          <w:b/>
+          <w:b/>
+          <w:bCs/>
+          <w:color w:val="000000"/>
+          <w:sz w:val="26"/>
+          <w:szCs w:val="26"/>
+        </w:rPr>
+      </w:pPr>
+      <w:r>
+        <w:rPr/>
+      </w:r>
+    </w:p>
+    <w:p>
+      <w:pPr>
+        <w:pStyle w:val="Nagwek1"/>
+        <w:spacing w:lineRule="auto" w:line="360"/>
+        <w:jc w:val="both"/>
+        <w:rPr>
+          <w:rFonts w:ascii="Times New Roman" w:hAnsi="Times New Roman" w:cs="Times New Roman"/>
+          <w:b/>
+          <w:b/>
+          <w:bCs/>
+          <w:color w:val="000000"/>
+          <w:sz w:val="26"/>
+          <w:szCs w:val="26"/>
+        </w:rPr>
+      </w:pPr>
+      <w:r>
+        <w:rPr/>
+      </w:r>
+    </w:p>
+    <w:p>
+      <w:pPr>
+        <w:pStyle w:val="Nagwek1"/>
+        <w:spacing w:lineRule="auto" w:line="360"/>
+        <w:jc w:val="both"/>
+        <w:rPr>
+          <w:rFonts w:ascii="Times New Roman" w:hAnsi="Times New Roman" w:cs="Times New Roman"/>
+          <w:b/>
+          <w:b/>
+          <w:bCs/>
+          <w:color w:val="000000"/>
+          <w:sz w:val="26"/>
+          <w:szCs w:val="26"/>
+        </w:rPr>
+      </w:pPr>
+      <w:r>
+        <w:rPr/>
+      </w:r>
+    </w:p>
+    <w:p>
+      <w:pPr>
+        <w:pStyle w:val="Nagwek1"/>
+        <w:spacing w:lineRule="auto" w:line="360"/>
+        <w:jc w:val="both"/>
+        <w:rPr>
+          <w:rFonts w:ascii="Times New Roman" w:hAnsi="Times New Roman" w:cs="Times New Roman"/>
+          <w:b/>
+          <w:b/>
+          <w:bCs/>
+          <w:color w:val="000000"/>
+          <w:sz w:val="26"/>
+          <w:szCs w:val="26"/>
+        </w:rPr>
+      </w:pPr>
+      <w:r>
+        <w:rPr/>
       </w:r>
     </w:p>
     <w:p>
@@ -1099,7 +1347,7 @@
       </w:pPr>
       <w:r>
         <w:drawing>
-          <wp:anchor behindDoc="0" distT="0" distB="0" distL="0" distR="0" simplePos="0" locked="0" layoutInCell="1" allowOverlap="1" relativeHeight="10">
+          <wp:anchor behindDoc="0" distT="0" distB="0" distL="0" distR="0" simplePos="0" locked="0" layoutInCell="1" allowOverlap="1" relativeHeight="13">
             <wp:simplePos x="0" y="0"/>
             <wp:positionH relativeFrom="column">
               <wp:posOffset>-152400</wp:posOffset>
@@ -1275,6 +1523,128 @@
         <w:spacing w:lineRule="auto" w:line="360"/>
         <w:jc w:val="both"/>
         <w:rPr>
+          <w:rFonts w:ascii="Times New Roman" w:hAnsi="Times New Roman" w:cs="Times New Roman"/>
+          <w:b/>
+          <w:b/>
+          <w:bCs/>
+          <w:color w:val="000000"/>
+          <w:sz w:val="26"/>
+          <w:szCs w:val="26"/>
+        </w:rPr>
+      </w:pPr>
+      <w:r>
+        <w:rPr/>
+      </w:r>
+    </w:p>
+    <w:p>
+      <w:pPr>
+        <w:pStyle w:val="Nagwek1"/>
+        <w:spacing w:lineRule="auto" w:line="360"/>
+        <w:jc w:val="both"/>
+        <w:rPr/>
+      </w:pPr>
+      <w:r>
+        <w:rPr>
+          <w:rFonts w:cs="Times New Roman" w:ascii="Times New Roman" w:hAnsi="Times New Roman"/>
+          <w:b/>
+          <w:bCs/>
+          <w:color w:val="000000"/>
+          <w:sz w:val="26"/>
+          <w:szCs w:val="26"/>
+        </w:rPr>
+        <w:t>3. Analiza potrzeb użytkowników.</w:t>
+      </w:r>
+    </w:p>
+    <w:p>
+      <w:pPr>
+        <w:pStyle w:val="Nagwek1"/>
+        <w:spacing w:lineRule="auto" w:line="360"/>
+        <w:jc w:val="both"/>
+        <w:rPr/>
+      </w:pPr>
+      <w:r>
+        <w:rPr>
+          <w:rFonts w:cs="Times New Roman" w:ascii="Times New Roman" w:hAnsi="Times New Roman"/>
+          <w:b w:val="false"/>
+          <w:bCs w:val="false"/>
+          <w:color w:val="000000"/>
+          <w:sz w:val="26"/>
+          <w:szCs w:val="26"/>
+        </w:rPr>
+        <w:t xml:space="preserve">Firma „Janusz i Haker” działa w sektorze IT. Pomiędzy stanowiskami przesyłane jest duża ilość danych, wybrana została technologia okablowania 10GBASE-T, kabel kategorii 6 wg rozszerzenia ISO/IEC11801/TIA. Praca w firmie wymaga często dostępu do tych samych plików przez wielu użytkowników jednocześnie, dlatego struktura zakłada zakup i wdrożenie Serwera – Windows Serwer 2019. Wszyscy pracownicy potrzebują komfortowego dostępu do internetu. Firma dobrze zdaje sobie sprawę jak dużą rolę Internet odgrywa w kontaktowaniu się i pozyskiwaniu nowych klientów. Wsparcie techniczne planuje wdrożyć wsparcie on-line dla swoich klientów, prace serwisowe, konfiguracja oprogramowania u klienta będzie często odbywać się przy pomocy programu typu „VNC”. Dział obsługi klienta będzie intensywnie korzystać z poczty elektronicznej oraz stron WWW, planowane jest też uruchomienie serwera pocztowego i serwera WWW. Podsumowując powyższe, planowany jest zakup łącza symetrycznego DSL od firmry „ORANGE”20/20Mbit/s. </w:t>
+      </w:r>
+    </w:p>
+    <w:p>
+      <w:pPr>
+        <w:pStyle w:val="Nagwek1"/>
+        <w:spacing w:lineRule="auto" w:line="360"/>
+        <w:jc w:val="both"/>
+        <w:rPr/>
+      </w:pPr>
+      <w:r>
+        <w:rPr>
+          <w:rFonts w:cs="Times New Roman" w:ascii="Times New Roman" w:hAnsi="Times New Roman"/>
+          <w:b w:val="false"/>
+          <w:bCs w:val="false"/>
+          <w:color w:val="000000"/>
+          <w:sz w:val="26"/>
+          <w:szCs w:val="26"/>
+        </w:rPr>
+        <w:tab/>
+        <w:t>Firma potrzebuje zakupu 5 komputerów stacjonarnych dla działu wsparcia technicznego, 5 dla deweloperów oprogramowania i 5 dla działu obsługi klienta, pozostałe dla członków administracji i zarządu. Każdy z działow potrzebuje  wydajnej drukarki laserowej z możliwością pracy w sieci. Pomieszczenia „C” i „D” planowany jest zakup i montaż punktów dostępowych WIFI (access point) – dla klientów odwiedzających firmę oraz dla jej pracowników. Do połączenia stanowisk wybrane są zarządzalne przełączniki, umożliwią ona kontrole ruchu w sieci. Ponieważ planowane są punkty dostępowe WIFI, dlatego wymaga się by komputery przenośne były nie tylko wyposażone w kartę sieciowa 10/100/1000 lub adapter sieciowy podłączany za pomocą USB, ale i kartę bezprzewodową WIFI w standardzie „acn”. W związku z wymaganym kontaktem telefonicznym z klientami , planowane jest wdrożenie technologii VOIP dla rozmów telefonicznych. Planowany jest montaż 3 telefonów na jedno pomieszczenie.</w:t>
+      </w:r>
+    </w:p>
+    <w:p>
+      <w:pPr>
+        <w:pStyle w:val="Nagwek1"/>
+        <w:spacing w:lineRule="auto" w:line="360"/>
+        <w:jc w:val="both"/>
+        <w:rPr>
+          <w:rFonts w:ascii="Times New Roman" w:hAnsi="Times New Roman" w:cs="Times New Roman"/>
+          <w:b w:val="false"/>
+          <w:b w:val="false"/>
+          <w:bCs w:val="false"/>
+          <w:color w:val="000000"/>
+          <w:sz w:val="26"/>
+          <w:szCs w:val="26"/>
+        </w:rPr>
+      </w:pPr>
+      <w:r>
+        <w:rPr>
+          <w:rFonts w:cs="Times New Roman" w:ascii="Times New Roman" w:hAnsi="Times New Roman"/>
+          <w:b w:val="false"/>
+          <w:bCs w:val="false"/>
+          <w:color w:val="000000"/>
+          <w:sz w:val="26"/>
+          <w:szCs w:val="26"/>
+        </w:rPr>
+      </w:r>
+    </w:p>
+    <w:p>
+      <w:pPr>
+        <w:pStyle w:val="Nagwek1"/>
+        <w:spacing w:lineRule="auto" w:line="360"/>
+        <w:jc w:val="both"/>
+        <w:rPr>
+          <w:rFonts w:ascii="Times New Roman" w:hAnsi="Times New Roman" w:cs="Times New Roman"/>
+          <w:b/>
+          <w:b/>
+          <w:bCs/>
+          <w:color w:val="000000"/>
+          <w:sz w:val="26"/>
+          <w:szCs w:val="26"/>
+        </w:rPr>
+      </w:pPr>
+      <w:r>
+        <w:rPr/>
+      </w:r>
+    </w:p>
+    <w:p>
+      <w:pPr>
+        <w:pStyle w:val="Nagwek1"/>
+        <w:spacing w:lineRule="auto" w:line="360"/>
+        <w:jc w:val="both"/>
+        <w:rPr>
           <w:rFonts w:ascii="imes New Roman" w:hAnsi="imes New Roman" w:cs="Times New Roman"/>
           <w:b/>
           <w:b/>
@@ -1293,45 +1663,27 @@
           <w:sz w:val="26"/>
           <w:szCs w:val="26"/>
         </w:rPr>
-        <w:t>3. Analiza potrzeb użytkowników.</w:t>
-      </w:r>
-    </w:p>
-    <w:p>
-      <w:pPr>
-        <w:pStyle w:val="Nagwek1"/>
-        <w:spacing w:lineRule="auto" w:line="360"/>
-        <w:jc w:val="both"/>
-        <w:rPr>
-          <w:rFonts w:ascii="imes New Roman" w:hAnsi="imes New Roman" w:cs="Times New Roman"/>
-          <w:b w:val="false"/>
-          <w:b w:val="false"/>
-          <w:bCs w:val="false"/>
-          <w:color w:val="000000"/>
-          <w:sz w:val="26"/>
-          <w:szCs w:val="26"/>
-        </w:rPr>
+        <w:t>4. Określenie wymagań projektowych</w:t>
+      </w:r>
+    </w:p>
+    <w:p>
+      <w:pPr>
+        <w:pStyle w:val="Nagwek1"/>
+        <w:spacing w:lineRule="auto" w:line="360"/>
+        <w:jc w:val="both"/>
+        <w:rPr/>
       </w:pPr>
       <w:r>
         <w:rPr>
           <w:rFonts w:cs="Times New Roman" w:ascii="Times New Roman" w:hAnsi="Times New Roman"/>
-          <w:b w:val="false"/>
-          <w:bCs w:val="false"/>
-          <w:color w:val="000000"/>
-          <w:sz w:val="26"/>
-          <w:szCs w:val="26"/>
-        </w:rPr>
-        <w:t xml:space="preserve">Firma „Janusz i Haker” działa w sektorze IT. Pomiędzy stanowiskami przesyłane jest duża ilość danych, wybrana została technologia okablowania 10GBASE-T, kabel kategorii 6 wg rozszerzenia ISO/IEC11801/TIA. Praca w firmie wymaga często dostępu do tych samych plików przez wielu użytkowników jednocześnie, dlatego struktura zakłada zakup i wdrożenie Serwera – Windows Serwer 2019. Wszyscy pracownicy potrzebują komfortowego dostępu do internetu. Firma dobrze zdaje sobie sprawę jak dużą rolę Internet odgrywa w kontaktowaniu się i pozyskiwaniu nowych klientów. Wsparcie techniczne planuje wdrożyć wsparcie on-line dla swoich klientów, prace serwisowe, konfiguracja oprogramowania u klienta będzie często odbywać się przy pomocy programu typu „VNC”. Dział obsługi klienta będzie intensywnie korzystać z poczty elektronicznej oraz stron WWW, planowane jest też uruchomienie serwera pocztowego i serwera WWW. Podsumowując powyższe, planowany jest zakup łącza symetrycznego DSL od firmry „ORANGE”20/20Mbit/s. </w:t>
-      </w:r>
-    </w:p>
-    <w:p>
-      <w:pPr>
-        <w:pStyle w:val="Nagwek1"/>
-        <w:spacing w:lineRule="auto" w:line="360"/>
-        <w:jc w:val="both"/>
-        <w:rPr>
-          <w:rFonts w:ascii="Times New Roman" w:hAnsi="Times New Roman"/>
-        </w:rPr>
-      </w:pPr>
+          <w:b/>
+          <w:bCs/>
+          <w:color w:val="000000"/>
+          <w:sz w:val="26"/>
+          <w:szCs w:val="26"/>
+        </w:rPr>
+        <w:tab/>
+      </w:r>
       <w:r>
         <w:rPr>
           <w:rFonts w:cs="Times New Roman" w:ascii="Times New Roman" w:hAnsi="Times New Roman"/>
@@ -1341,8 +1693,7 @@
           <w:sz w:val="26"/>
           <w:szCs w:val="26"/>
         </w:rPr>
-        <w:tab/>
-        <w:t xml:space="preserve">Firma potrzebuje zakupu 5 komputerów stacjonarnych dla działu wsparcia technicznego, 5 dla deweloperów oprogramowania i 5 dla działu obsługi klienta, pozostałe dla członków administracji i zarządu. </w:t>
+        <w:t xml:space="preserve">Celem projektu jest przede wszystkim stworzenie niezawodnej, bezpiecznej, umożliwiającej łatwą i przyszłą rozbudowę sieci komputerowej. Projekt zakłada umiejscowienie okablowania w sufitach podwieszanych (kable kat 6) oraz poprowadzenie części przewodów w osłonach na ścianach. Tam gdzie jest to możliwe przewody będą ukryte, przy zachowaniu łatwego dostępu, długość pomieszczenia  nie przekracza 100 metrów, w związku z czym nie ma obawy o przekroczenie dopuszczalnej długości kabla między urządzeniami aktywnymi a komputerami. </w:t>
       </w:r>
       <w:r>
         <w:rPr>
@@ -1353,8 +1704,16 @@
           <w:sz w:val="26"/>
           <w:szCs w:val="26"/>
         </w:rPr>
-        <w:t xml:space="preserve">Każdy z działow potrzebuje </w:t>
-      </w:r>
+        <w:t>Każdy kabel zostanie zakończony gniazdkiem sieciowym kat 6, gniazdko będzie odpowiednio opisane. Punkty abonenta obejmować będą gniazdko RJ45, gniazdo zasilania oraz RJ11 jako gniazdo telefoniczne. Pomieszczenie w którym będzie znajdował się serwer będzie zabezpieczone kratami w okach oraz solidnymi drzwiami.</w:t>
+      </w:r>
+    </w:p>
+    <w:p>
+      <w:pPr>
+        <w:pStyle w:val="Nagwek1"/>
+        <w:spacing w:lineRule="auto" w:line="360"/>
+        <w:jc w:val="both"/>
+        <w:rPr/>
+      </w:pPr>
       <w:r>
         <w:rPr>
           <w:rFonts w:cs="Times New Roman" w:ascii="Times New Roman" w:hAnsi="Times New Roman"/>
@@ -1364,7 +1723,7 @@
           <w:sz w:val="26"/>
           <w:szCs w:val="26"/>
         </w:rPr>
-        <w:t xml:space="preserve"> wydajn</w:t>
+        <w:t xml:space="preserve">W </w:t>
       </w:r>
       <w:r>
         <w:rPr>
@@ -1375,153 +1734,7 @@
           <w:sz w:val="26"/>
           <w:szCs w:val="26"/>
         </w:rPr>
-        <w:t>ej</w:t>
-      </w:r>
-      <w:r>
-        <w:rPr>
-          <w:rFonts w:cs="Times New Roman" w:ascii="Times New Roman" w:hAnsi="Times New Roman"/>
-          <w:b w:val="false"/>
-          <w:bCs w:val="false"/>
-          <w:color w:val="000000"/>
-          <w:sz w:val="26"/>
-          <w:szCs w:val="26"/>
-        </w:rPr>
-        <w:t xml:space="preserve"> drukark</w:t>
-      </w:r>
-      <w:r>
-        <w:rPr>
-          <w:rFonts w:cs="Times New Roman" w:ascii="Times New Roman" w:hAnsi="Times New Roman"/>
-          <w:b w:val="false"/>
-          <w:bCs w:val="false"/>
-          <w:color w:val="000000"/>
-          <w:sz w:val="26"/>
-          <w:szCs w:val="26"/>
-        </w:rPr>
-        <w:t>i</w:t>
-      </w:r>
-      <w:r>
-        <w:rPr>
-          <w:rFonts w:cs="Times New Roman" w:ascii="Times New Roman" w:hAnsi="Times New Roman"/>
-          <w:b w:val="false"/>
-          <w:bCs w:val="false"/>
-          <w:color w:val="000000"/>
-          <w:sz w:val="26"/>
-          <w:szCs w:val="26"/>
-        </w:rPr>
-        <w:t xml:space="preserve"> laserow</w:t>
-      </w:r>
-      <w:r>
-        <w:rPr>
-          <w:rFonts w:cs="Times New Roman" w:ascii="Times New Roman" w:hAnsi="Times New Roman"/>
-          <w:b w:val="false"/>
-          <w:bCs w:val="false"/>
-          <w:color w:val="000000"/>
-          <w:sz w:val="26"/>
-          <w:szCs w:val="26"/>
-        </w:rPr>
-        <w:t>ej</w:t>
-      </w:r>
-      <w:r>
-        <w:rPr>
-          <w:rFonts w:cs="Times New Roman" w:ascii="Times New Roman" w:hAnsi="Times New Roman"/>
-          <w:b w:val="false"/>
-          <w:bCs w:val="false"/>
-          <w:color w:val="000000"/>
-          <w:sz w:val="26"/>
-          <w:szCs w:val="26"/>
-        </w:rPr>
-        <w:t xml:space="preserve"> z możliwością pracy w sieci. Pomieszczenia „C” i „D” planowany jest zakup i montaż punktów dostępowych WIFI (access point) – dla klientów odwiedzających firmę oraz dla jej pracowników. Do połączenia stanowisk wybrane są zarządzalne przełączniki, umożliwią ona kontrole ruchu w sieci. Ponieważ planowane są punkty dostępowe WIFI, dlatego wymaga się by komputery przenośne były nie tylko wyposażone w kartę sieciowa 10/100/1000 lub adapter sieciowy podłączany za pomocą USB, ale i kartę bezprzewodową WIFI w standardzie „acn”. W związku z wymaganym kontaktem telefonicznym z klientami , planowane jest wdrożenie technologii VOIP dla rozmów telefonicznych. Planowany jest montaż 3 telefonów na jedno pomieszczenie.</w:t>
-      </w:r>
-    </w:p>
-    <w:p>
-      <w:pPr>
-        <w:pStyle w:val="Nagwek1"/>
-        <w:spacing w:lineRule="auto" w:line="360"/>
-        <w:jc w:val="both"/>
-        <w:rPr>
-          <w:rFonts w:ascii="Times New Roman" w:hAnsi="Times New Roman" w:cs="Times New Roman"/>
-          <w:b w:val="false"/>
-          <w:b w:val="false"/>
-          <w:bCs w:val="false"/>
-          <w:color w:val="000000"/>
-          <w:sz w:val="26"/>
-          <w:szCs w:val="26"/>
-        </w:rPr>
-      </w:pPr>
-      <w:r>
-        <w:rPr>
-          <w:rFonts w:cs="Times New Roman" w:ascii="Times New Roman" w:hAnsi="Times New Roman"/>
-          <w:b w:val="false"/>
-          <w:bCs w:val="false"/>
-          <w:color w:val="000000"/>
-          <w:sz w:val="26"/>
-          <w:szCs w:val="26"/>
-        </w:rPr>
-      </w:r>
-    </w:p>
-    <w:p>
-      <w:pPr>
-        <w:pStyle w:val="Nagwek1"/>
-        <w:spacing w:lineRule="auto" w:line="360"/>
-        <w:jc w:val="both"/>
-        <w:rPr>
-          <w:rFonts w:ascii="imes New Roman" w:hAnsi="imes New Roman" w:cs="Times New Roman"/>
-          <w:b/>
-          <w:b/>
-          <w:bCs/>
-          <w:color w:val="000000"/>
-          <w:sz w:val="26"/>
-          <w:szCs w:val="26"/>
-        </w:rPr>
-      </w:pPr>
-      <w:r>
-        <w:rPr>
-          <w:rFonts w:cs="Times New Roman" w:ascii="Times New Roman" w:hAnsi="Times New Roman"/>
-          <w:b/>
-          <w:bCs/>
-          <w:color w:val="000000"/>
-          <w:sz w:val="26"/>
-          <w:szCs w:val="26"/>
-        </w:rPr>
-        <w:t>4. Określenie wymagań projektowych</w:t>
-      </w:r>
-    </w:p>
-    <w:p>
-      <w:pPr>
-        <w:pStyle w:val="Nagwek1"/>
-        <w:spacing w:lineRule="auto" w:line="360"/>
-        <w:jc w:val="both"/>
-        <w:rPr>
-          <w:rFonts w:ascii="imes New Roman" w:hAnsi="imes New Roman" w:cs="Times New Roman"/>
-          <w:b/>
-          <w:b/>
-          <w:bCs/>
-          <w:color w:val="000000"/>
-          <w:sz w:val="26"/>
-          <w:szCs w:val="26"/>
-        </w:rPr>
-      </w:pPr>
-      <w:r>
-        <w:rPr>
-          <w:rFonts w:cs="Times New Roman" w:ascii="Times New Roman" w:hAnsi="Times New Roman"/>
-          <w:b/>
-          <w:bCs/>
-          <w:color w:val="000000"/>
-          <w:sz w:val="26"/>
-          <w:szCs w:val="26"/>
-        </w:rPr>
-        <w:tab/>
-      </w:r>
-      <w:r>
-        <w:rPr>
-          <w:rFonts w:cs="Times New Roman" w:ascii="Times New Roman" w:hAnsi="Times New Roman"/>
-          <w:b w:val="false"/>
-          <w:bCs w:val="false"/>
-          <w:color w:val="000000"/>
-          <w:sz w:val="26"/>
-          <w:szCs w:val="26"/>
-        </w:rPr>
-        <w:t xml:space="preserve">Celem projektu jest przede wszystkim stworzenie niezawodnej, bezpiecznej, umożliwiającej łatwą i przyszłą rozbudowę sieci komputerowej. Projekt zakłada umiejscowienie okablowania w sufitach podwieszanych (kable kat 6) oraz poprowadzenie części przewodów w osłonach na ścianach. Tam gdzie jest to możliwe przewody będą ukryte, przy zachowaniu łatwego dostępu, długość pomieszczenia  nie przekracza 100 metrów, w związku z czym nie ma obawy o przekroczenie dopuszczalnej długości kabla między urządzeniami aktywnymi a komputerami. </w:t>
+        <w:t xml:space="preserve">pomieszczeniu oznaczonym symbolem „B” zostanie umieszczony switch w podwieszanej szafie 19” wraz z patch panelem/ panelem krosowniczym 48 portowym UTP cat 6. Serwer jest wyposażony w system operacyjny Windows Server 2016 ze skonfigurowaną obsługą domeny, w celu sprawnego zarządzania wszystkimi komputerami sieciowymi i użytkownikami. Dodatkowo na serwerze będzie uruchomiony deamon www, który będzie serwował stronę firmy. </w:t>
       </w:r>
       <w:r>
         <w:br w:type="page"/>
@@ -1544,17 +1757,16 @@
           <w:sz w:val="28"/>
           <w:szCs w:val="28"/>
         </w:rPr>
-      </w:r>
-    </w:p>
-    <w:p>
-      <w:pPr>
-        <w:pStyle w:val="Normal"/>
-        <w:spacing w:lineRule="auto" w:line="360"/>
-        <w:jc w:val="both"/>
-        <w:rPr>
-          <w:rFonts w:ascii="Times New Roman" w:hAnsi="Times New Roman"/>
-          <w:b/>
-          <w:b/>
+        <w:t>5. Projekt sieci</w:t>
+      </w:r>
+    </w:p>
+    <w:p>
+      <w:pPr>
+        <w:pStyle w:val="Nagwek1"/>
+        <w:spacing w:lineRule="auto" w:line="360"/>
+        <w:jc w:val="both"/>
+        <w:rPr>
+          <w:rFonts w:ascii="Times New Roman" w:hAnsi="Times New Roman"/>
           <w:sz w:val="28"/>
           <w:szCs w:val="28"/>
         </w:rPr>
@@ -1562,36 +1774,19 @@
       <w:r>
         <w:rPr>
           <w:rFonts w:ascii="Times New Roman" w:hAnsi="Times New Roman"/>
-          <w:b/>
           <w:sz w:val="28"/>
           <w:szCs w:val="28"/>
         </w:rPr>
-      </w:r>
-    </w:p>
-    <w:p>
-      <w:pPr>
-        <w:pStyle w:val="Normal"/>
-        <w:spacing w:lineRule="auto" w:line="360" w:before="0" w:after="120"/>
-        <w:rPr>
-          <w:rFonts w:ascii="Times New Roman" w:hAnsi="Times New Roman"/>
-          <w:color w:val="000000"/>
-        </w:rPr>
-      </w:pPr>
-      <w:r>
-        <w:rPr>
-          <w:rFonts w:ascii="Times New Roman" w:hAnsi="Times New Roman"/>
-          <w:color w:val="000000"/>
-        </w:rPr>
-      </w:r>
-    </w:p>
-    <w:p>
-      <w:pPr>
-        <w:pStyle w:val="Normal"/>
-        <w:spacing w:lineRule="auto" w:line="360"/>
-        <w:rPr>
-          <w:rFonts w:ascii="Times New Roman" w:hAnsi="Times New Roman"/>
-          <w:b/>
-          <w:b/>
+        <w:t>5.1. Projekt logiczny sieci wraz z koncepcją rozwiązania.</w:t>
+      </w:r>
+    </w:p>
+    <w:p>
+      <w:pPr>
+        <w:pStyle w:val="Nagwek1"/>
+        <w:spacing w:lineRule="auto" w:line="360"/>
+        <w:jc w:val="both"/>
+        <w:rPr>
+          <w:rFonts w:ascii="Times New Roman" w:hAnsi="Times New Roman"/>
           <w:sz w:val="28"/>
           <w:szCs w:val="28"/>
         </w:rPr>
@@ -1599,9 +1794,1951 @@
       <w:r>
         <w:rPr>
           <w:rFonts w:ascii="Times New Roman" w:hAnsi="Times New Roman"/>
-          <w:b/>
           <w:sz w:val="28"/>
           <w:szCs w:val="28"/>
+        </w:rPr>
+        <w:tab/>
+      </w:r>
+      <w:r>
+        <w:rPr>
+          <w:rFonts w:ascii="Times New Roman" w:hAnsi="Times New Roman"/>
+          <w:b w:val="false"/>
+          <w:bCs w:val="false"/>
+          <w:sz w:val="26"/>
+          <w:szCs w:val="26"/>
+        </w:rPr>
+        <w:t xml:space="preserve">Nowoczesna sieć komputerowa musi być bezpieczna, szybka, mało awaryjna i bardzo prosta w rozbudowie. Na potrzeby klienta dobrym rozwiązaniem jest wybór przełączników  </w:t>
+      </w:r>
+      <w:r>
+        <w:rPr>
+          <w:rFonts w:ascii="Times New Roman" w:hAnsi="Times New Roman"/>
+          <w:b w:val="false"/>
+          <w:bCs w:val="false"/>
+          <w:i w:val="false"/>
+          <w:caps w:val="false"/>
+          <w:smallCaps w:val="false"/>
+          <w:color w:val="000000"/>
+          <w:spacing w:val="0"/>
+          <w:sz w:val="26"/>
+          <w:szCs w:val="26"/>
+        </w:rPr>
+        <w:t>JL260A Aruba 2930F 48G 4SFP Sw</w:t>
+      </w:r>
+      <w:r>
+        <w:rPr>
+          <w:rFonts w:ascii="Times New Roman" w:hAnsi="Times New Roman"/>
+          <w:b w:val="false"/>
+          <w:bCs w:val="false"/>
+          <w:i w:val="false"/>
+          <w:caps w:val="false"/>
+          <w:smallCaps w:val="false"/>
+          <w:color w:val="000000"/>
+          <w:spacing w:val="0"/>
+          <w:sz w:val="26"/>
+          <w:szCs w:val="26"/>
+        </w:rPr>
+        <w:t>it</w:t>
+      </w:r>
+      <w:r>
+        <w:rPr>
+          <w:rFonts w:ascii="Times New Roman" w:hAnsi="Times New Roman"/>
+          <w:b w:val="false"/>
+          <w:bCs w:val="false"/>
+          <w:i w:val="false"/>
+          <w:caps w:val="false"/>
+          <w:smallCaps w:val="false"/>
+          <w:color w:val="000000"/>
+          <w:spacing w:val="0"/>
+          <w:sz w:val="26"/>
+          <w:szCs w:val="26"/>
+        </w:rPr>
+        <w:t>ch:</w:t>
+      </w:r>
+    </w:p>
+    <w:p>
+      <w:pPr>
+        <w:pStyle w:val="Nagwek1"/>
+        <w:numPr>
+          <w:ilvl w:val="0"/>
+          <w:numId w:val="2"/>
+        </w:numPr>
+        <w:spacing w:lineRule="auto" w:line="360"/>
+        <w:jc w:val="both"/>
+        <w:rPr>
+          <w:rFonts w:ascii="Times New Roman" w:hAnsi="Times New Roman"/>
+          <w:sz w:val="28"/>
+          <w:szCs w:val="28"/>
+        </w:rPr>
+      </w:pPr>
+      <w:r>
+        <w:rPr>
+          <w:rFonts w:ascii="Times New Roman" w:hAnsi="Times New Roman"/>
+          <w:b w:val="false"/>
+          <w:bCs w:val="false"/>
+          <w:i w:val="false"/>
+          <w:caps w:val="false"/>
+          <w:smallCaps w:val="false"/>
+          <w:color w:val="000000"/>
+          <w:spacing w:val="0"/>
+          <w:sz w:val="26"/>
+          <w:szCs w:val="26"/>
+        </w:rPr>
+        <w:t>W</w:t>
+      </w:r>
+      <w:r>
+        <w:rPr>
+          <w:rFonts w:ascii="Times New Roman" w:hAnsi="Times New Roman"/>
+          <w:b w:val="false"/>
+          <w:bCs w:val="false"/>
+          <w:i w:val="false"/>
+          <w:caps w:val="false"/>
+          <w:smallCaps w:val="false"/>
+          <w:color w:val="000000"/>
+          <w:spacing w:val="0"/>
+          <w:sz w:val="26"/>
+          <w:szCs w:val="26"/>
+        </w:rPr>
+        <w:t>arstwa 3, full duplex, limity prędkości,</w:t>
+      </w:r>
+    </w:p>
+    <w:p>
+      <w:pPr>
+        <w:pStyle w:val="Nagwek1"/>
+        <w:numPr>
+          <w:ilvl w:val="0"/>
+          <w:numId w:val="2"/>
+        </w:numPr>
+        <w:spacing w:lineRule="auto" w:line="360"/>
+        <w:jc w:val="both"/>
+        <w:rPr>
+          <w:rFonts w:ascii="Times New Roman" w:hAnsi="Times New Roman"/>
+          <w:sz w:val="28"/>
+          <w:szCs w:val="28"/>
+        </w:rPr>
+      </w:pPr>
+      <w:r>
+        <w:rPr>
+          <w:rFonts w:ascii="Times New Roman" w:hAnsi="Times New Roman"/>
+          <w:b w:val="false"/>
+          <w:bCs w:val="false"/>
+          <w:i w:val="false"/>
+          <w:caps w:val="false"/>
+          <w:smallCaps w:val="false"/>
+          <w:color w:val="000000"/>
+          <w:spacing w:val="0"/>
+          <w:sz w:val="26"/>
+          <w:szCs w:val="26"/>
+        </w:rPr>
+        <w:t>Wparcie dla QoS, Multicast, wsparcie Vlan</w:t>
+      </w:r>
+    </w:p>
+    <w:p>
+      <w:pPr>
+        <w:pStyle w:val="Nagwek1"/>
+        <w:numPr>
+          <w:ilvl w:val="0"/>
+          <w:numId w:val="2"/>
+        </w:numPr>
+        <w:spacing w:lineRule="auto" w:line="360"/>
+        <w:jc w:val="both"/>
+        <w:rPr>
+          <w:rFonts w:ascii="Times New Roman" w:hAnsi="Times New Roman"/>
+          <w:sz w:val="28"/>
+          <w:szCs w:val="28"/>
+        </w:rPr>
+      </w:pPr>
+      <w:r>
+        <w:rPr>
+          <w:rFonts w:ascii="Times New Roman" w:hAnsi="Times New Roman"/>
+          <w:b w:val="false"/>
+          <w:bCs w:val="false"/>
+          <w:i w:val="false"/>
+          <w:caps w:val="false"/>
+          <w:smallCaps w:val="false"/>
+          <w:color w:val="000000"/>
+          <w:spacing w:val="0"/>
+          <w:sz w:val="26"/>
+          <w:szCs w:val="26"/>
+        </w:rPr>
+        <w:t>Zarządzanie prze przeglądarkę, port 45 consolowy,</w:t>
+      </w:r>
+    </w:p>
+    <w:p>
+      <w:pPr>
+        <w:pStyle w:val="Nagwek1"/>
+        <w:numPr>
+          <w:ilvl w:val="0"/>
+          <w:numId w:val="2"/>
+        </w:numPr>
+        <w:spacing w:lineRule="auto" w:line="360"/>
+        <w:jc w:val="both"/>
+        <w:rPr>
+          <w:rFonts w:ascii="Times New Roman" w:hAnsi="Times New Roman"/>
+          <w:sz w:val="28"/>
+          <w:szCs w:val="28"/>
+        </w:rPr>
+      </w:pPr>
+      <w:r>
+        <w:rPr>
+          <w:rFonts w:ascii="Times New Roman" w:hAnsi="Times New Roman"/>
+          <w:b w:val="false"/>
+          <w:bCs w:val="false"/>
+          <w:i w:val="false"/>
+          <w:caps w:val="false"/>
+          <w:smallCaps w:val="false"/>
+          <w:color w:val="000000"/>
+          <w:spacing w:val="0"/>
+          <w:sz w:val="26"/>
+          <w:szCs w:val="26"/>
+        </w:rPr>
+        <w:t>48 portów RJ45,</w:t>
+      </w:r>
+    </w:p>
+    <w:p>
+      <w:pPr>
+        <w:pStyle w:val="Nagwek1"/>
+        <w:numPr>
+          <w:ilvl w:val="0"/>
+          <w:numId w:val="2"/>
+        </w:numPr>
+        <w:spacing w:lineRule="auto" w:line="360"/>
+        <w:jc w:val="both"/>
+        <w:rPr>
+          <w:rFonts w:ascii="Times New Roman" w:hAnsi="Times New Roman"/>
+          <w:sz w:val="28"/>
+          <w:szCs w:val="28"/>
+        </w:rPr>
+      </w:pPr>
+      <w:r>
+        <w:rPr>
+          <w:rFonts w:ascii="Times New Roman" w:hAnsi="Times New Roman"/>
+          <w:b w:val="false"/>
+          <w:bCs w:val="false"/>
+          <w:i w:val="false"/>
+          <w:caps w:val="false"/>
+          <w:smallCaps w:val="false"/>
+          <w:color w:val="000000"/>
+          <w:spacing w:val="0"/>
+          <w:sz w:val="26"/>
+          <w:szCs w:val="26"/>
+        </w:rPr>
+        <w:t>Gigabit Ethernet (10/100/1000)</w:t>
+      </w:r>
+    </w:p>
+    <w:p>
+      <w:pPr>
+        <w:pStyle w:val="Nagwek1"/>
+        <w:numPr>
+          <w:ilvl w:val="0"/>
+          <w:numId w:val="2"/>
+        </w:numPr>
+        <w:spacing w:lineRule="auto" w:line="360"/>
+        <w:jc w:val="both"/>
+        <w:rPr>
+          <w:rFonts w:ascii="Times New Roman" w:hAnsi="Times New Roman"/>
+          <w:sz w:val="28"/>
+          <w:szCs w:val="28"/>
+        </w:rPr>
+      </w:pPr>
+      <w:r>
+        <w:rPr>
+          <w:rFonts w:ascii="Times New Roman" w:hAnsi="Times New Roman"/>
+          <w:b w:val="false"/>
+          <w:bCs w:val="false"/>
+          <w:i w:val="false"/>
+          <w:caps w:val="false"/>
+          <w:smallCaps w:val="false"/>
+          <w:color w:val="000000"/>
+          <w:spacing w:val="0"/>
+          <w:sz w:val="26"/>
+          <w:szCs w:val="26"/>
+        </w:rPr>
+        <w:t xml:space="preserve">Technologia : </w:t>
+        <w:tab/>
+        <w:t xml:space="preserve">10BASE-F,100BASE-TX,1000BASE-T </w:t>
+      </w:r>
+    </w:p>
+    <w:p>
+      <w:pPr>
+        <w:pStyle w:val="Nagwek1"/>
+        <w:numPr>
+          <w:ilvl w:val="0"/>
+          <w:numId w:val="2"/>
+        </w:numPr>
+        <w:spacing w:lineRule="auto" w:line="360"/>
+        <w:jc w:val="both"/>
+        <w:rPr>
+          <w:rFonts w:ascii="Times New Roman" w:hAnsi="Times New Roman"/>
+          <w:b w:val="false"/>
+          <w:b w:val="false"/>
+          <w:bCs w:val="false"/>
+          <w:i w:val="false"/>
+          <w:caps w:val="false"/>
+          <w:smallCaps w:val="false"/>
+          <w:color w:val="000000"/>
+          <w:spacing w:val="0"/>
+          <w:sz w:val="26"/>
+          <w:szCs w:val="26"/>
+        </w:rPr>
+      </w:pPr>
+      <w:r>
+        <w:rPr>
+          <w:rFonts w:ascii="Times New Roman" w:hAnsi="Times New Roman"/>
+          <w:b w:val="false"/>
+          <w:bCs w:val="false"/>
+          <w:i w:val="false"/>
+          <w:caps w:val="false"/>
+          <w:smallCaps w:val="false"/>
+          <w:color w:val="000000"/>
+          <w:spacing w:val="0"/>
+          <w:sz w:val="26"/>
+          <w:szCs w:val="26"/>
+        </w:rPr>
+        <w:t>IEEE 802.3,IEEE 802.3ab,IEEE 802.3u  </w:t>
+      </w:r>
+    </w:p>
+    <w:p>
+      <w:pPr>
+        <w:pStyle w:val="Nagwek1"/>
+        <w:numPr>
+          <w:ilvl w:val="0"/>
+          <w:numId w:val="0"/>
+        </w:numPr>
+        <w:spacing w:lineRule="auto" w:line="360"/>
+        <w:ind w:left="720" w:hanging="0"/>
+        <w:jc w:val="both"/>
+        <w:rPr>
+          <w:rFonts w:ascii="Times New Roman" w:hAnsi="Times New Roman"/>
+          <w:sz w:val="28"/>
+          <w:szCs w:val="28"/>
+        </w:rPr>
+      </w:pPr>
+      <w:r>
+        <w:rPr>
+          <w:rFonts w:ascii="Times New Roman" w:hAnsi="Times New Roman"/>
+          <w:b w:val="false"/>
+          <w:bCs w:val="false"/>
+          <w:i w:val="false"/>
+          <w:caps w:val="false"/>
+          <w:smallCaps w:val="false"/>
+          <w:color w:val="000000"/>
+          <w:spacing w:val="0"/>
+          <w:sz w:val="26"/>
+          <w:szCs w:val="26"/>
+        </w:rPr>
+        <w:t>Podłączenie sieci lokalnej do internetu realizowane będzie za pomocą pary urządzeń: modemu DSL dostarczonego przez operatora „ORANGE” ORANGE FunBOX 3.0:</w:t>
+      </w:r>
+    </w:p>
+    <w:p>
+      <w:pPr>
+        <w:pStyle w:val="Nagwek1"/>
+        <w:numPr>
+          <w:ilvl w:val="0"/>
+          <w:numId w:val="2"/>
+        </w:numPr>
+        <w:spacing w:lineRule="auto" w:line="360"/>
+        <w:jc w:val="both"/>
+        <w:rPr>
+          <w:rFonts w:ascii="Times New Roman" w:hAnsi="Times New Roman"/>
+          <w:sz w:val="28"/>
+          <w:szCs w:val="28"/>
+        </w:rPr>
+      </w:pPr>
+      <w:r>
+        <w:rPr>
+          <w:rFonts w:ascii="Times New Roman" w:hAnsi="Times New Roman"/>
+          <w:b w:val="false"/>
+          <w:bCs w:val="false"/>
+          <w:i w:val="false"/>
+          <w:caps w:val="false"/>
+          <w:smallCaps w:val="false"/>
+          <w:color w:val="000000"/>
+          <w:spacing w:val="0"/>
+          <w:sz w:val="26"/>
+          <w:szCs w:val="26"/>
+        </w:rPr>
+        <w:t>LAN: 4 x RJ-45 1000 Mb/s</w:t>
+      </w:r>
+    </w:p>
+    <w:p>
+      <w:pPr>
+        <w:pStyle w:val="Nagwek1"/>
+        <w:numPr>
+          <w:ilvl w:val="0"/>
+          <w:numId w:val="2"/>
+        </w:numPr>
+        <w:spacing w:lineRule="auto" w:line="360"/>
+        <w:jc w:val="both"/>
+        <w:rPr>
+          <w:rFonts w:ascii="Times New Roman" w:hAnsi="Times New Roman"/>
+          <w:sz w:val="28"/>
+          <w:szCs w:val="28"/>
+        </w:rPr>
+      </w:pPr>
+      <w:r>
+        <w:rPr>
+          <w:rFonts w:ascii="Times New Roman" w:hAnsi="Times New Roman"/>
+          <w:b w:val="false"/>
+          <w:bCs w:val="false"/>
+          <w:i w:val="false"/>
+          <w:caps w:val="false"/>
+          <w:smallCaps w:val="false"/>
+          <w:color w:val="000000"/>
+          <w:spacing w:val="0"/>
+          <w:sz w:val="26"/>
+          <w:szCs w:val="26"/>
+        </w:rPr>
+        <w:t>FXS 1 x RJ-11</w:t>
+      </w:r>
+    </w:p>
+    <w:p>
+      <w:pPr>
+        <w:pStyle w:val="Nagwek1"/>
+        <w:numPr>
+          <w:ilvl w:val="0"/>
+          <w:numId w:val="2"/>
+        </w:numPr>
+        <w:spacing w:lineRule="auto" w:line="360"/>
+        <w:jc w:val="both"/>
+        <w:rPr>
+          <w:rFonts w:ascii="Times New Roman" w:hAnsi="Times New Roman"/>
+          <w:sz w:val="28"/>
+          <w:szCs w:val="28"/>
+        </w:rPr>
+      </w:pPr>
+      <w:r>
+        <w:rPr>
+          <w:rFonts w:ascii="Times New Roman" w:hAnsi="Times New Roman"/>
+          <w:b w:val="false"/>
+          <w:bCs w:val="false"/>
+          <w:i w:val="false"/>
+          <w:caps w:val="false"/>
+          <w:smallCaps w:val="false"/>
+          <w:color w:val="000000"/>
+          <w:spacing w:val="0"/>
+          <w:sz w:val="26"/>
+          <w:szCs w:val="26"/>
+        </w:rPr>
+        <w:t>USB 2.0 -przód obudowy</w:t>
+      </w:r>
+    </w:p>
+    <w:p>
+      <w:pPr>
+        <w:pStyle w:val="Nagwek1"/>
+        <w:numPr>
+          <w:ilvl w:val="0"/>
+          <w:numId w:val="2"/>
+        </w:numPr>
+        <w:spacing w:lineRule="auto" w:line="360"/>
+        <w:jc w:val="both"/>
+        <w:rPr>
+          <w:rFonts w:ascii="Times New Roman" w:hAnsi="Times New Roman"/>
+          <w:sz w:val="28"/>
+          <w:szCs w:val="28"/>
+        </w:rPr>
+      </w:pPr>
+      <w:r>
+        <w:rPr>
+          <w:rFonts w:ascii="Times New Roman" w:hAnsi="Times New Roman"/>
+          <w:b w:val="false"/>
+          <w:bCs w:val="false"/>
+          <w:i w:val="false"/>
+          <w:caps w:val="false"/>
+          <w:smallCaps w:val="false"/>
+          <w:color w:val="000000"/>
+          <w:spacing w:val="0"/>
+          <w:sz w:val="26"/>
+          <w:szCs w:val="26"/>
+        </w:rPr>
+        <w:t>GPON  WAN</w:t>
+      </w:r>
+    </w:p>
+    <w:p>
+      <w:pPr>
+        <w:pStyle w:val="Nagwek1"/>
+        <w:spacing w:lineRule="auto" w:line="360"/>
+        <w:jc w:val="both"/>
+        <w:rPr>
+          <w:rFonts w:ascii="Times New Roman" w:hAnsi="Times New Roman"/>
+          <w:sz w:val="28"/>
+          <w:szCs w:val="28"/>
+        </w:rPr>
+      </w:pPr>
+      <w:r>
+        <w:rPr>
+          <w:rFonts w:ascii="Times New Roman" w:hAnsi="Times New Roman"/>
+          <w:b w:val="false"/>
+          <w:bCs w:val="false"/>
+          <w:i w:val="false"/>
+          <w:caps w:val="false"/>
+          <w:smallCaps w:val="false"/>
+          <w:color w:val="000000"/>
+          <w:spacing w:val="0"/>
+          <w:sz w:val="26"/>
+          <w:szCs w:val="26"/>
+        </w:rPr>
+        <w:t xml:space="preserve">Oraz router firmy „CISCO </w:t>
+      </w:r>
+      <w:r>
+        <w:rPr>
+          <w:rFonts w:ascii="Times New Roman" w:hAnsi="Times New Roman"/>
+          <w:b w:val="false"/>
+          <w:bCs w:val="false"/>
+          <w:i w:val="false"/>
+          <w:caps w:val="false"/>
+          <w:smallCaps w:val="false"/>
+          <w:color w:val="000000"/>
+          <w:spacing w:val="0"/>
+          <w:sz w:val="26"/>
+          <w:szCs w:val="26"/>
+        </w:rPr>
+        <w:t>890 Integrated Service Routers</w:t>
+      </w:r>
+      <w:r>
+        <w:rPr>
+          <w:rFonts w:ascii="Times New Roman" w:hAnsi="Times New Roman"/>
+          <w:b w:val="false"/>
+          <w:bCs w:val="false"/>
+          <w:i w:val="false"/>
+          <w:caps w:val="false"/>
+          <w:smallCaps w:val="false"/>
+          <w:color w:val="000000"/>
+          <w:spacing w:val="0"/>
+          <w:sz w:val="26"/>
+          <w:szCs w:val="26"/>
+        </w:rPr>
+        <w:t>” do zarządzania wewnętrzna i</w:t>
+      </w:r>
+      <w:r>
+        <w:rPr>
+          <w:rFonts w:ascii="Times New Roman" w:hAnsi="Times New Roman"/>
+          <w:b w:val="false"/>
+          <w:bCs w:val="false"/>
+          <w:i w:val="false"/>
+          <w:caps w:val="false"/>
+          <w:smallCaps w:val="false"/>
+          <w:color w:val="000000"/>
+          <w:spacing w:val="0"/>
+          <w:sz w:val="26"/>
+          <w:szCs w:val="26"/>
+        </w:rPr>
+        <w:t>n</w:t>
+      </w:r>
+      <w:r>
+        <w:rPr>
+          <w:rFonts w:ascii="Times New Roman" w:hAnsi="Times New Roman"/>
+          <w:b w:val="false"/>
+          <w:bCs w:val="false"/>
+          <w:i w:val="false"/>
+          <w:caps w:val="false"/>
+          <w:smallCaps w:val="false"/>
+          <w:color w:val="000000"/>
+          <w:spacing w:val="0"/>
+          <w:sz w:val="26"/>
+          <w:szCs w:val="26"/>
+        </w:rPr>
+        <w:t>fra</w:t>
+      </w:r>
+      <w:r>
+        <w:rPr>
+          <w:rFonts w:ascii="Times New Roman" w:hAnsi="Times New Roman"/>
+          <w:b w:val="false"/>
+          <w:bCs w:val="false"/>
+          <w:i w:val="false"/>
+          <w:caps w:val="false"/>
+          <w:smallCaps w:val="false"/>
+          <w:color w:val="000000"/>
+          <w:spacing w:val="0"/>
+          <w:sz w:val="26"/>
+          <w:szCs w:val="26"/>
+        </w:rPr>
+        <w:t>s</w:t>
+      </w:r>
+      <w:r>
+        <w:rPr>
+          <w:rFonts w:ascii="Times New Roman" w:hAnsi="Times New Roman"/>
+          <w:b w:val="false"/>
+          <w:bCs w:val="false"/>
+          <w:i w:val="false"/>
+          <w:caps w:val="false"/>
+          <w:smallCaps w:val="false"/>
+          <w:color w:val="000000"/>
+          <w:spacing w:val="0"/>
+          <w:sz w:val="26"/>
+          <w:szCs w:val="26"/>
+        </w:rPr>
+        <w:t>trukturą, jak również dla zapewnienia odpowiednich protokłów bezpieczeństwa czy też w miarę rozbudowy jednostek będzie można tworzyć VLAN’y i virtualne sieci prywatne:</w:t>
+      </w:r>
+    </w:p>
+    <w:p>
+      <w:pPr>
+        <w:pStyle w:val="Nagwek1"/>
+        <w:numPr>
+          <w:ilvl w:val="0"/>
+          <w:numId w:val="3"/>
+        </w:numPr>
+        <w:spacing w:lineRule="auto" w:line="360"/>
+        <w:jc w:val="both"/>
+        <w:rPr>
+          <w:rFonts w:ascii="Times New Roman" w:hAnsi="Times New Roman"/>
+          <w:sz w:val="28"/>
+          <w:szCs w:val="28"/>
+        </w:rPr>
+      </w:pPr>
+      <w:r>
+        <w:rPr>
+          <w:rFonts w:ascii="Times New Roman" w:hAnsi="Times New Roman"/>
+          <w:b w:val="false"/>
+          <w:bCs w:val="false"/>
+          <w:i w:val="false"/>
+          <w:caps w:val="false"/>
+          <w:smallCaps w:val="false"/>
+          <w:color w:val="000000"/>
+          <w:spacing w:val="0"/>
+          <w:sz w:val="26"/>
+          <w:szCs w:val="26"/>
+        </w:rPr>
+        <w:t>Port GE</w:t>
+      </w:r>
+    </w:p>
+    <w:p>
+      <w:pPr>
+        <w:pStyle w:val="Nagwek1"/>
+        <w:numPr>
+          <w:ilvl w:val="0"/>
+          <w:numId w:val="3"/>
+        </w:numPr>
+        <w:spacing w:lineRule="auto" w:line="360"/>
+        <w:jc w:val="both"/>
+        <w:rPr>
+          <w:rFonts w:ascii="Times New Roman" w:hAnsi="Times New Roman"/>
+          <w:sz w:val="28"/>
+          <w:szCs w:val="28"/>
+        </w:rPr>
+      </w:pPr>
+      <w:r>
+        <w:rPr>
+          <w:rFonts w:ascii="Times New Roman" w:hAnsi="Times New Roman"/>
+          <w:b w:val="false"/>
+          <w:bCs w:val="false"/>
+          <w:i w:val="false"/>
+          <w:caps w:val="false"/>
+          <w:smallCaps w:val="false"/>
+          <w:color w:val="000000"/>
+          <w:spacing w:val="0"/>
+          <w:sz w:val="26"/>
+          <w:szCs w:val="26"/>
+        </w:rPr>
+        <w:t>8 portów 10/100/1000 Mb/s</w:t>
+      </w:r>
+    </w:p>
+    <w:p>
+      <w:pPr>
+        <w:pStyle w:val="Nagwek1"/>
+        <w:spacing w:lineRule="auto" w:line="360"/>
+        <w:jc w:val="both"/>
+        <w:rPr>
+          <w:rFonts w:ascii="Times New Roman" w:hAnsi="Times New Roman"/>
+          <w:sz w:val="28"/>
+          <w:szCs w:val="28"/>
+        </w:rPr>
+      </w:pPr>
+      <w:r>
+        <w:rPr>
+          <w:rFonts w:ascii="Times New Roman" w:hAnsi="Times New Roman"/>
+          <w:b w:val="false"/>
+          <w:bCs w:val="false"/>
+          <w:i w:val="false"/>
+          <w:caps w:val="false"/>
+          <w:smallCaps w:val="false"/>
+          <w:color w:val="000000"/>
+          <w:spacing w:val="0"/>
+          <w:sz w:val="26"/>
+          <w:szCs w:val="26"/>
+        </w:rPr>
+        <w:t xml:space="preserve">● </w:t>
+      </w:r>
+      <w:r>
+        <w:rPr>
+          <w:rFonts w:ascii="Times New Roman" w:hAnsi="Times New Roman"/>
+          <w:b w:val="false"/>
+          <w:bCs w:val="false"/>
+          <w:i w:val="false"/>
+          <w:caps w:val="false"/>
+          <w:smallCaps w:val="false"/>
+          <w:color w:val="000000"/>
+          <w:spacing w:val="0"/>
+          <w:sz w:val="26"/>
+          <w:szCs w:val="26"/>
+        </w:rPr>
+        <w:t>Informacje o protokole routingu, wersje 1 i 2 (RIPv1 i RIPv2)</w:t>
+      </w:r>
+    </w:p>
+    <w:p>
+      <w:pPr>
+        <w:pStyle w:val="Nagwek1"/>
+        <w:spacing w:lineRule="auto" w:line="360"/>
+        <w:jc w:val="both"/>
+        <w:rPr>
+          <w:rFonts w:ascii="Times New Roman" w:hAnsi="Times New Roman"/>
+          <w:sz w:val="28"/>
+          <w:szCs w:val="28"/>
+        </w:rPr>
+      </w:pPr>
+      <w:r>
+        <w:rPr>
+          <w:rFonts w:ascii="Times New Roman" w:hAnsi="Times New Roman"/>
+          <w:b w:val="false"/>
+          <w:bCs w:val="false"/>
+          <w:i w:val="false"/>
+          <w:caps w:val="false"/>
+          <w:smallCaps w:val="false"/>
+          <w:color w:val="000000"/>
+          <w:spacing w:val="0"/>
+          <w:sz w:val="26"/>
+          <w:szCs w:val="26"/>
+        </w:rPr>
+        <w:t xml:space="preserve">● </w:t>
+      </w:r>
+      <w:r>
+        <w:rPr>
+          <w:rFonts w:ascii="Times New Roman" w:hAnsi="Times New Roman"/>
+          <w:b w:val="false"/>
+          <w:bCs w:val="false"/>
+          <w:i w:val="false"/>
+          <w:caps w:val="false"/>
+          <w:smallCaps w:val="false"/>
+          <w:color w:val="000000"/>
+          <w:spacing w:val="0"/>
+          <w:sz w:val="26"/>
+          <w:szCs w:val="26"/>
+        </w:rPr>
+        <w:t>Ogólne kapsułkowanie routingu (GRE) i Multipoint GRE (MGRE)</w:t>
+      </w:r>
+    </w:p>
+    <w:p>
+      <w:pPr>
+        <w:pStyle w:val="Nagwek1"/>
+        <w:spacing w:lineRule="auto" w:line="360"/>
+        <w:jc w:val="both"/>
+        <w:rPr>
+          <w:rFonts w:ascii="Times New Roman" w:hAnsi="Times New Roman"/>
+          <w:sz w:val="28"/>
+          <w:szCs w:val="28"/>
+        </w:rPr>
+      </w:pPr>
+      <w:r>
+        <w:rPr>
+          <w:rFonts w:ascii="Times New Roman" w:hAnsi="Times New Roman"/>
+          <w:b w:val="false"/>
+          <w:bCs w:val="false"/>
+          <w:i w:val="false"/>
+          <w:caps w:val="false"/>
+          <w:smallCaps w:val="false"/>
+          <w:color w:val="000000"/>
+          <w:spacing w:val="0"/>
+          <w:sz w:val="26"/>
+          <w:szCs w:val="26"/>
+        </w:rPr>
+        <w:t xml:space="preserve">● </w:t>
+      </w:r>
+      <w:r>
+        <w:rPr>
+          <w:rFonts w:ascii="Times New Roman" w:hAnsi="Times New Roman"/>
+          <w:b w:val="false"/>
+          <w:bCs w:val="false"/>
+          <w:i w:val="false"/>
+          <w:caps w:val="false"/>
+          <w:smallCaps w:val="false"/>
+          <w:color w:val="000000"/>
+          <w:spacing w:val="0"/>
+          <w:sz w:val="26"/>
+          <w:szCs w:val="26"/>
+        </w:rPr>
+        <w:t>Przekazywanie Cisco Express</w:t>
+      </w:r>
+    </w:p>
+    <w:p>
+      <w:pPr>
+        <w:pStyle w:val="Nagwek1"/>
+        <w:spacing w:lineRule="auto" w:line="360"/>
+        <w:jc w:val="both"/>
+        <w:rPr>
+          <w:rFonts w:ascii="Times New Roman" w:hAnsi="Times New Roman"/>
+          <w:sz w:val="28"/>
+          <w:szCs w:val="28"/>
+        </w:rPr>
+      </w:pPr>
+      <w:r>
+        <w:rPr>
+          <w:rFonts w:ascii="Times New Roman" w:hAnsi="Times New Roman"/>
+          <w:b w:val="false"/>
+          <w:bCs w:val="false"/>
+          <w:i w:val="false"/>
+          <w:caps w:val="false"/>
+          <w:smallCaps w:val="false"/>
+          <w:color w:val="000000"/>
+          <w:spacing w:val="0"/>
+          <w:sz w:val="26"/>
+          <w:szCs w:val="26"/>
+        </w:rPr>
+        <w:t xml:space="preserve">● </w:t>
+      </w:r>
+      <w:r>
+        <w:rPr>
+          <w:rFonts w:ascii="Times New Roman" w:hAnsi="Times New Roman"/>
+          <w:b w:val="false"/>
+          <w:bCs w:val="false"/>
+          <w:i w:val="false"/>
+          <w:caps w:val="false"/>
+          <w:smallCaps w:val="false"/>
+          <w:color w:val="000000"/>
+          <w:spacing w:val="0"/>
+          <w:sz w:val="26"/>
+          <w:szCs w:val="26"/>
+        </w:rPr>
+        <w:t>Standardowy protokół drzewa opinającego 802.1d</w:t>
+      </w:r>
+    </w:p>
+    <w:p>
+      <w:pPr>
+        <w:pStyle w:val="Nagwek1"/>
+        <w:spacing w:lineRule="auto" w:line="360"/>
+        <w:jc w:val="both"/>
+        <w:rPr>
+          <w:rFonts w:ascii="Times New Roman" w:hAnsi="Times New Roman"/>
+          <w:sz w:val="28"/>
+          <w:szCs w:val="28"/>
+        </w:rPr>
+      </w:pPr>
+      <w:r>
+        <w:rPr>
+          <w:rFonts w:ascii="Times New Roman" w:hAnsi="Times New Roman"/>
+          <w:b w:val="false"/>
+          <w:bCs w:val="false"/>
+          <w:i w:val="false"/>
+          <w:caps w:val="false"/>
+          <w:smallCaps w:val="false"/>
+          <w:color w:val="000000"/>
+          <w:spacing w:val="0"/>
+          <w:sz w:val="26"/>
+          <w:szCs w:val="26"/>
+        </w:rPr>
+        <w:t xml:space="preserve">● </w:t>
+      </w:r>
+      <w:r>
+        <w:rPr>
+          <w:rFonts w:ascii="Times New Roman" w:hAnsi="Times New Roman"/>
+          <w:b w:val="false"/>
+          <w:bCs w:val="false"/>
+          <w:i w:val="false"/>
+          <w:caps w:val="false"/>
+          <w:smallCaps w:val="false"/>
+          <w:color w:val="000000"/>
+          <w:spacing w:val="0"/>
+          <w:sz w:val="26"/>
+          <w:szCs w:val="26"/>
+        </w:rPr>
+        <w:t>Protokół tunelowania warstwy 2 (L2TP)</w:t>
+      </w:r>
+    </w:p>
+    <w:p>
+      <w:pPr>
+        <w:pStyle w:val="Nagwek1"/>
+        <w:spacing w:lineRule="auto" w:line="360"/>
+        <w:jc w:val="both"/>
+        <w:rPr>
+          <w:rFonts w:ascii="Times New Roman" w:hAnsi="Times New Roman"/>
+          <w:sz w:val="28"/>
+          <w:szCs w:val="28"/>
+        </w:rPr>
+      </w:pPr>
+      <w:r>
+        <w:rPr>
+          <w:rFonts w:ascii="Times New Roman" w:hAnsi="Times New Roman"/>
+          <w:b w:val="false"/>
+          <w:bCs w:val="false"/>
+          <w:i w:val="false"/>
+          <w:caps w:val="false"/>
+          <w:smallCaps w:val="false"/>
+          <w:color w:val="000000"/>
+          <w:spacing w:val="0"/>
+          <w:sz w:val="26"/>
+          <w:szCs w:val="26"/>
+        </w:rPr>
+        <w:t xml:space="preserve">● </w:t>
+      </w:r>
+      <w:r>
+        <w:rPr>
+          <w:rFonts w:ascii="Times New Roman" w:hAnsi="Times New Roman"/>
+          <w:b w:val="false"/>
+          <w:bCs w:val="false"/>
+          <w:i w:val="false"/>
+          <w:caps w:val="false"/>
+          <w:smallCaps w:val="false"/>
+          <w:color w:val="000000"/>
+          <w:spacing w:val="0"/>
+          <w:sz w:val="26"/>
+          <w:szCs w:val="26"/>
+        </w:rPr>
+        <w:t>Protokół tunelowania warstwy 2, wersja 3 (L2TPv3)</w:t>
+      </w:r>
+    </w:p>
+    <w:p>
+      <w:pPr>
+        <w:pStyle w:val="Nagwek1"/>
+        <w:spacing w:lineRule="auto" w:line="360"/>
+        <w:jc w:val="both"/>
+        <w:rPr>
+          <w:rFonts w:ascii="Times New Roman" w:hAnsi="Times New Roman"/>
+          <w:sz w:val="28"/>
+          <w:szCs w:val="28"/>
+        </w:rPr>
+      </w:pPr>
+      <w:r>
+        <w:rPr>
+          <w:rFonts w:ascii="Times New Roman" w:hAnsi="Times New Roman"/>
+          <w:b w:val="false"/>
+          <w:bCs w:val="false"/>
+          <w:i w:val="false"/>
+          <w:caps w:val="false"/>
+          <w:smallCaps w:val="false"/>
+          <w:color w:val="000000"/>
+          <w:spacing w:val="0"/>
+          <w:sz w:val="26"/>
+          <w:szCs w:val="26"/>
+        </w:rPr>
+        <w:t xml:space="preserve">● </w:t>
+      </w:r>
+      <w:r>
+        <w:rPr>
+          <w:rFonts w:ascii="Times New Roman" w:hAnsi="Times New Roman"/>
+          <w:b w:val="false"/>
+          <w:bCs w:val="false"/>
+          <w:i w:val="false"/>
+          <w:caps w:val="false"/>
+          <w:smallCaps w:val="false"/>
+          <w:color w:val="000000"/>
+          <w:spacing w:val="0"/>
+          <w:sz w:val="26"/>
+          <w:szCs w:val="26"/>
+        </w:rPr>
+        <w:t>Tłumaczenie adresów sieciowych (NAT)</w:t>
+      </w:r>
+    </w:p>
+    <w:p>
+      <w:pPr>
+        <w:pStyle w:val="Nagwek1"/>
+        <w:spacing w:lineRule="auto" w:line="360"/>
+        <w:jc w:val="both"/>
+        <w:rPr>
+          <w:rFonts w:ascii="Times New Roman" w:hAnsi="Times New Roman"/>
+          <w:sz w:val="28"/>
+          <w:szCs w:val="28"/>
+        </w:rPr>
+      </w:pPr>
+      <w:r>
+        <w:rPr>
+          <w:rFonts w:ascii="Times New Roman" w:hAnsi="Times New Roman"/>
+          <w:b w:val="false"/>
+          <w:bCs w:val="false"/>
+          <w:i w:val="false"/>
+          <w:caps w:val="false"/>
+          <w:smallCaps w:val="false"/>
+          <w:color w:val="000000"/>
+          <w:spacing w:val="0"/>
+          <w:sz w:val="26"/>
+          <w:szCs w:val="26"/>
+        </w:rPr>
+        <w:t xml:space="preserve">● </w:t>
+      </w:r>
+      <w:r>
+        <w:rPr>
+          <w:rFonts w:ascii="Times New Roman" w:hAnsi="Times New Roman"/>
+          <w:b w:val="false"/>
+          <w:bCs w:val="false"/>
+          <w:i w:val="false"/>
+          <w:caps w:val="false"/>
+          <w:smallCaps w:val="false"/>
+          <w:color w:val="000000"/>
+          <w:spacing w:val="0"/>
+          <w:sz w:val="26"/>
+          <w:szCs w:val="26"/>
+        </w:rPr>
+        <w:t>Serwer, przekaźnik i klient protokołu DHCP (Dynamic Host Configuration Protocol)</w:t>
+      </w:r>
+    </w:p>
+    <w:p>
+      <w:pPr>
+        <w:pStyle w:val="Nagwek1"/>
+        <w:spacing w:lineRule="auto" w:line="360"/>
+        <w:jc w:val="both"/>
+        <w:rPr>
+          <w:rFonts w:ascii="Times New Roman" w:hAnsi="Times New Roman"/>
+          <w:sz w:val="28"/>
+          <w:szCs w:val="28"/>
+        </w:rPr>
+      </w:pPr>
+      <w:r>
+        <w:rPr>
+          <w:rFonts w:ascii="Times New Roman" w:hAnsi="Times New Roman"/>
+          <w:b w:val="false"/>
+          <w:bCs w:val="false"/>
+          <w:i w:val="false"/>
+          <w:caps w:val="false"/>
+          <w:smallCaps w:val="false"/>
+          <w:color w:val="000000"/>
+          <w:spacing w:val="0"/>
+          <w:sz w:val="26"/>
+          <w:szCs w:val="26"/>
+        </w:rPr>
+        <w:t xml:space="preserve">● </w:t>
+      </w:r>
+      <w:r>
+        <w:rPr>
+          <w:rFonts w:ascii="Times New Roman" w:hAnsi="Times New Roman"/>
+          <w:b w:val="false"/>
+          <w:bCs w:val="false"/>
+          <w:i w:val="false"/>
+          <w:caps w:val="false"/>
+          <w:smallCaps w:val="false"/>
+          <w:color w:val="000000"/>
+          <w:spacing w:val="0"/>
+          <w:sz w:val="26"/>
+          <w:szCs w:val="26"/>
+        </w:rPr>
+        <w:t>Dynamiczny system nazw domen (DNS)</w:t>
+      </w:r>
+    </w:p>
+    <w:p>
+      <w:pPr>
+        <w:pStyle w:val="Nagwek1"/>
+        <w:spacing w:lineRule="auto" w:line="360"/>
+        <w:jc w:val="both"/>
+        <w:rPr>
+          <w:rFonts w:ascii="Times New Roman" w:hAnsi="Times New Roman"/>
+          <w:sz w:val="28"/>
+          <w:szCs w:val="28"/>
+        </w:rPr>
+      </w:pPr>
+      <w:r>
+        <w:rPr>
+          <w:rFonts w:ascii="Times New Roman" w:hAnsi="Times New Roman"/>
+          <w:b w:val="false"/>
+          <w:bCs w:val="false"/>
+          <w:i w:val="false"/>
+          <w:caps w:val="false"/>
+          <w:smallCaps w:val="false"/>
+          <w:color w:val="000000"/>
+          <w:spacing w:val="0"/>
+          <w:sz w:val="26"/>
+          <w:szCs w:val="26"/>
+        </w:rPr>
+        <w:t xml:space="preserve">● </w:t>
+      </w:r>
+      <w:r>
+        <w:rPr>
+          <w:rFonts w:ascii="Times New Roman" w:hAnsi="Times New Roman"/>
+          <w:b w:val="false"/>
+          <w:bCs w:val="false"/>
+          <w:i w:val="false"/>
+          <w:caps w:val="false"/>
+          <w:smallCaps w:val="false"/>
+          <w:color w:val="000000"/>
+          <w:spacing w:val="0"/>
+          <w:sz w:val="26"/>
+          <w:szCs w:val="26"/>
+        </w:rPr>
+        <w:t>Serwer proxy DNS</w:t>
+      </w:r>
+    </w:p>
+    <w:p>
+      <w:pPr>
+        <w:pStyle w:val="Nagwek1"/>
+        <w:spacing w:lineRule="auto" w:line="360"/>
+        <w:jc w:val="both"/>
+        <w:rPr>
+          <w:rFonts w:ascii="Times New Roman" w:hAnsi="Times New Roman"/>
+          <w:sz w:val="28"/>
+          <w:szCs w:val="28"/>
+        </w:rPr>
+      </w:pPr>
+      <w:r>
+        <w:rPr>
+          <w:rFonts w:ascii="Times New Roman" w:hAnsi="Times New Roman"/>
+          <w:b w:val="false"/>
+          <w:bCs w:val="false"/>
+          <w:i w:val="false"/>
+          <w:caps w:val="false"/>
+          <w:smallCaps w:val="false"/>
+          <w:color w:val="000000"/>
+          <w:spacing w:val="0"/>
+          <w:sz w:val="26"/>
+          <w:szCs w:val="26"/>
+        </w:rPr>
+        <w:t xml:space="preserve">● </w:t>
+      </w:r>
+      <w:r>
+        <w:rPr>
+          <w:rFonts w:ascii="Times New Roman" w:hAnsi="Times New Roman"/>
+          <w:b w:val="false"/>
+          <w:bCs w:val="false"/>
+          <w:i w:val="false"/>
+          <w:caps w:val="false"/>
+          <w:smallCaps w:val="false"/>
+          <w:color w:val="000000"/>
+          <w:spacing w:val="0"/>
+          <w:sz w:val="26"/>
+          <w:szCs w:val="26"/>
+        </w:rPr>
+        <w:t>Spoofing DNS</w:t>
+      </w:r>
+    </w:p>
+    <w:p>
+      <w:pPr>
+        <w:pStyle w:val="Nagwek1"/>
+        <w:spacing w:lineRule="auto" w:line="360"/>
+        <w:jc w:val="both"/>
+        <w:rPr>
+          <w:rFonts w:ascii="Times New Roman" w:hAnsi="Times New Roman"/>
+          <w:sz w:val="28"/>
+          <w:szCs w:val="28"/>
+        </w:rPr>
+      </w:pPr>
+      <w:r>
+        <w:rPr>
+          <w:rFonts w:ascii="Times New Roman" w:hAnsi="Times New Roman"/>
+          <w:b w:val="false"/>
+          <w:bCs w:val="false"/>
+          <w:i w:val="false"/>
+          <w:caps w:val="false"/>
+          <w:smallCaps w:val="false"/>
+          <w:color w:val="000000"/>
+          <w:spacing w:val="0"/>
+          <w:sz w:val="26"/>
+          <w:szCs w:val="26"/>
+        </w:rPr>
+        <w:t xml:space="preserve">● </w:t>
+      </w:r>
+      <w:r>
+        <w:rPr>
+          <w:rFonts w:ascii="Times New Roman" w:hAnsi="Times New Roman"/>
+          <w:b w:val="false"/>
+          <w:bCs w:val="false"/>
+          <w:i w:val="false"/>
+          <w:caps w:val="false"/>
+          <w:smallCaps w:val="false"/>
+          <w:color w:val="000000"/>
+          <w:spacing w:val="0"/>
+          <w:sz w:val="26"/>
+          <w:szCs w:val="26"/>
+        </w:rPr>
+        <w:t>Listy kontroli dostępu (ACL)</w:t>
+      </w:r>
+    </w:p>
+    <w:p>
+      <w:pPr>
+        <w:pStyle w:val="Nagwek1"/>
+        <w:spacing w:lineRule="auto" w:line="360"/>
+        <w:jc w:val="both"/>
+        <w:rPr>
+          <w:rFonts w:ascii="Times New Roman" w:hAnsi="Times New Roman"/>
+          <w:sz w:val="28"/>
+          <w:szCs w:val="28"/>
+        </w:rPr>
+      </w:pPr>
+      <w:r>
+        <w:rPr>
+          <w:rFonts w:ascii="Times New Roman" w:hAnsi="Times New Roman"/>
+          <w:b w:val="false"/>
+          <w:bCs w:val="false"/>
+          <w:i w:val="false"/>
+          <w:caps w:val="false"/>
+          <w:smallCaps w:val="false"/>
+          <w:color w:val="000000"/>
+          <w:spacing w:val="0"/>
+          <w:sz w:val="26"/>
+          <w:szCs w:val="26"/>
+        </w:rPr>
+        <w:t xml:space="preserve">● </w:t>
+      </w:r>
+      <w:r>
+        <w:rPr>
+          <w:rFonts w:ascii="Times New Roman" w:hAnsi="Times New Roman"/>
+          <w:b w:val="false"/>
+          <w:bCs w:val="false"/>
+          <w:i w:val="false"/>
+          <w:caps w:val="false"/>
+          <w:smallCaps w:val="false"/>
+          <w:color w:val="000000"/>
+          <w:spacing w:val="0"/>
+          <w:sz w:val="26"/>
+          <w:szCs w:val="26"/>
+        </w:rPr>
+        <w:t>Multicast IPv4 i IPv6</w:t>
+      </w:r>
+    </w:p>
+    <w:p>
+      <w:pPr>
+        <w:pStyle w:val="Nagwek1"/>
+        <w:spacing w:lineRule="auto" w:line="360"/>
+        <w:jc w:val="both"/>
+        <w:rPr>
+          <w:rFonts w:ascii="Times New Roman" w:hAnsi="Times New Roman"/>
+          <w:sz w:val="28"/>
+          <w:szCs w:val="28"/>
+        </w:rPr>
+      </w:pPr>
+      <w:r>
+        <w:rPr>
+          <w:rFonts w:ascii="Times New Roman" w:hAnsi="Times New Roman"/>
+          <w:b w:val="false"/>
+          <w:bCs w:val="false"/>
+          <w:i w:val="false"/>
+          <w:caps w:val="false"/>
+          <w:smallCaps w:val="false"/>
+          <w:color w:val="000000"/>
+          <w:spacing w:val="0"/>
+          <w:sz w:val="26"/>
+          <w:szCs w:val="26"/>
+        </w:rPr>
+        <w:t xml:space="preserve">● </w:t>
+      </w:r>
+      <w:r>
+        <w:rPr>
+          <w:rFonts w:ascii="Times New Roman" w:hAnsi="Times New Roman"/>
+          <w:b w:val="false"/>
+          <w:bCs w:val="false"/>
+          <w:i w:val="false"/>
+          <w:caps w:val="false"/>
+          <w:smallCaps w:val="false"/>
+          <w:color w:val="000000"/>
+          <w:spacing w:val="0"/>
+          <w:sz w:val="26"/>
+          <w:szCs w:val="26"/>
+        </w:rPr>
+        <w:t>Otwórz najpierw najkrótszą ścieżkę (OSPF)</w:t>
+      </w:r>
+    </w:p>
+    <w:p>
+      <w:pPr>
+        <w:pStyle w:val="Nagwek1"/>
+        <w:spacing w:lineRule="auto" w:line="360"/>
+        <w:jc w:val="both"/>
+        <w:rPr>
+          <w:rFonts w:ascii="Times New Roman" w:hAnsi="Times New Roman"/>
+          <w:sz w:val="28"/>
+          <w:szCs w:val="28"/>
+        </w:rPr>
+      </w:pPr>
+      <w:r>
+        <w:rPr>
+          <w:rFonts w:ascii="Times New Roman" w:hAnsi="Times New Roman"/>
+          <w:b w:val="false"/>
+          <w:bCs w:val="false"/>
+          <w:i w:val="false"/>
+          <w:caps w:val="false"/>
+          <w:smallCaps w:val="false"/>
+          <w:color w:val="000000"/>
+          <w:spacing w:val="0"/>
+          <w:sz w:val="26"/>
+          <w:szCs w:val="26"/>
+        </w:rPr>
+        <w:t xml:space="preserve">● </w:t>
+      </w:r>
+      <w:r>
+        <w:rPr>
+          <w:rFonts w:ascii="Times New Roman" w:hAnsi="Times New Roman"/>
+          <w:b w:val="false"/>
+          <w:bCs w:val="false"/>
+          <w:i w:val="false"/>
+          <w:caps w:val="false"/>
+          <w:smallCaps w:val="false"/>
+          <w:color w:val="000000"/>
+          <w:spacing w:val="0"/>
+          <w:sz w:val="26"/>
+          <w:szCs w:val="26"/>
+        </w:rPr>
+        <w:t>Border Gateway Protocol (BGP)</w:t>
+      </w:r>
+    </w:p>
+    <w:p>
+      <w:pPr>
+        <w:pStyle w:val="Nagwek1"/>
+        <w:spacing w:lineRule="auto" w:line="360"/>
+        <w:jc w:val="both"/>
+        <w:rPr>
+          <w:rFonts w:ascii="Times New Roman" w:hAnsi="Times New Roman"/>
+          <w:sz w:val="28"/>
+          <w:szCs w:val="28"/>
+        </w:rPr>
+      </w:pPr>
+      <w:r>
+        <w:rPr>
+          <w:rFonts w:ascii="Times New Roman" w:hAnsi="Times New Roman"/>
+          <w:b w:val="false"/>
+          <w:bCs w:val="false"/>
+          <w:i w:val="false"/>
+          <w:caps w:val="false"/>
+          <w:smallCaps w:val="false"/>
+          <w:color w:val="000000"/>
+          <w:spacing w:val="0"/>
+          <w:sz w:val="26"/>
+          <w:szCs w:val="26"/>
+        </w:rPr>
+        <w:t xml:space="preserve">● </w:t>
+      </w:r>
+      <w:r>
+        <w:rPr>
+          <w:rFonts w:ascii="Times New Roman" w:hAnsi="Times New Roman"/>
+          <w:b w:val="false"/>
+          <w:bCs w:val="false"/>
+          <w:i w:val="false"/>
+          <w:caps w:val="false"/>
+          <w:smallCaps w:val="false"/>
+          <w:color w:val="000000"/>
+          <w:spacing w:val="0"/>
+          <w:sz w:val="26"/>
+          <w:szCs w:val="26"/>
+        </w:rPr>
+        <w:t>Performance Routing (PfR)</w:t>
+      </w:r>
+    </w:p>
+    <w:p>
+      <w:pPr>
+        <w:pStyle w:val="Nagwek1"/>
+        <w:spacing w:lineRule="auto" w:line="360"/>
+        <w:jc w:val="both"/>
+        <w:rPr>
+          <w:rFonts w:ascii="Times New Roman" w:hAnsi="Times New Roman"/>
+          <w:sz w:val="28"/>
+          <w:szCs w:val="28"/>
+        </w:rPr>
+      </w:pPr>
+      <w:r>
+        <w:rPr>
+          <w:rFonts w:ascii="Times New Roman" w:hAnsi="Times New Roman"/>
+          <w:b w:val="false"/>
+          <w:bCs w:val="false"/>
+          <w:i w:val="false"/>
+          <w:caps w:val="false"/>
+          <w:smallCaps w:val="false"/>
+          <w:color w:val="000000"/>
+          <w:spacing w:val="0"/>
+          <w:sz w:val="26"/>
+          <w:szCs w:val="26"/>
+        </w:rPr>
+        <w:t xml:space="preserve">● </w:t>
+      </w:r>
+      <w:r>
+        <w:rPr>
+          <w:rFonts w:ascii="Times New Roman" w:hAnsi="Times New Roman"/>
+          <w:b w:val="false"/>
+          <w:bCs w:val="false"/>
+          <w:i w:val="false"/>
+          <w:caps w:val="false"/>
+          <w:smallCaps w:val="false"/>
+          <w:color w:val="000000"/>
+          <w:spacing w:val="0"/>
+          <w:sz w:val="26"/>
+          <w:szCs w:val="26"/>
+        </w:rPr>
+        <w:t>Ulepszony protokół routingu bramy wewnętrznej (EIGRP)</w:t>
+      </w:r>
+    </w:p>
+    <w:p>
+      <w:pPr>
+        <w:pStyle w:val="Nagwek1"/>
+        <w:spacing w:lineRule="auto" w:line="360"/>
+        <w:jc w:val="both"/>
+        <w:rPr>
+          <w:rFonts w:ascii="Times New Roman" w:hAnsi="Times New Roman"/>
+          <w:sz w:val="28"/>
+          <w:szCs w:val="28"/>
+        </w:rPr>
+      </w:pPr>
+      <w:r>
+        <w:rPr>
+          <w:rFonts w:ascii="Times New Roman" w:hAnsi="Times New Roman"/>
+          <w:b w:val="false"/>
+          <w:bCs w:val="false"/>
+          <w:i w:val="false"/>
+          <w:caps w:val="false"/>
+          <w:smallCaps w:val="false"/>
+          <w:color w:val="000000"/>
+          <w:spacing w:val="0"/>
+          <w:sz w:val="26"/>
+          <w:szCs w:val="26"/>
+        </w:rPr>
+        <w:t xml:space="preserve">● </w:t>
+      </w:r>
+      <w:r>
+        <w:rPr>
+          <w:rFonts w:ascii="Times New Roman" w:hAnsi="Times New Roman"/>
+          <w:b w:val="false"/>
+          <w:bCs w:val="false"/>
+          <w:i w:val="false"/>
+          <w:caps w:val="false"/>
+          <w:smallCaps w:val="false"/>
+          <w:color w:val="000000"/>
+          <w:spacing w:val="0"/>
+          <w:sz w:val="26"/>
+          <w:szCs w:val="26"/>
+        </w:rPr>
+        <w:t>Virtual Route Forwarding (VRF) Lite</w:t>
+      </w:r>
+    </w:p>
+    <w:p>
+      <w:pPr>
+        <w:pStyle w:val="Nagwek1"/>
+        <w:spacing w:lineRule="auto" w:line="360"/>
+        <w:jc w:val="both"/>
+        <w:rPr>
+          <w:rFonts w:ascii="Times New Roman" w:hAnsi="Times New Roman"/>
+          <w:sz w:val="28"/>
+          <w:szCs w:val="28"/>
+        </w:rPr>
+      </w:pPr>
+      <w:r>
+        <w:rPr>
+          <w:rFonts w:ascii="Times New Roman" w:hAnsi="Times New Roman"/>
+          <w:b w:val="false"/>
+          <w:bCs w:val="false"/>
+          <w:i w:val="false"/>
+          <w:caps w:val="false"/>
+          <w:smallCaps w:val="false"/>
+          <w:color w:val="000000"/>
+          <w:spacing w:val="0"/>
+          <w:sz w:val="26"/>
+          <w:szCs w:val="26"/>
+        </w:rPr>
+        <w:t xml:space="preserve">● </w:t>
+      </w:r>
+      <w:r>
+        <w:rPr>
+          <w:rFonts w:ascii="Times New Roman" w:hAnsi="Times New Roman"/>
+          <w:b w:val="false"/>
+          <w:bCs w:val="false"/>
+          <w:i w:val="false"/>
+          <w:caps w:val="false"/>
+          <w:smallCaps w:val="false"/>
+          <w:color w:val="000000"/>
+          <w:spacing w:val="0"/>
+          <w:sz w:val="26"/>
+          <w:szCs w:val="26"/>
+        </w:rPr>
+        <w:t>Next Resolution Resolution Protocol (NHRP)</w:t>
+      </w:r>
+    </w:p>
+    <w:p>
+      <w:pPr>
+        <w:pStyle w:val="Nagwek1"/>
+        <w:spacing w:lineRule="auto" w:line="360"/>
+        <w:jc w:val="both"/>
+        <w:rPr>
+          <w:rFonts w:ascii="Times New Roman" w:hAnsi="Times New Roman"/>
+          <w:sz w:val="28"/>
+          <w:szCs w:val="28"/>
+        </w:rPr>
+      </w:pPr>
+      <w:r>
+        <w:rPr>
+          <w:rFonts w:ascii="Times New Roman" w:hAnsi="Times New Roman"/>
+          <w:b w:val="false"/>
+          <w:bCs w:val="false"/>
+          <w:i w:val="false"/>
+          <w:caps w:val="false"/>
+          <w:smallCaps w:val="false"/>
+          <w:color w:val="000000"/>
+          <w:spacing w:val="0"/>
+          <w:sz w:val="26"/>
+          <w:szCs w:val="26"/>
+        </w:rPr>
+        <w:t xml:space="preserve">● </w:t>
+      </w:r>
+      <w:r>
+        <w:rPr>
+          <w:rFonts w:ascii="Times New Roman" w:hAnsi="Times New Roman"/>
+          <w:b w:val="false"/>
+          <w:bCs w:val="false"/>
+          <w:i w:val="false"/>
+          <w:caps w:val="false"/>
+          <w:smallCaps w:val="false"/>
+          <w:color w:val="000000"/>
+          <w:spacing w:val="0"/>
+          <w:sz w:val="26"/>
+          <w:szCs w:val="26"/>
+        </w:rPr>
+        <w:t>Dwukierunkowe wykrywanie przekazywania (BFD)</w:t>
+      </w:r>
+    </w:p>
+    <w:p>
+      <w:pPr>
+        <w:pStyle w:val="Nagwek1"/>
+        <w:spacing w:lineRule="auto" w:line="360"/>
+        <w:jc w:val="both"/>
+        <w:rPr>
+          <w:rFonts w:ascii="Times New Roman" w:hAnsi="Times New Roman"/>
+          <w:sz w:val="28"/>
+          <w:szCs w:val="28"/>
+        </w:rPr>
+      </w:pPr>
+      <w:r>
+        <w:rPr>
+          <w:rFonts w:ascii="Times New Roman" w:hAnsi="Times New Roman"/>
+          <w:b w:val="false"/>
+          <w:bCs w:val="false"/>
+          <w:i w:val="false"/>
+          <w:caps w:val="false"/>
+          <w:smallCaps w:val="false"/>
+          <w:color w:val="000000"/>
+          <w:spacing w:val="0"/>
+          <w:sz w:val="26"/>
+          <w:szCs w:val="26"/>
+        </w:rPr>
+        <w:t xml:space="preserve">● </w:t>
+      </w:r>
+      <w:r>
+        <w:rPr>
+          <w:rFonts w:ascii="Times New Roman" w:hAnsi="Times New Roman"/>
+          <w:b w:val="false"/>
+          <w:bCs w:val="false"/>
+          <w:i w:val="false"/>
+          <w:caps w:val="false"/>
+          <w:smallCaps w:val="false"/>
+          <w:color w:val="000000"/>
+          <w:spacing w:val="0"/>
+          <w:sz w:val="26"/>
+          <w:szCs w:val="26"/>
+        </w:rPr>
+        <w:t>Protokół komunikacji internetowej z pamięcią podręczną (WCCP)</w:t>
+      </w:r>
+    </w:p>
+    <w:p>
+      <w:pPr>
+        <w:pStyle w:val="Nagwek1"/>
+        <w:tabs>
+          <w:tab w:val="left" w:pos="2235" w:leader="none"/>
+        </w:tabs>
+        <w:spacing w:lineRule="auto" w:line="360"/>
+        <w:jc w:val="both"/>
+        <w:rPr>
+          <w:rFonts w:ascii="Times New Roman" w:hAnsi="Times New Roman"/>
+          <w:b w:val="false"/>
+          <w:b w:val="false"/>
+          <w:bCs w:val="false"/>
+          <w:color w:val="000000"/>
+          <w:sz w:val="26"/>
+          <w:szCs w:val="26"/>
+        </w:rPr>
+      </w:pPr>
+      <w:r>
+        <w:rPr>
+          <w:rFonts w:ascii="Times New Roman" w:hAnsi="Times New Roman"/>
+          <w:b w:val="false"/>
+          <w:bCs w:val="false"/>
+          <w:color w:val="000000"/>
+          <w:sz w:val="26"/>
+          <w:szCs w:val="26"/>
+        </w:rPr>
+        <w:t xml:space="preserve">● </w:t>
+      </w:r>
+      <w:r>
+        <w:rPr>
+          <w:rFonts w:ascii="Times New Roman" w:hAnsi="Times New Roman"/>
+          <w:b w:val="false"/>
+          <w:bCs w:val="false"/>
+          <w:color w:val="000000"/>
+          <w:sz w:val="26"/>
+          <w:szCs w:val="26"/>
+        </w:rPr>
+        <w:t>True Multimode VDSL2 i ADSL2 + w załączniku A, B, J i M, w tym tradycyjne G.DMT i T1.413</w:t>
+      </w:r>
+    </w:p>
+    <w:p>
+      <w:pPr>
+        <w:pStyle w:val="Nagwek1"/>
+        <w:tabs>
+          <w:tab w:val="left" w:pos="2235" w:leader="none"/>
+        </w:tabs>
+        <w:spacing w:lineRule="auto" w:line="360"/>
+        <w:jc w:val="both"/>
+        <w:rPr>
+          <w:rFonts w:ascii="Times New Roman" w:hAnsi="Times New Roman"/>
+          <w:b w:val="false"/>
+          <w:b w:val="false"/>
+          <w:bCs w:val="false"/>
+          <w:color w:val="000000"/>
+          <w:sz w:val="26"/>
+          <w:szCs w:val="26"/>
+        </w:rPr>
+      </w:pPr>
+      <w:r>
+        <w:rPr>
+          <w:rFonts w:ascii="Times New Roman" w:hAnsi="Times New Roman"/>
+          <w:b w:val="false"/>
+          <w:bCs w:val="false"/>
+          <w:color w:val="000000"/>
+          <w:sz w:val="26"/>
+          <w:szCs w:val="26"/>
+        </w:rPr>
+        <w:t xml:space="preserve">● </w:t>
+      </w:r>
+      <w:r>
+        <w:rPr>
+          <w:rFonts w:ascii="Times New Roman" w:hAnsi="Times New Roman"/>
+          <w:b w:val="false"/>
+          <w:bCs w:val="false"/>
+          <w:color w:val="000000"/>
+          <w:sz w:val="26"/>
+          <w:szCs w:val="26"/>
+        </w:rPr>
+        <w:t>Światowej klasy interoperacyjność ze standardowymi chipsetami DSLAM (DSLAM)</w:t>
+      </w:r>
+    </w:p>
+    <w:p>
+      <w:pPr>
+        <w:pStyle w:val="Nagwek1"/>
+        <w:tabs>
+          <w:tab w:val="left" w:pos="2235" w:leader="none"/>
+        </w:tabs>
+        <w:spacing w:lineRule="auto" w:line="360"/>
+        <w:jc w:val="both"/>
+        <w:rPr>
+          <w:rFonts w:ascii="Times New Roman" w:hAnsi="Times New Roman"/>
+          <w:b w:val="false"/>
+          <w:b w:val="false"/>
+          <w:bCs w:val="false"/>
+          <w:color w:val="000000"/>
+          <w:sz w:val="26"/>
+          <w:szCs w:val="26"/>
+        </w:rPr>
+      </w:pPr>
+      <w:r>
+        <w:rPr>
+          <w:rFonts w:ascii="Times New Roman" w:hAnsi="Times New Roman"/>
+          <w:b w:val="false"/>
+          <w:bCs w:val="false"/>
+          <w:color w:val="000000"/>
+          <w:sz w:val="26"/>
+          <w:szCs w:val="26"/>
+        </w:rPr>
+        <w:t xml:space="preserve">● </w:t>
+      </w:r>
+      <w:r>
+        <w:rPr>
+          <w:rFonts w:ascii="Times New Roman" w:hAnsi="Times New Roman"/>
+          <w:b w:val="false"/>
+          <w:bCs w:val="false"/>
+          <w:color w:val="000000"/>
+          <w:sz w:val="26"/>
+          <w:szCs w:val="26"/>
+        </w:rPr>
+        <w:t>Najwyższa niezawodność w terenie dzięki ochronie przed hałasem impulsowym w porównaniu z REIN / SHINE, rozszerzonym opóźnieniem INP, G.INP, retransmisją warstwy fizycznej, SRA i Bitswap</w:t>
+      </w:r>
+    </w:p>
+    <w:p>
+      <w:pPr>
+        <w:pStyle w:val="Nagwek1"/>
+        <w:tabs>
+          <w:tab w:val="left" w:pos="2235" w:leader="none"/>
+        </w:tabs>
+        <w:spacing w:lineRule="auto" w:line="360"/>
+        <w:jc w:val="both"/>
+        <w:rPr>
+          <w:rFonts w:ascii="Times New Roman" w:hAnsi="Times New Roman"/>
+          <w:b w:val="false"/>
+          <w:b w:val="false"/>
+          <w:bCs w:val="false"/>
+          <w:color w:val="000000"/>
+          <w:sz w:val="26"/>
+          <w:szCs w:val="26"/>
+        </w:rPr>
+      </w:pPr>
+      <w:r>
+        <w:rPr>
+          <w:rFonts w:ascii="Times New Roman" w:hAnsi="Times New Roman"/>
+          <w:b w:val="false"/>
+          <w:bCs w:val="false"/>
+          <w:color w:val="000000"/>
+          <w:sz w:val="26"/>
+          <w:szCs w:val="26"/>
+        </w:rPr>
+        <w:t xml:space="preserve">● </w:t>
+      </w:r>
+      <w:r>
+        <w:rPr>
+          <w:rFonts w:ascii="Times New Roman" w:hAnsi="Times New Roman"/>
+          <w:b w:val="false"/>
+          <w:bCs w:val="false"/>
+          <w:color w:val="000000"/>
+          <w:sz w:val="26"/>
+          <w:szCs w:val="26"/>
+        </w:rPr>
+        <w:t>Profile VDSL2 Persistent Storage Device (PSD) do 17a / bz obsługą technologii Spectral Shaping</w:t>
+      </w:r>
+    </w:p>
+    <w:p>
+      <w:pPr>
+        <w:pStyle w:val="Nagwek1"/>
+        <w:tabs>
+          <w:tab w:val="left" w:pos="2235" w:leader="none"/>
+        </w:tabs>
+        <w:spacing w:lineRule="auto" w:line="360"/>
+        <w:jc w:val="both"/>
+        <w:rPr>
+          <w:rFonts w:ascii="Times New Roman" w:hAnsi="Times New Roman"/>
+          <w:b w:val="false"/>
+          <w:b w:val="false"/>
+          <w:bCs w:val="false"/>
+          <w:color w:val="000000"/>
+          <w:sz w:val="26"/>
+          <w:szCs w:val="26"/>
+        </w:rPr>
+      </w:pPr>
+      <w:r>
+        <w:rPr>
+          <w:rFonts w:ascii="Times New Roman" w:hAnsi="Times New Roman"/>
+          <w:b w:val="false"/>
+          <w:bCs w:val="false"/>
+          <w:color w:val="000000"/>
+          <w:sz w:val="26"/>
+          <w:szCs w:val="26"/>
+        </w:rPr>
+        <w:t xml:space="preserve">● </w:t>
+      </w:r>
+      <w:r>
+        <w:rPr>
+          <w:rFonts w:ascii="Times New Roman" w:hAnsi="Times New Roman"/>
+          <w:b w:val="false"/>
+          <w:bCs w:val="false"/>
+          <w:color w:val="000000"/>
+          <w:sz w:val="26"/>
+          <w:szCs w:val="26"/>
+        </w:rPr>
+        <w:t>Wektoryzacja VDSL2 zapewnia błyskawiczne prędkości włókien w porównaniu z miedzią</w:t>
+      </w:r>
+    </w:p>
+    <w:p>
+      <w:pPr>
+        <w:pStyle w:val="Nagwek1"/>
+        <w:tabs>
+          <w:tab w:val="left" w:pos="2235" w:leader="none"/>
+        </w:tabs>
+        <w:spacing w:lineRule="auto" w:line="360"/>
+        <w:jc w:val="both"/>
+        <w:rPr>
+          <w:rFonts w:ascii="Times New Roman" w:hAnsi="Times New Roman"/>
+          <w:b w:val="false"/>
+          <w:b w:val="false"/>
+          <w:bCs w:val="false"/>
+          <w:color w:val="000000"/>
+          <w:sz w:val="26"/>
+          <w:szCs w:val="26"/>
+        </w:rPr>
+      </w:pPr>
+      <w:r>
+        <w:rPr>
+          <w:rFonts w:ascii="Times New Roman" w:hAnsi="Times New Roman"/>
+          <w:b w:val="false"/>
+          <w:bCs w:val="false"/>
+          <w:color w:val="000000"/>
+          <w:sz w:val="26"/>
+          <w:szCs w:val="26"/>
+        </w:rPr>
+        <w:t xml:space="preserve">● </w:t>
+      </w:r>
+      <w:r>
+        <w:rPr>
+          <w:rFonts w:ascii="Times New Roman" w:hAnsi="Times New Roman"/>
+          <w:b w:val="false"/>
+          <w:bCs w:val="false"/>
+          <w:color w:val="000000"/>
+          <w:sz w:val="26"/>
+          <w:szCs w:val="26"/>
+        </w:rPr>
+        <w:t>Obsługa 4-parowego wielomodowego G.SHDSL; to znaczy ATM i EFM</w:t>
+      </w:r>
+    </w:p>
+    <w:p>
+      <w:pPr>
+        <w:pStyle w:val="Nagwek1"/>
+        <w:tabs>
+          <w:tab w:val="left" w:pos="2235" w:leader="none"/>
+        </w:tabs>
+        <w:spacing w:lineRule="auto" w:line="360"/>
+        <w:jc w:val="both"/>
+        <w:rPr>
+          <w:rFonts w:ascii="Times New Roman" w:hAnsi="Times New Roman"/>
+          <w:b w:val="false"/>
+          <w:b w:val="false"/>
+          <w:bCs w:val="false"/>
+          <w:color w:val="000000"/>
+          <w:sz w:val="26"/>
+          <w:szCs w:val="26"/>
+        </w:rPr>
+      </w:pPr>
+      <w:r>
+        <w:rPr>
+          <w:rFonts w:ascii="Times New Roman" w:hAnsi="Times New Roman"/>
+          <w:b w:val="false"/>
+          <w:bCs w:val="false"/>
+          <w:color w:val="000000"/>
+          <w:sz w:val="26"/>
+          <w:szCs w:val="26"/>
+        </w:rPr>
+        <w:t xml:space="preserve">● </w:t>
+      </w:r>
+      <w:r>
+        <w:rPr>
+          <w:rFonts w:ascii="Times New Roman" w:hAnsi="Times New Roman"/>
+          <w:b w:val="false"/>
+          <w:bCs w:val="false"/>
+          <w:color w:val="000000"/>
+          <w:sz w:val="26"/>
+          <w:szCs w:val="26"/>
+        </w:rPr>
+        <w:t>Zdalne zarządzanie za pomocą TR069 i CWMP</w:t>
+      </w:r>
+    </w:p>
+    <w:p>
+      <w:pPr>
+        <w:pStyle w:val="Nagwek1"/>
+        <w:tabs>
+          <w:tab w:val="left" w:pos="2235" w:leader="none"/>
+        </w:tabs>
+        <w:spacing w:lineRule="auto" w:line="360"/>
+        <w:jc w:val="both"/>
+        <w:rPr>
+          <w:rFonts w:ascii="Times New Roman" w:hAnsi="Times New Roman"/>
+          <w:b w:val="false"/>
+          <w:b w:val="false"/>
+          <w:bCs w:val="false"/>
+          <w:color w:val="000000"/>
+          <w:sz w:val="26"/>
+          <w:szCs w:val="26"/>
+        </w:rPr>
+      </w:pPr>
+      <w:r>
+        <w:rPr>
+          <w:rFonts w:ascii="Times New Roman" w:hAnsi="Times New Roman"/>
+          <w:b w:val="false"/>
+          <w:bCs w:val="false"/>
+          <w:color w:val="000000"/>
+          <w:sz w:val="26"/>
+          <w:szCs w:val="26"/>
+        </w:rPr>
+        <w:t xml:space="preserve">● </w:t>
+      </w:r>
+      <w:r>
+        <w:rPr>
+          <w:rFonts w:ascii="Times New Roman" w:hAnsi="Times New Roman"/>
+          <w:b w:val="false"/>
+          <w:bCs w:val="false"/>
+          <w:color w:val="000000"/>
+          <w:sz w:val="26"/>
+          <w:szCs w:val="26"/>
+        </w:rPr>
+        <w:t>Ochrona inwestycji dzięki GE i SFP dla przyszłych światłowodów, które mogłyby zastąpić wdrożenie xDSL</w:t>
+      </w:r>
+    </w:p>
+    <w:p>
+      <w:pPr>
+        <w:pStyle w:val="Normal"/>
+        <w:tabs>
+          <w:tab w:val="left" w:pos="2235" w:leader="none"/>
+        </w:tabs>
+        <w:spacing w:lineRule="auto" w:line="360"/>
+        <w:rPr>
+          <w:rFonts w:ascii="Times New Roman" w:hAnsi="Times New Roman"/>
+          <w:b w:val="false"/>
+          <w:b w:val="false"/>
+          <w:bCs w:val="false"/>
+          <w:sz w:val="26"/>
+          <w:szCs w:val="26"/>
+        </w:rPr>
+      </w:pPr>
+      <w:r>
+        <w:rPr>
+          <w:b w:val="false"/>
+          <w:bCs w:val="false"/>
+          <w:sz w:val="26"/>
+          <w:szCs w:val="26"/>
+        </w:rPr>
+      </w:r>
+    </w:p>
+    <w:p>
+      <w:pPr>
+        <w:pStyle w:val="Normal"/>
+        <w:tabs>
+          <w:tab w:val="left" w:pos="2235" w:leader="none"/>
+        </w:tabs>
+        <w:spacing w:lineRule="auto" w:line="360"/>
+        <w:rPr>
+          <w:rFonts w:ascii="Times New Roman" w:hAnsi="Times New Roman"/>
+          <w:b w:val="false"/>
+          <w:b w:val="false"/>
+          <w:bCs w:val="false"/>
+          <w:sz w:val="26"/>
+          <w:szCs w:val="26"/>
+        </w:rPr>
+      </w:pPr>
+      <w:r>
+        <w:rPr>
+          <w:b w:val="false"/>
+          <w:bCs w:val="false"/>
+          <w:sz w:val="26"/>
+          <w:szCs w:val="26"/>
+        </w:rPr>
+      </w:r>
+    </w:p>
+    <w:p>
+      <w:pPr>
+        <w:pStyle w:val="Normal"/>
+        <w:tabs>
+          <w:tab w:val="left" w:pos="2235" w:leader="none"/>
+        </w:tabs>
+        <w:spacing w:lineRule="auto" w:line="360"/>
+        <w:rPr>
+          <w:rFonts w:ascii="Times New Roman" w:hAnsi="Times New Roman"/>
+          <w:b w:val="false"/>
+          <w:b w:val="false"/>
+          <w:bCs w:val="false"/>
+          <w:sz w:val="26"/>
+          <w:szCs w:val="26"/>
+        </w:rPr>
+      </w:pPr>
+      <w:r>
+        <w:rPr>
+          <w:b w:val="false"/>
+          <w:bCs w:val="false"/>
+          <w:sz w:val="26"/>
+          <w:szCs w:val="26"/>
+        </w:rPr>
+      </w:r>
+    </w:p>
+    <w:p>
+      <w:pPr>
+        <w:pStyle w:val="Normal"/>
+        <w:tabs>
+          <w:tab w:val="left" w:pos="2235" w:leader="none"/>
+        </w:tabs>
+        <w:spacing w:lineRule="auto" w:line="360"/>
+        <w:rPr>
+          <w:rFonts w:ascii="Times New Roman" w:hAnsi="Times New Roman"/>
+          <w:b w:val="false"/>
+          <w:b w:val="false"/>
+          <w:bCs w:val="false"/>
+          <w:sz w:val="26"/>
+          <w:szCs w:val="26"/>
+        </w:rPr>
+      </w:pPr>
+      <w:r>
+        <w:rPr>
+          <w:b w:val="false"/>
+          <w:bCs w:val="false"/>
+          <w:sz w:val="26"/>
+          <w:szCs w:val="26"/>
         </w:rPr>
       </w:r>
       <w:bookmarkStart w:id="0" w:name="_GoBack"/>
@@ -1611,14 +3748,10 @@
     <w:p>
       <w:pPr>
         <w:pStyle w:val="Normal"/>
-        <w:rPr>
-          <w:rFonts w:ascii="Times New Roman" w:hAnsi="Times New Roman"/>
-        </w:rPr>
-      </w:pPr>
-      <w:r>
-        <w:rPr>
-          <w:rFonts w:ascii="Times New Roman" w:hAnsi="Times New Roman"/>
-        </w:rPr>
+        <w:rPr/>
+      </w:pPr>
+      <w:r>
+        <w:rPr/>
       </w:r>
     </w:p>
     <w:sectPr>
@@ -1649,7 +3782,7 @@
       <mc:AlternateContent>
         <mc:Choice Requires="wps">
           <w:drawing>
-            <wp:anchor behindDoc="1" distT="0" distB="0" distL="0" distR="0" simplePos="0" locked="0" layoutInCell="1" allowOverlap="1" relativeHeight="8">
+            <wp:anchor behindDoc="1" distT="0" distB="0" distL="0" distR="0" simplePos="0" locked="0" layoutInCell="1" allowOverlap="1" relativeHeight="11">
               <wp:simplePos x="0" y="0"/>
               <wp:positionH relativeFrom="margin">
                 <wp:align>right</wp:align>
@@ -1657,7 +3790,7 @@
               <wp:positionV relativeFrom="paragraph">
                 <wp:posOffset>635</wp:posOffset>
               </wp:positionV>
-              <wp:extent cx="78740" cy="174625"/>
+              <wp:extent cx="79375" cy="349885"/>
               <wp:effectExtent l="0" t="0" r="0" b="0"/>
               <wp:wrapSquare wrapText="largest"/>
               <wp:docPr id="3" name="Ramka1"/>
@@ -1668,7 +3801,7 @@
                     <wps:spPr>
                       <a:xfrm>
                         <a:off x="0" y="0"/>
-                        <a:ext cx="78120" cy="173880"/>
+                        <a:ext cx="78840" cy="349200"/>
                       </a:xfrm>
                       <a:prstGeom prst="rect">
                         <a:avLst/>
@@ -1684,6 +3817,51 @@
                       <a:effectRef idx="0"/>
                       <a:fontRef idx="minor"/>
                     </wps:style>
+                    <wps:bodyPr/>
+                  </wps:wsp>
+                </a:graphicData>
+              </a:graphic>
+            </wp:anchor>
+          </w:drawing>
+        </mc:Choice>
+        <mc:Fallback>
+          <w:pict>
+            <v:rect id="shape_0" ID="Ramka1" stroked="f" style="position:absolute;margin-left:447.35pt;margin-top:0.05pt;width:6.15pt;height:27.45pt;mso-position-horizontal:right;mso-position-horizontal-relative:margin">
+              <w10:wrap type="none"/>
+              <v:fill o:detectmouseclick="t" on="false"/>
+              <v:stroke color="#3465a4" joinstyle="round" endcap="flat"/>
+            </v:rect>
+          </w:pict>
+        </mc:Fallback>
+      </mc:AlternateContent>
+    </w:r>
+    <w:r>
+      <mc:AlternateContent>
+        <mc:Choice Requires="wps">
+          <w:drawing>
+            <wp:anchor behindDoc="1" distT="0" distB="0" distL="0" distR="0" simplePos="0" locked="0" layoutInCell="1" allowOverlap="1" relativeHeight="23">
+              <wp:simplePos x="0" y="0"/>
+              <wp:positionH relativeFrom="margin">
+                <wp:align>right</wp:align>
+              </wp:positionH>
+              <wp:positionV relativeFrom="paragraph">
+                <wp:posOffset>635</wp:posOffset>
+              </wp:positionV>
+              <wp:extent cx="79375" cy="350520"/>
+              <wp:effectExtent l="0" t="0" r="0" b="0"/>
+              <wp:wrapNone/>
+              <wp:docPr id="4" name="Ramka1"/>
+              <a:graphic xmlns:a="http://schemas.openxmlformats.org/drawingml/2006/main">
+                <a:graphicData uri="http://schemas.microsoft.com/office/word/2010/wordprocessingShape">
+                  <wps:wsp>
+                    <wps:cNvSpPr txBox="1"/>
+                    <wps:spPr>
+                      <a:xfrm>
+                        <a:off x="0" y="0"/>
+                        <a:ext cx="79375" cy="350520"/>
+                      </a:xfrm>
+                      <a:prstGeom prst="rect"/>
+                    </wps:spPr>
                     <wps:txbx>
                       <w:txbxContent>
                         <w:p>
@@ -1714,7 +3892,7 @@
                             <w:rPr>
                               <w:rStyle w:val="Pagenumber"/>
                             </w:rPr>
-                            <w:t>5</w:t>
+                            <w:t>11</w:t>
                           </w:r>
                           <w:r>
                             <w:rPr>
@@ -1725,7 +3903,7 @@
                         </w:p>
                       </w:txbxContent>
                     </wps:txbx>
-                    <wps:bodyPr lIns="0" rIns="0" tIns="0" bIns="0">
+                    <wps:bodyPr anchor="t" lIns="0" tIns="0" rIns="0" bIns="0">
                       <a:spAutoFit/>
                     </wps:bodyPr>
                   </wps:wsp>
@@ -1736,11 +3914,8 @@
         </mc:Choice>
         <mc:Fallback>
           <w:pict>
-            <v:rect id="shape_0" ID="Ramka1" stroked="f" style="position:absolute;margin-left:447.4pt;margin-top:0.05pt;width:6.1pt;height:13.65pt;mso-position-horizontal:right;mso-position-horizontal-relative:margin">
-              <w10:wrap type="square"/>
-              <v:fill o:detectmouseclick="t" on="false"/>
-              <v:stroke color="#3465a4" joinstyle="round" endcap="flat"/>
-              <v:textbox>
+            <v:rect style="position:absolute;rotation:0;width:6.25pt;height:27.6pt;mso-wrap-distance-left:5.7pt;mso-wrap-distance-right:5.7pt;mso-wrap-distance-top:5.7pt;mso-wrap-distance-bottom:5.7pt;margin-top:0.05pt;mso-position-vertical-relative:text;margin-left:441.65pt;mso-position-horizontal:right;mso-position-horizontal-relative:margin">
+              <v:textbox inset="0in,0in,0in,0in">
                 <w:txbxContent>
                   <w:p>
                     <w:pPr>
@@ -1770,7 +3945,7 @@
                       <w:rPr>
                         <w:rStyle w:val="Pagenumber"/>
                       </w:rPr>
-                      <w:t>5</w:t>
+                      <w:t>11</w:t>
                     </w:r>
                     <w:r>
                       <w:rPr>
@@ -1943,6 +4118,298 @@
   <w:abstractNum w:abstractNumId="2">
     <w:lvl w:ilvl="0">
       <w:start w:val="1"/>
+      <w:numFmt w:val="bullet"/>
+      <w:lvlText w:val=""/>
+      <w:lvlJc w:val="left"/>
+      <w:pPr>
+        <w:tabs>
+          <w:tab w:val="num" w:pos="720"/>
+        </w:tabs>
+        <w:ind w:left="720" w:hanging="360"/>
+      </w:pPr>
+      <w:rPr>
+        <w:rFonts w:ascii="Symbol" w:hAnsi="Symbol" w:cs="Symbol" w:hint="default"/>
+        <w:rFonts w:cs="OpenSymbol"/>
+      </w:rPr>
+    </w:lvl>
+    <w:lvl w:ilvl="1">
+      <w:start w:val="1"/>
+      <w:numFmt w:val="bullet"/>
+      <w:lvlText w:val="◦"/>
+      <w:lvlJc w:val="left"/>
+      <w:pPr>
+        <w:tabs>
+          <w:tab w:val="num" w:pos="1080"/>
+        </w:tabs>
+        <w:ind w:left="1080" w:hanging="360"/>
+      </w:pPr>
+      <w:rPr>
+        <w:rFonts w:ascii="OpenSymbol" w:hAnsi="OpenSymbol" w:cs="OpenSymbol" w:hint="default"/>
+        <w:rFonts w:cs="OpenSymbol"/>
+      </w:rPr>
+    </w:lvl>
+    <w:lvl w:ilvl="2">
+      <w:start w:val="1"/>
+      <w:numFmt w:val="bullet"/>
+      <w:lvlText w:val="▪"/>
+      <w:lvlJc w:val="left"/>
+      <w:pPr>
+        <w:tabs>
+          <w:tab w:val="num" w:pos="1440"/>
+        </w:tabs>
+        <w:ind w:left="1440" w:hanging="360"/>
+      </w:pPr>
+      <w:rPr>
+        <w:rFonts w:ascii="OpenSymbol" w:hAnsi="OpenSymbol" w:cs="OpenSymbol" w:hint="default"/>
+        <w:rFonts w:cs="OpenSymbol"/>
+      </w:rPr>
+    </w:lvl>
+    <w:lvl w:ilvl="3">
+      <w:start w:val="1"/>
+      <w:numFmt w:val="bullet"/>
+      <w:lvlText w:val=""/>
+      <w:lvlJc w:val="left"/>
+      <w:pPr>
+        <w:tabs>
+          <w:tab w:val="num" w:pos="1800"/>
+        </w:tabs>
+        <w:ind w:left="1800" w:hanging="360"/>
+      </w:pPr>
+      <w:rPr>
+        <w:rFonts w:ascii="Symbol" w:hAnsi="Symbol" w:cs="Symbol" w:hint="default"/>
+        <w:rFonts w:cs="OpenSymbol"/>
+      </w:rPr>
+    </w:lvl>
+    <w:lvl w:ilvl="4">
+      <w:start w:val="1"/>
+      <w:numFmt w:val="bullet"/>
+      <w:lvlText w:val="◦"/>
+      <w:lvlJc w:val="left"/>
+      <w:pPr>
+        <w:tabs>
+          <w:tab w:val="num" w:pos="2160"/>
+        </w:tabs>
+        <w:ind w:left="2160" w:hanging="360"/>
+      </w:pPr>
+      <w:rPr>
+        <w:rFonts w:ascii="OpenSymbol" w:hAnsi="OpenSymbol" w:cs="OpenSymbol" w:hint="default"/>
+        <w:rFonts w:cs="OpenSymbol"/>
+      </w:rPr>
+    </w:lvl>
+    <w:lvl w:ilvl="5">
+      <w:start w:val="1"/>
+      <w:numFmt w:val="bullet"/>
+      <w:lvlText w:val="▪"/>
+      <w:lvlJc w:val="left"/>
+      <w:pPr>
+        <w:tabs>
+          <w:tab w:val="num" w:pos="2520"/>
+        </w:tabs>
+        <w:ind w:left="2520" w:hanging="360"/>
+      </w:pPr>
+      <w:rPr>
+        <w:rFonts w:ascii="OpenSymbol" w:hAnsi="OpenSymbol" w:cs="OpenSymbol" w:hint="default"/>
+        <w:rFonts w:cs="OpenSymbol"/>
+      </w:rPr>
+    </w:lvl>
+    <w:lvl w:ilvl="6">
+      <w:start w:val="1"/>
+      <w:numFmt w:val="bullet"/>
+      <w:lvlText w:val=""/>
+      <w:lvlJc w:val="left"/>
+      <w:pPr>
+        <w:tabs>
+          <w:tab w:val="num" w:pos="2880"/>
+        </w:tabs>
+        <w:ind w:left="2880" w:hanging="360"/>
+      </w:pPr>
+      <w:rPr>
+        <w:rFonts w:ascii="Symbol" w:hAnsi="Symbol" w:cs="Symbol" w:hint="default"/>
+        <w:rFonts w:cs="OpenSymbol"/>
+      </w:rPr>
+    </w:lvl>
+    <w:lvl w:ilvl="7">
+      <w:start w:val="1"/>
+      <w:numFmt w:val="bullet"/>
+      <w:lvlText w:val="◦"/>
+      <w:lvlJc w:val="left"/>
+      <w:pPr>
+        <w:tabs>
+          <w:tab w:val="num" w:pos="3240"/>
+        </w:tabs>
+        <w:ind w:left="3240" w:hanging="360"/>
+      </w:pPr>
+      <w:rPr>
+        <w:rFonts w:ascii="OpenSymbol" w:hAnsi="OpenSymbol" w:cs="OpenSymbol" w:hint="default"/>
+        <w:rFonts w:cs="OpenSymbol"/>
+      </w:rPr>
+    </w:lvl>
+    <w:lvl w:ilvl="8">
+      <w:start w:val="1"/>
+      <w:numFmt w:val="bullet"/>
+      <w:lvlText w:val="▪"/>
+      <w:lvlJc w:val="left"/>
+      <w:pPr>
+        <w:tabs>
+          <w:tab w:val="num" w:pos="3600"/>
+        </w:tabs>
+        <w:ind w:left="3600" w:hanging="360"/>
+      </w:pPr>
+      <w:rPr>
+        <w:rFonts w:ascii="OpenSymbol" w:hAnsi="OpenSymbol" w:cs="OpenSymbol" w:hint="default"/>
+        <w:rFonts w:cs="OpenSymbol"/>
+      </w:rPr>
+    </w:lvl>
+  </w:abstractNum>
+  <w:abstractNum w:abstractNumId="3">
+    <w:lvl w:ilvl="0">
+      <w:start w:val="1"/>
+      <w:numFmt w:val="bullet"/>
+      <w:lvlText w:val=""/>
+      <w:lvlJc w:val="left"/>
+      <w:pPr>
+        <w:tabs>
+          <w:tab w:val="num" w:pos="720"/>
+        </w:tabs>
+        <w:ind w:left="720" w:hanging="360"/>
+      </w:pPr>
+      <w:rPr>
+        <w:rFonts w:ascii="Symbol" w:hAnsi="Symbol" w:cs="Symbol" w:hint="default"/>
+        <w:rFonts w:cs="OpenSymbol"/>
+      </w:rPr>
+    </w:lvl>
+    <w:lvl w:ilvl="1">
+      <w:start w:val="1"/>
+      <w:numFmt w:val="bullet"/>
+      <w:lvlText w:val="◦"/>
+      <w:lvlJc w:val="left"/>
+      <w:pPr>
+        <w:tabs>
+          <w:tab w:val="num" w:pos="1080"/>
+        </w:tabs>
+        <w:ind w:left="1080" w:hanging="360"/>
+      </w:pPr>
+      <w:rPr>
+        <w:rFonts w:ascii="OpenSymbol" w:hAnsi="OpenSymbol" w:cs="OpenSymbol" w:hint="default"/>
+        <w:rFonts w:cs="OpenSymbol"/>
+      </w:rPr>
+    </w:lvl>
+    <w:lvl w:ilvl="2">
+      <w:start w:val="1"/>
+      <w:numFmt w:val="bullet"/>
+      <w:lvlText w:val="▪"/>
+      <w:lvlJc w:val="left"/>
+      <w:pPr>
+        <w:tabs>
+          <w:tab w:val="num" w:pos="1440"/>
+        </w:tabs>
+        <w:ind w:left="1440" w:hanging="360"/>
+      </w:pPr>
+      <w:rPr>
+        <w:rFonts w:ascii="OpenSymbol" w:hAnsi="OpenSymbol" w:cs="OpenSymbol" w:hint="default"/>
+        <w:rFonts w:cs="OpenSymbol"/>
+      </w:rPr>
+    </w:lvl>
+    <w:lvl w:ilvl="3">
+      <w:start w:val="1"/>
+      <w:numFmt w:val="bullet"/>
+      <w:lvlText w:val=""/>
+      <w:lvlJc w:val="left"/>
+      <w:pPr>
+        <w:tabs>
+          <w:tab w:val="num" w:pos="1800"/>
+        </w:tabs>
+        <w:ind w:left="1800" w:hanging="360"/>
+      </w:pPr>
+      <w:rPr>
+        <w:rFonts w:ascii="Symbol" w:hAnsi="Symbol" w:cs="Symbol" w:hint="default"/>
+        <w:rFonts w:cs="OpenSymbol"/>
+      </w:rPr>
+    </w:lvl>
+    <w:lvl w:ilvl="4">
+      <w:start w:val="1"/>
+      <w:numFmt w:val="bullet"/>
+      <w:lvlText w:val="◦"/>
+      <w:lvlJc w:val="left"/>
+      <w:pPr>
+        <w:tabs>
+          <w:tab w:val="num" w:pos="2160"/>
+        </w:tabs>
+        <w:ind w:left="2160" w:hanging="360"/>
+      </w:pPr>
+      <w:rPr>
+        <w:rFonts w:ascii="OpenSymbol" w:hAnsi="OpenSymbol" w:cs="OpenSymbol" w:hint="default"/>
+        <w:rFonts w:cs="OpenSymbol"/>
+      </w:rPr>
+    </w:lvl>
+    <w:lvl w:ilvl="5">
+      <w:start w:val="1"/>
+      <w:numFmt w:val="bullet"/>
+      <w:lvlText w:val="▪"/>
+      <w:lvlJc w:val="left"/>
+      <w:pPr>
+        <w:tabs>
+          <w:tab w:val="num" w:pos="2520"/>
+        </w:tabs>
+        <w:ind w:left="2520" w:hanging="360"/>
+      </w:pPr>
+      <w:rPr>
+        <w:rFonts w:ascii="OpenSymbol" w:hAnsi="OpenSymbol" w:cs="OpenSymbol" w:hint="default"/>
+        <w:rFonts w:cs="OpenSymbol"/>
+      </w:rPr>
+    </w:lvl>
+    <w:lvl w:ilvl="6">
+      <w:start w:val="1"/>
+      <w:numFmt w:val="bullet"/>
+      <w:lvlText w:val=""/>
+      <w:lvlJc w:val="left"/>
+      <w:pPr>
+        <w:tabs>
+          <w:tab w:val="num" w:pos="2880"/>
+        </w:tabs>
+        <w:ind w:left="2880" w:hanging="360"/>
+      </w:pPr>
+      <w:rPr>
+        <w:rFonts w:ascii="Symbol" w:hAnsi="Symbol" w:cs="Symbol" w:hint="default"/>
+        <w:rFonts w:cs="OpenSymbol"/>
+      </w:rPr>
+    </w:lvl>
+    <w:lvl w:ilvl="7">
+      <w:start w:val="1"/>
+      <w:numFmt w:val="bullet"/>
+      <w:lvlText w:val="◦"/>
+      <w:lvlJc w:val="left"/>
+      <w:pPr>
+        <w:tabs>
+          <w:tab w:val="num" w:pos="3240"/>
+        </w:tabs>
+        <w:ind w:left="3240" w:hanging="360"/>
+      </w:pPr>
+      <w:rPr>
+        <w:rFonts w:ascii="OpenSymbol" w:hAnsi="OpenSymbol" w:cs="OpenSymbol" w:hint="default"/>
+        <w:rFonts w:cs="OpenSymbol"/>
+      </w:rPr>
+    </w:lvl>
+    <w:lvl w:ilvl="8">
+      <w:start w:val="1"/>
+      <w:numFmt w:val="bullet"/>
+      <w:lvlText w:val="▪"/>
+      <w:lvlJc w:val="left"/>
+      <w:pPr>
+        <w:tabs>
+          <w:tab w:val="num" w:pos="3600"/>
+        </w:tabs>
+        <w:ind w:left="3600" w:hanging="360"/>
+      </w:pPr>
+      <w:rPr>
+        <w:rFonts w:ascii="OpenSymbol" w:hAnsi="OpenSymbol" w:cs="OpenSymbol" w:hint="default"/>
+        <w:rFonts w:cs="OpenSymbol"/>
+      </w:rPr>
+    </w:lvl>
+  </w:abstractNum>
+  <w:abstractNum w:abstractNumId="4">
+    <w:lvl w:ilvl="0">
+      <w:start w:val="1"/>
       <w:numFmt w:val="none"/>
       <w:suff w:val="nothing"/>
       <w:lvlText w:val=""/>
@@ -2037,6 +4504,12 @@
   </w:num>
   <w:num w:numId="2">
     <w:abstractNumId w:val="2"/>
+  </w:num>
+  <w:num w:numId="3">
+    <w:abstractNumId w:val="3"/>
+  </w:num>
+  <w:num w:numId="4">
+    <w:abstractNumId w:val="4"/>
   </w:num>
 </w:numbering>
 </file>
@@ -3022,6 +5495,71 @@
       <w:rFonts w:cs="OpenSymbol"/>
     </w:rPr>
   </w:style>
+  <w:style w:type="character" w:styleId="ListLabel59">
+    <w:name w:val="ListLabel 59"/>
+    <w:qFormat/>
+    <w:rPr>
+      <w:rFonts w:ascii="imes New Roman" w:hAnsi="imes New Roman" w:cs="OpenSymbol"/>
+      <w:b w:val="false"/>
+      <w:sz w:val="26"/>
+    </w:rPr>
+  </w:style>
+  <w:style w:type="character" w:styleId="ListLabel60">
+    <w:name w:val="ListLabel 60"/>
+    <w:qFormat/>
+    <w:rPr>
+      <w:rFonts w:cs="OpenSymbol"/>
+    </w:rPr>
+  </w:style>
+  <w:style w:type="character" w:styleId="ListLabel61">
+    <w:name w:val="ListLabel 61"/>
+    <w:qFormat/>
+    <w:rPr>
+      <w:rFonts w:cs="OpenSymbol"/>
+    </w:rPr>
+  </w:style>
+  <w:style w:type="character" w:styleId="ListLabel62">
+    <w:name w:val="ListLabel 62"/>
+    <w:qFormat/>
+    <w:rPr>
+      <w:rFonts w:cs="OpenSymbol"/>
+    </w:rPr>
+  </w:style>
+  <w:style w:type="character" w:styleId="ListLabel63">
+    <w:name w:val="ListLabel 63"/>
+    <w:qFormat/>
+    <w:rPr>
+      <w:rFonts w:cs="OpenSymbol"/>
+    </w:rPr>
+  </w:style>
+  <w:style w:type="character" w:styleId="ListLabel64">
+    <w:name w:val="ListLabel 64"/>
+    <w:qFormat/>
+    <w:rPr>
+      <w:rFonts w:cs="OpenSymbol"/>
+    </w:rPr>
+  </w:style>
+  <w:style w:type="character" w:styleId="ListLabel65">
+    <w:name w:val="ListLabel 65"/>
+    <w:qFormat/>
+    <w:rPr>
+      <w:rFonts w:cs="OpenSymbol"/>
+    </w:rPr>
+  </w:style>
+  <w:style w:type="character" w:styleId="ListLabel66">
+    <w:name w:val="ListLabel 66"/>
+    <w:qFormat/>
+    <w:rPr>
+      <w:rFonts w:cs="OpenSymbol"/>
+    </w:rPr>
+  </w:style>
+  <w:style w:type="character" w:styleId="ListLabel67">
+    <w:name w:val="ListLabel 67"/>
+    <w:qFormat/>
+    <w:rPr>
+      <w:rFonts w:cs="OpenSymbol"/>
+    </w:rPr>
+  </w:style>
   <w:style w:type="paragraph" w:styleId="Nagwek">
     <w:name w:val="Nagłówek"/>
     <w:basedOn w:val="Normal"/>

</xml_diff>

<commit_message>
rozdzial 5.2 projekt okablowania budunku
</commit_message>
<xml_diff>
--- a/projekt_sieci_komputerowej_przedsiebiorstwa.docx
+++ b/projekt_sieci_komputerowej_przedsiebiorstwa.docx
@@ -53,7 +53,7 @@
           <w:szCs w:val="32"/>
         </w:rPr>
         <w:drawing>
-          <wp:anchor behindDoc="0" distT="0" distB="0" distL="0" distR="0" simplePos="0" locked="0" layoutInCell="1" allowOverlap="1" relativeHeight="30">
+          <wp:anchor behindDoc="0" distT="0" distB="0" distL="0" distR="0" simplePos="0" locked="0" layoutInCell="1" allowOverlap="1" relativeHeight="34">
             <wp:simplePos x="0" y="0"/>
             <wp:positionH relativeFrom="column">
               <wp:posOffset>95885</wp:posOffset>
@@ -826,7 +826,7 @@
       </w:r>
       <w:r>
         <w:drawing>
-          <wp:anchor behindDoc="0" distT="0" distB="0" distL="0" distR="0" simplePos="0" locked="0" layoutInCell="1" allowOverlap="1" relativeHeight="15">
+          <wp:anchor behindDoc="0" distT="0" distB="0" distL="0" distR="0" simplePos="0" locked="0" layoutInCell="1" allowOverlap="1" relativeHeight="17">
             <wp:simplePos x="0" y="0"/>
             <wp:positionH relativeFrom="column">
               <wp:posOffset>17145</wp:posOffset>
@@ -1025,6 +1025,32 @@
         </w:rPr>
       </w:pPr>
       <w:r>
+        <w:rPr>
+          <w:rFonts w:cs="Times New Roman" w:ascii="Times New Roman" w:hAnsi="Times New Roman"/>
+          <w:b/>
+          <w:bCs/>
+          <w:color w:val="000000"/>
+          <w:sz w:val="26"/>
+          <w:szCs w:val="26"/>
+        </w:rPr>
+      </w:r>
+    </w:p>
+    <w:p>
+      <w:pPr>
+        <w:pStyle w:val="Nagwek1"/>
+        <w:spacing w:lineRule="auto" w:line="360"/>
+        <w:jc w:val="both"/>
+        <w:rPr>
+          <w:rFonts w:ascii="Times New Roman" w:hAnsi="Times New Roman" w:cs="Times New Roman"/>
+          <w:b/>
+          <w:b/>
+          <w:bCs/>
+          <w:color w:val="000000"/>
+          <w:sz w:val="26"/>
+          <w:szCs w:val="26"/>
+        </w:rPr>
+      </w:pPr>
+      <w:r>
         <w:rPr/>
       </w:r>
     </w:p>
@@ -1063,7 +1089,56 @@
           <w:sz w:val="26"/>
           <w:szCs w:val="26"/>
         </w:rPr>
-        <w:t>Firma „Janusz i Haker” działa w sektorze IT. Pomiędzy stanowiskami przesyłane jest duża ilość danych, wybrana została technologia okablowania 10GBASE-T, kabel kategorii 6 wg rozszerzenia ISO/IEC11801/TIA. Praca w firmie wymaga często dostępu do tych samych plików przez wielu użytkowników jednocześnie, dlatego struktura zakłada zakup i wdrożenie Serwera – Windows Serwer 2019. Wszyscy pracownicy potrzebują komfortowego dostępu do internetu. Firma dobrze zdaje sobie sprawę jak dużą rolę Internet odgrywa w kontaktowaniu się i pozyskiwaniu nowych klientów. Wsparcie techniczne planuje wdrożyć wsparcie on-line dla swoich klientów, prace serwisowe, konfiguracja oprogramowania u klienta będzie często odbywać się przy pomocy programu typu „VNC”. Dział obsługi klienta będzie intensywnie korzystać z poczty elektronicznej oraz stron WWW, planowane jest też uruchomienie serwera pocztowego i serwera WWW. Podsumowując powyższe, planowany jest zakup łącza symetrycznego DSL od firmry „ORANGE”20/20Mbit/s. Firma potrzebuje zakupu 5 komputerów stacjonarnych dla działu wsparcia technicznego, 5 dla deweloperów oprogramowania i 5 dla działu obsługi klienta, pozostałe dla członków administracji i zarządu. Każdy z działow potrzebuje  wydajnej drukarki laserowej z możliwością pracy w sieci. Pomieszczenia „C” i „D” planowany jest zakup i montaż punktów dostępowych WIFI (access point) – dla klientów odwiedzających firmę oraz dla jej pracowników. Do połączenia stanowisk wybrane są zarządzalne przełączniki, umożliwią ona kontrole ruchu w sieci. Ponieważ planowane są punkty dostępowe WIFI, dlatego wymaga się by komputery przenośne były nie tylko wyposażone w kartę sieciowa 10/100/1000 lub adapter sieciowy podłączany za pomocą USB, ale i kartę bezprzewodową WIFI w standardzie „acn”. W związku z wymaganym kontaktem telefonicznym z klientami , planowane jest wdrożenie technologii VOIP dla rozmów telefonicznych. Planowany jest montaż 3 telefonów na jedno pomieszczenie.</w:t>
+        <w:tab/>
+        <w:t xml:space="preserve">Firma „Janusz i Haker” działa w sektorze IT. Pomiędzy stanowiskami przesyłane jest duża ilość danych, wybrana została technologia okablowania </w:t>
+      </w:r>
+      <w:r>
+        <w:rPr>
+          <w:rFonts w:cs="Times New Roman" w:ascii="Times New Roman" w:hAnsi="Times New Roman"/>
+          <w:b w:val="false"/>
+          <w:bCs w:val="false"/>
+          <w:i w:val="false"/>
+          <w:caps w:val="false"/>
+          <w:smallCaps w:val="false"/>
+          <w:color w:val="000000"/>
+          <w:spacing w:val="0"/>
+          <w:sz w:val="26"/>
+          <w:szCs w:val="26"/>
+        </w:rPr>
+        <w:t>GigabitEthernet, 10-GigabitEthernet 10GBase</w:t>
+      </w:r>
+      <w:r>
+        <w:rPr>
+          <w:rFonts w:cs="Times New Roman" w:ascii="Times New Roman" w:hAnsi="Times New Roman"/>
+          <w:b w:val="false"/>
+          <w:bCs w:val="false"/>
+          <w:color w:val="000000"/>
+          <w:sz w:val="26"/>
+          <w:szCs w:val="26"/>
+        </w:rPr>
+        <w:t>, kabel kategorii 6</w:t>
+      </w:r>
+      <w:r>
+        <w:rPr>
+          <w:rFonts w:cs="Times New Roman" w:ascii="Times New Roman" w:hAnsi="Times New Roman"/>
+          <w:b w:val="false"/>
+          <w:bCs w:val="false"/>
+          <w:color w:val="000000"/>
+          <w:sz w:val="26"/>
+          <w:szCs w:val="26"/>
+        </w:rPr>
+        <w:t>A</w:t>
+      </w:r>
+      <w:r>
+        <w:rPr>
+          <w:rFonts w:cs="Times New Roman" w:ascii="Times New Roman" w:hAnsi="Times New Roman"/>
+          <w:b w:val="false"/>
+          <w:bCs w:val="false"/>
+          <w:color w:val="000000"/>
+          <w:sz w:val="26"/>
+          <w:szCs w:val="26"/>
+        </w:rPr>
+        <w:t>. Praca w firmie wymaga często dostępu do tych samych plików przez wielu użytkowników jednocześnie, dlatego struktura zakłada zakup i wdrożenie Serwera – Windows Serwer 2019. Wszyscy pracownicy potrzebują komfortowego dostępu do internetu. Firma dobrze zdaje sobie sprawę jak dużą rolę Internet odgrywa w kontaktowaniu się i pozyskiwaniu nowych klientów. Wsparcie techniczne planuje wdrożyć wsparcie on-line dla swoich klientów, prace serwisowe, konfiguracja oprogramowania u klienta będzie często odbywać się przy pomocy programu typu „VNC”. Dział obsługi klienta będzie intensywnie korzystać z poczty elektronicznej oraz stron WWW, planowane jest też uruchomienie serwera pocztowego i serwera WWW. Podsumowując powyższe, planowany jest zakup łącza symetrycznego DSL od firmry „ORANGE”20/20Mbit/s. Firma potrzebuje zakupu 5 komputerów stacjonarnych dla działu wsparcia technicznego, 5 dla deweloperów oprogramowania i 5 dla działu obsługi klienta, pozostałe dla członków administracji i zarządu. Każdy z działow potrzebuje  wydajnej drukarki laserowej z możliwością pracy w sieci. Pomieszczenia „C” i „D” planowany jest zakup i montaż punktów dostępowych WIFI (access point) – dla klientów odwiedzających firmę oraz dla jej pracowników. Do połączenia stanowisk wybrane są zarządzalne przełączniki, umożliwią ona kontrole ruchu w sieci. Ponieważ planowane są punkty dostępowe WIFI, dlatego wymaga się by komputery przenośne były nie tylko wyposażone w kartę sieciowa 10/100/1000 lub adapter sieciowy podłączany za pomocą USB, ale i kartę bezprzewodową WIFI w standardzie „acn”. W związku z wymaganym kontaktem telefonicznym z klientami , planowane jest wdrożenie technologii VOIP dla rozmów telefonicznych. Planowany jest montaż 3 telefonów na jedno pomieszczenie.</w:t>
       </w:r>
     </w:p>
     <w:p>
@@ -1082,26 +1157,111 @@
         </w:rPr>
       </w:pPr>
       <w:r>
+        <w:rPr>
+          <w:rFonts w:cs="Times New Roman" w:ascii="Times New Roman" w:hAnsi="Times New Roman"/>
+          <w:b/>
+          <w:bCs/>
+          <w:color w:val="000000"/>
+          <w:sz w:val="26"/>
+          <w:szCs w:val="26"/>
+        </w:rPr>
+      </w:r>
+    </w:p>
+    <w:p>
+      <w:pPr>
+        <w:pStyle w:val="Nagwek1"/>
+        <w:spacing w:lineRule="auto" w:line="360"/>
+        <w:jc w:val="both"/>
+        <w:rPr>
+          <w:rFonts w:ascii="Times New Roman" w:hAnsi="Times New Roman" w:cs="Times New Roman"/>
+          <w:b/>
+          <w:b/>
+          <w:bCs/>
+          <w:color w:val="000000"/>
+          <w:sz w:val="26"/>
+          <w:szCs w:val="26"/>
+        </w:rPr>
+      </w:pPr>
+      <w:r>
+        <w:rPr>
+          <w:rFonts w:cs="Times New Roman" w:ascii="Times New Roman" w:hAnsi="Times New Roman"/>
+          <w:b/>
+          <w:bCs/>
+          <w:color w:val="000000"/>
+          <w:sz w:val="26"/>
+          <w:szCs w:val="26"/>
+        </w:rPr>
+      </w:r>
+    </w:p>
+    <w:p>
+      <w:pPr>
+        <w:pStyle w:val="Nagwek1"/>
+        <w:spacing w:lineRule="auto" w:line="360"/>
+        <w:jc w:val="both"/>
         <w:rPr/>
-      </w:r>
-    </w:p>
-    <w:p>
-      <w:pPr>
-        <w:pStyle w:val="Nagwek1"/>
-        <w:spacing w:lineRule="auto" w:line="360"/>
-        <w:jc w:val="both"/>
-        <w:rPr>
-          <w:rFonts w:ascii="Times New Roman" w:hAnsi="Times New Roman" w:cs="Times New Roman"/>
-          <w:b/>
+      </w:pPr>
+      <w:r>
+        <w:rPr>
+          <w:rFonts w:cs="Times New Roman" w:ascii="Times New Roman" w:hAnsi="Times New Roman"/>
           <w:b/>
           <w:bCs/>
           <w:color w:val="000000"/>
           <w:sz w:val="26"/>
           <w:szCs w:val="26"/>
         </w:rPr>
-      </w:pPr>
-      <w:r>
+        <w:t>4. Określenie wymagań projektowych</w:t>
+      </w:r>
+    </w:p>
+    <w:p>
+      <w:pPr>
+        <w:pStyle w:val="Nagwek1"/>
+        <w:spacing w:lineRule="auto" w:line="360"/>
+        <w:jc w:val="both"/>
         <w:rPr/>
+      </w:pPr>
+      <w:r>
+        <w:rPr>
+          <w:rFonts w:cs="Times New Roman" w:ascii="Times New Roman" w:hAnsi="Times New Roman"/>
+          <w:b/>
+          <w:bCs/>
+          <w:color w:val="000000"/>
+          <w:sz w:val="26"/>
+          <w:szCs w:val="26"/>
+        </w:rPr>
+        <w:tab/>
+      </w:r>
+      <w:r>
+        <w:rPr>
+          <w:rFonts w:cs="Times New Roman" w:ascii="Times New Roman" w:hAnsi="Times New Roman"/>
+          <w:b w:val="false"/>
+          <w:bCs w:val="false"/>
+          <w:color w:val="000000"/>
+          <w:sz w:val="26"/>
+          <w:szCs w:val="26"/>
+        </w:rPr>
+        <w:t>Celem projektu jest przede wszystkim stworzenie niezawodnej, bezpiecznej, umożliwiającej łatwą i przyszłą rozbudowę sieci komputerowej. Projekt zakłada umiejscowienie okablowania w sufitach podwieszanych (kable kat 6</w:t>
+      </w:r>
+      <w:r>
+        <w:rPr>
+          <w:rFonts w:cs="Times New Roman" w:ascii="Times New Roman" w:hAnsi="Times New Roman"/>
+          <w:b w:val="false"/>
+          <w:bCs w:val="false"/>
+          <w:color w:val="000000"/>
+          <w:sz w:val="26"/>
+          <w:szCs w:val="26"/>
+        </w:rPr>
+        <w:t>A</w:t>
+      </w:r>
+      <w:r>
+        <w:rPr>
+          <w:rFonts w:cs="Times New Roman" w:ascii="Times New Roman" w:hAnsi="Times New Roman"/>
+          <w:b w:val="false"/>
+          <w:bCs w:val="false"/>
+          <w:color w:val="000000"/>
+          <w:sz w:val="26"/>
+          <w:szCs w:val="26"/>
+        </w:rPr>
+        <w:t>) oraz poprowadzenie części przewodów w osłonach na ścianach. Tam gdzie jest to możliwe przewody będą ukryte, przy zachowaniu łatwego dostępu, długość pomieszczenia  nie przekracza 100 metrów, w związku z czym nie ma obawy o przekroczenie dopuszczalnej długości kabla między urządzeniami aktywnymi a komputerami. Każdy kabel zostanie zakończony gniazdkiem sieciowym kat 6, gniazdko będzie odpowiednio opisane. Punkty abonenta obejmować będą gniazdko RJ45, gniazdo zasilania oraz RJ11 jako gniazdo telefoniczne. Pomieszczenie w którym będzie znajdował się serwer będzie zabezpieczone kratami w okach oraz solidnymi drzwiami.</w:t>
       </w:r>
     </w:p>
     <w:p>
@@ -1114,32 +1274,24 @@
       <w:r>
         <w:rPr>
           <w:rFonts w:cs="Times New Roman" w:ascii="Times New Roman" w:hAnsi="Times New Roman"/>
-          <w:b/>
-          <w:bCs/>
-          <w:color w:val="000000"/>
-          <w:sz w:val="26"/>
-          <w:szCs w:val="26"/>
-        </w:rPr>
-        <w:t>4. Określenie wymagań projektowych</w:t>
-      </w:r>
-    </w:p>
-    <w:p>
-      <w:pPr>
-        <w:pStyle w:val="Nagwek1"/>
-        <w:spacing w:lineRule="auto" w:line="360"/>
-        <w:jc w:val="both"/>
-        <w:rPr/>
-      </w:pPr>
+          <w:b w:val="false"/>
+          <w:bCs w:val="false"/>
+          <w:color w:val="000000"/>
+          <w:sz w:val="26"/>
+          <w:szCs w:val="26"/>
+        </w:rPr>
+        <w:t>W pomieszczeniu oznaczonym symbolem „B” zostanie umieszczony switch w podwieszanej szafie 19” wraz z patch panelem/ panelem krosowniczym 48 portowym UTP cat 6</w:t>
+      </w:r>
       <w:r>
         <w:rPr>
           <w:rFonts w:cs="Times New Roman" w:ascii="Times New Roman" w:hAnsi="Times New Roman"/>
-          <w:b/>
-          <w:bCs/>
-          <w:color w:val="000000"/>
-          <w:sz w:val="26"/>
-          <w:szCs w:val="26"/>
-        </w:rPr>
-        <w:tab/>
+          <w:b w:val="false"/>
+          <w:bCs w:val="false"/>
+          <w:color w:val="000000"/>
+          <w:sz w:val="26"/>
+          <w:szCs w:val="26"/>
+        </w:rPr>
+        <w:t>A</w:t>
       </w:r>
       <w:r>
         <w:rPr>
@@ -1150,26 +1302,7 @@
           <w:sz w:val="26"/>
           <w:szCs w:val="26"/>
         </w:rPr>
-        <w:t>Celem projektu jest przede wszystkim stworzenie niezawodnej, bezpiecznej, umożliwiającej łatwą i przyszłą rozbudowę sieci komputerowej. Projekt zakłada umiejscowienie okablowania w sufitach podwieszanych (kable kat 6) oraz poprowadzenie części przewodów w osłonach na ścianach. Tam gdzie jest to możliwe przewody będą ukryte, przy zachowaniu łatwego dostępu, długość pomieszczenia  nie przekracza 100 metrów, w związku z czym nie ma obawy o przekroczenie dopuszczalnej długości kabla między urządzeniami aktywnymi a komputerami. Każdy kabel zostanie zakończony gniazdkiem sieciowym kat 6, gniazdko będzie odpowiednio opisane. Punkty abonenta obejmować będą gniazdko RJ45, gniazdo zasilania oraz RJ11 jako gniazdo telefoniczne. Pomieszczenie w którym będzie znajdował się serwer będzie zabezpieczone kratami w okach oraz solidnymi drzwiami.</w:t>
-      </w:r>
-    </w:p>
-    <w:p>
-      <w:pPr>
-        <w:pStyle w:val="Nagwek1"/>
-        <w:spacing w:lineRule="auto" w:line="360"/>
-        <w:jc w:val="both"/>
-        <w:rPr/>
-      </w:pPr>
-      <w:r>
-        <w:rPr>
-          <w:rFonts w:cs="Times New Roman" w:ascii="Times New Roman" w:hAnsi="Times New Roman"/>
-          <w:b w:val="false"/>
-          <w:bCs w:val="false"/>
-          <w:color w:val="000000"/>
-          <w:sz w:val="26"/>
-          <w:szCs w:val="26"/>
-        </w:rPr>
-        <w:t xml:space="preserve">W pomieszczeniu oznaczonym symbolem „B” zostanie umieszczony switch w podwieszanej szafie 19” wraz z patch panelem/ panelem krosowniczym 48 portowym UTP cat 6. Serwer jest wyposażony w system operacyjny Windows Server 2016 ze skonfigurowaną obsługą domeny, w celu sprawnego zarządzania wszystkimi komputerami sieciowymi i użytkownikami. Dodatkowo na serwerze będzie uruchomiony deamon www, który będzie serwował stronę firmy. </w:t>
+        <w:t xml:space="preserve">. Serwer jest wyposażony w system operacyjny Windows Server 2016 ze skonfigurowaną obsługą domeny, w celu sprawnego zarządzania wszystkimi komputerami sieciowymi i użytkownikami. Dodatkowo na serwerze będzie uruchomiony deamon www, który będzie serwował stronę firmy. </w:t>
       </w:r>
       <w:r>
         <w:br w:type="page"/>
@@ -2971,11 +3104,7 @@
           <w:tab w:val="left" w:pos="2235" w:leader="none"/>
         </w:tabs>
         <w:spacing w:lineRule="auto" w:line="360"/>
-        <w:rPr>
-          <w:rFonts w:ascii="Times New Roman" w:hAnsi="Times New Roman"/>
-          <w:b w:val="false"/>
-          <w:sz w:val="26"/>
-        </w:rPr>
+        <w:rPr/>
       </w:pPr>
       <w:r>
         <w:rPr>
@@ -3015,7 +3144,7 @@
           <w:sz w:val="26"/>
           <w:szCs w:val="26"/>
         </w:rPr>
-        <w:t>WRT54GL Routeur sans fil Wifi 54G,</w:t>
+        <w:t>WRT54GL Router sans fil Wifi 54G,</w:t>
       </w:r>
       <w:r>
         <w:rPr>
@@ -3131,7 +3260,7 @@
           <w:szCs w:val="26"/>
         </w:rPr>
         <w:drawing>
-          <wp:anchor behindDoc="0" distT="0" distB="0" distL="0" distR="0" simplePos="0" locked="0" layoutInCell="1" allowOverlap="1" relativeHeight="29">
+          <wp:anchor behindDoc="0" distT="0" distB="0" distL="0" distR="0" simplePos="0" locked="0" layoutInCell="1" allowOverlap="1" relativeHeight="33">
             <wp:simplePos x="0" y="0"/>
             <wp:positionH relativeFrom="column">
               <wp:posOffset>0</wp:posOffset>
@@ -3203,7 +3332,10 @@
         </w:rPr>
       </w:pPr>
       <w:r>
-        <w:rPr/>
+        <w:rPr>
+          <w:b/>
+          <w:bCs/>
+        </w:rPr>
       </w:r>
     </w:p>
     <w:p>
@@ -3216,7 +3348,10 @@
         </w:rPr>
       </w:pPr>
       <w:r>
-        <w:rPr/>
+        <w:rPr>
+          <w:b/>
+          <w:bCs/>
+        </w:rPr>
       </w:r>
     </w:p>
     <w:p>
@@ -3229,7 +3364,10 @@
         </w:rPr>
       </w:pPr>
       <w:r>
-        <w:rPr/>
+        <w:rPr>
+          <w:b/>
+          <w:bCs/>
+        </w:rPr>
       </w:r>
     </w:p>
     <w:p>
@@ -3242,7 +3380,10 @@
         </w:rPr>
       </w:pPr>
       <w:r>
-        <w:rPr/>
+        <w:rPr>
+          <w:b/>
+          <w:bCs/>
+        </w:rPr>
       </w:r>
     </w:p>
     <w:p>
@@ -3255,7 +3396,10 @@
         </w:rPr>
       </w:pPr>
       <w:r>
-        <w:rPr/>
+        <w:rPr>
+          <w:b/>
+          <w:bCs/>
+        </w:rPr>
       </w:r>
     </w:p>
     <w:p>
@@ -3268,7 +3412,10 @@
         </w:rPr>
       </w:pPr>
       <w:r>
-        <w:rPr/>
+        <w:rPr>
+          <w:b/>
+          <w:bCs/>
+        </w:rPr>
       </w:r>
     </w:p>
     <w:p>
@@ -3281,7 +3428,10 @@
         </w:rPr>
       </w:pPr>
       <w:r>
-        <w:rPr/>
+        <w:rPr>
+          <w:b/>
+          <w:bCs/>
+        </w:rPr>
       </w:r>
     </w:p>
     <w:p>
@@ -3294,7 +3444,10 @@
         </w:rPr>
       </w:pPr>
       <w:r>
-        <w:rPr/>
+        <w:rPr>
+          <w:b/>
+          <w:bCs/>
+        </w:rPr>
       </w:r>
     </w:p>
     <w:p>
@@ -3307,7 +3460,10 @@
         </w:rPr>
       </w:pPr>
       <w:r>
-        <w:rPr/>
+        <w:rPr>
+          <w:b/>
+          <w:bCs/>
+        </w:rPr>
       </w:r>
     </w:p>
     <w:p>
@@ -3320,7 +3476,10 @@
         </w:rPr>
       </w:pPr>
       <w:r>
-        <w:rPr/>
+        <w:rPr>
+          <w:b/>
+          <w:bCs/>
+        </w:rPr>
       </w:r>
     </w:p>
     <w:p>
@@ -3333,7 +3492,10 @@
         </w:rPr>
       </w:pPr>
       <w:r>
-        <w:rPr/>
+        <w:rPr>
+          <w:b/>
+          <w:bCs/>
+        </w:rPr>
       </w:r>
     </w:p>
     <w:p>
@@ -3346,7 +3508,10 @@
         </w:rPr>
       </w:pPr>
       <w:r>
-        <w:rPr/>
+        <w:rPr>
+          <w:b/>
+          <w:bCs/>
+        </w:rPr>
       </w:r>
     </w:p>
     <w:p>
@@ -3359,7 +3524,10 @@
         </w:rPr>
       </w:pPr>
       <w:r>
-        <w:rPr/>
+        <w:rPr>
+          <w:b/>
+          <w:bCs/>
+        </w:rPr>
       </w:r>
       <w:r>
         <w:br w:type="page"/>
@@ -3428,31 +3596,102 @@
         </w:numPr>
         <w:spacing w:lineRule="auto" w:line="360"/>
         <w:jc w:val="both"/>
-        <w:rPr>
-          <w:b/>
-          <w:b/>
-          <w:bCs/>
-        </w:rPr>
-      </w:pPr>
-      <w:r>
-        <w:rPr>
-          <w:rFonts w:ascii="Times New Roman" w:hAnsi="Times New Roman"/>
-          <w:b w:val="false"/>
-          <w:bCs w:val="false"/>
-          <w:sz w:val="28"/>
-          <w:szCs w:val="28"/>
-        </w:rPr>
-        <w:t xml:space="preserve">Podstawowym rodzajem kabla jest UTP kategorii 6. Może ona przenosić sygnały o częstotliwości 250 Mhz. Dzięki temu możliwe jest zastosowanie </w:t>
-      </w:r>
-      <w:r>
-        <w:rPr>
-          <w:rFonts w:ascii="Times New Roman" w:hAnsi="Times New Roman"/>
-          <w:b w:val="false"/>
-          <w:bCs w:val="false"/>
-          <w:sz w:val="28"/>
-          <w:szCs w:val="28"/>
-        </w:rPr>
-        <w:t>prędkości 1000 Mbs (1Gbit/s Ethernet). Okablowanie to będzie pokrywać wszystkie połączenia poziome wewnątrz budynku.</w:t>
+        <w:rPr/>
+      </w:pPr>
+      <w:r>
+        <w:rPr>
+          <w:rFonts w:ascii="Times New Roman" w:hAnsi="Times New Roman"/>
+          <w:b w:val="false"/>
+          <w:bCs w:val="false"/>
+          <w:sz w:val="28"/>
+          <w:szCs w:val="28"/>
+        </w:rPr>
+        <w:t>Podstawowym rodzajem kabla jest UTP kategorii 6</w:t>
+      </w:r>
+      <w:r>
+        <w:rPr>
+          <w:rFonts w:ascii="Times New Roman" w:hAnsi="Times New Roman"/>
+          <w:b w:val="false"/>
+          <w:bCs w:val="false"/>
+          <w:sz w:val="28"/>
+          <w:szCs w:val="28"/>
+        </w:rPr>
+        <w:t>A</w:t>
+      </w:r>
+      <w:r>
+        <w:rPr>
+          <w:rFonts w:ascii="Times New Roman" w:hAnsi="Times New Roman"/>
+          <w:b w:val="false"/>
+          <w:bCs w:val="false"/>
+          <w:sz w:val="28"/>
+          <w:szCs w:val="28"/>
+        </w:rPr>
+        <w:t xml:space="preserve">. Może ona przenosić sygnały o częstotliwości </w:t>
+      </w:r>
+      <w:r>
+        <w:rPr>
+          <w:rFonts w:ascii="Times New Roman" w:hAnsi="Times New Roman"/>
+          <w:b w:val="false"/>
+          <w:bCs w:val="false"/>
+          <w:sz w:val="28"/>
+          <w:szCs w:val="28"/>
+        </w:rPr>
+        <w:t>500</w:t>
+      </w:r>
+      <w:r>
+        <w:rPr>
+          <w:rFonts w:ascii="Times New Roman" w:hAnsi="Times New Roman"/>
+          <w:b w:val="false"/>
+          <w:bCs w:val="false"/>
+          <w:sz w:val="28"/>
+          <w:szCs w:val="28"/>
+        </w:rPr>
+        <w:t xml:space="preserve"> Mhz. Dzięki temu możliwe jest zastosowanie prędkości 1000/</w:t>
+      </w:r>
+      <w:r>
+        <w:rPr>
+          <w:rFonts w:ascii="Times New Roman" w:hAnsi="Times New Roman"/>
+          <w:b w:val="false"/>
+          <w:bCs w:val="false"/>
+          <w:sz w:val="28"/>
+          <w:szCs w:val="28"/>
+        </w:rPr>
+        <w:t>10000</w:t>
+      </w:r>
+      <w:r>
+        <w:rPr>
+          <w:rFonts w:ascii="Times New Roman" w:hAnsi="Times New Roman"/>
+          <w:b w:val="false"/>
+          <w:bCs w:val="false"/>
+          <w:sz w:val="28"/>
+          <w:szCs w:val="28"/>
+        </w:rPr>
+        <w:t xml:space="preserve"> Mbs (</w:t>
+      </w:r>
+      <w:r>
+        <w:rPr>
+          <w:rFonts w:ascii="Times New Roman" w:hAnsi="Times New Roman"/>
+          <w:b w:val="false"/>
+          <w:bCs w:val="false"/>
+          <w:i w:val="false"/>
+          <w:caps w:val="false"/>
+          <w:smallCaps w:val="false"/>
+          <w:color w:val="333333"/>
+          <w:spacing w:val="0"/>
+          <w:sz w:val="28"/>
+          <w:szCs w:val="28"/>
+        </w:rPr>
+        <w:t>GigabitEthernet, 10-GigabitEthernet 10GBase</w:t>
+      </w:r>
+      <w:r>
+        <w:rPr>
+          <w:rFonts w:ascii="Times New Roman" w:hAnsi="Times New Roman"/>
+          <w:b w:val="false"/>
+          <w:bCs w:val="false"/>
+          <w:sz w:val="28"/>
+          <w:szCs w:val="28"/>
+        </w:rPr>
+        <w:t>). Okablowanie to będzie pokrywać wszystkie połączenia poziome wewnątrz budynku.</w:t>
       </w:r>
     </w:p>
     <w:p>
@@ -3621,21 +3860,37 @@
         </w:numPr>
         <w:spacing w:lineRule="auto" w:line="360"/>
         <w:jc w:val="both"/>
-        <w:rPr>
-          <w:b/>
-          <w:b/>
-          <w:bCs/>
-        </w:rPr>
-      </w:pPr>
-      <w:r>
-        <w:rPr>
-          <w:rFonts w:ascii="Times New Roman" w:hAnsi="Times New Roman"/>
-          <w:b w:val="false"/>
-          <w:bCs w:val="false"/>
-          <w:sz w:val="28"/>
-          <w:szCs w:val="28"/>
-        </w:rPr>
-        <w:t>Kable w pomieszczeniach biurowych układamy w korytkach elektroinstalatorskich PCV umieszczonych na ścianach na wysokości 0,10 metra od podłogi.</w:t>
+        <w:rPr/>
+      </w:pPr>
+      <w:r>
+        <w:rPr>
+          <w:rFonts w:ascii="Times New Roman" w:hAnsi="Times New Roman"/>
+          <w:b w:val="false"/>
+          <w:bCs w:val="false"/>
+          <w:sz w:val="28"/>
+          <w:szCs w:val="28"/>
+        </w:rPr>
+        <w:t xml:space="preserve">Kable w pomieszczeniach biurowych układamy w korytkach </w:t>
+      </w:r>
+      <w:r>
+        <w:rPr>
+          <w:rFonts w:ascii="Times New Roman" w:hAnsi="Times New Roman"/>
+          <w:b w:val="false"/>
+          <w:bCs w:val="false"/>
+          <w:sz w:val="28"/>
+          <w:szCs w:val="28"/>
+        </w:rPr>
+        <w:t>instalacyjnych</w:t>
+      </w:r>
+      <w:r>
+        <w:rPr>
+          <w:rFonts w:ascii="Times New Roman" w:hAnsi="Times New Roman"/>
+          <w:b w:val="false"/>
+          <w:bCs w:val="false"/>
+          <w:sz w:val="28"/>
+          <w:szCs w:val="28"/>
+        </w:rPr>
+        <w:t xml:space="preserve"> PCV umieszczonych na ścianach na wysokości 0,10 metra od podłogi.</w:t>
       </w:r>
     </w:p>
     <w:p>
@@ -3821,35 +4076,991 @@
         <w:pStyle w:val="Nagwek1"/>
         <w:spacing w:lineRule="auto" w:line="360" w:before="240" w:after="60"/>
         <w:jc w:val="both"/>
-        <w:rPr>
-          <w:b/>
-          <w:b/>
-          <w:bCs/>
-        </w:rPr>
-      </w:pPr>
-      <w:r>
-        <w:rPr>
-          <w:rFonts w:ascii="Times New Roman" w:hAnsi="Times New Roman"/>
-          <w:b w:val="false"/>
-          <w:bCs w:val="false"/>
-          <w:sz w:val="28"/>
-          <w:szCs w:val="28"/>
-        </w:rPr>
-        <w:t xml:space="preserve">Ostatnim odcinkiem jest tak zwany kable przyłączeniowy. Łączy on kartę sieciową z umieszczonym w ścianie gniazdem RJ-45. Charakteryzuje się on takimi samymi parametrami jak kable krosowy a różni go maksymalna długość wynosząca 2 m. </w:t>
-      </w:r>
-      <w:r>
-        <w:rPr>
-          <w:rFonts w:ascii="Times New Roman" w:hAnsi="Times New Roman"/>
-          <w:b w:val="false"/>
-          <w:bCs w:val="false"/>
-          <w:sz w:val="28"/>
-          <w:szCs w:val="28"/>
-        </w:rPr>
-        <w:t xml:space="preserve">Podczas układania okablowania strukturalnego należy zwrócić uwagę na staranność ułożenia instalacji. Należy bez względnie unikać ostrych zagięć kabla. Zakłócają one wzajemne położenia par w ośrodku kable co skutkuje zachwianiem impedancji kabla oraz pogorszenia parametru Return Loss a także Next, Fext oraz ich pochodnych. W krytycznym przypadku nadmierne zagiecie kabla może doprowadzić do rozkręcenia par. </w:t>
+        <w:rPr/>
+      </w:pPr>
+      <w:r>
+        <w:rPr>
+          <w:rFonts w:ascii="Times New Roman" w:hAnsi="Times New Roman"/>
+          <w:b w:val="false"/>
+          <w:bCs w:val="false"/>
+          <w:sz w:val="28"/>
+          <w:szCs w:val="28"/>
+        </w:rPr>
+        <w:t xml:space="preserve">Ostatnim odcinkiem jest tak zwany kable przyłączeniowy. Łączy on kartę sieciową z umieszczonym w ścianie gniazdem RJ-45. Charakteryzuje się on takimi samymi parametrami jak kable krosowy a różni go maksymalna długość wynosząca 2 m. Podczas układania okablowania strukturalnego należy zwrócić uwagę na staranność ułożenia instalacji. Należy bez względnie unikać ostrych zagięć kabla. Zakłócają one wzajemne położenia par w ośrodku kable co skutkuje zachwianiem impedancji kabla oraz pogorszenia parametru Return Loss a także Next, Fext oraz ich pochodnych.  </w:t>
+      </w:r>
+      <w:r>
+        <w:rPr>
+          <w:rFonts w:ascii="Times New Roman" w:hAnsi="Times New Roman"/>
+          <w:b w:val="false"/>
+          <w:bCs w:val="false"/>
+          <w:sz w:val="28"/>
+          <w:szCs w:val="28"/>
+        </w:rPr>
+        <w:t xml:space="preserve">Kluczowym miejscem, w którym minimalny promień gięcia kable może być niedotrzymany, jest z reguły punkt dystrybucyjny. Niejednokrotnie chęć zachowania wysokiego poziomy estetyki wiązek kablowych, skutkuje nadmiernym ściśnięciem lub zgięciem niektórych przebiegów. Przykładowe prawidłowe prowadzenie kabla w korytach metalowych </w:t>
+      </w:r>
+      <w:r>
+        <w:rPr>
+          <w:rFonts w:ascii="Times New Roman" w:hAnsi="Times New Roman"/>
+          <w:b w:val="false"/>
+          <w:bCs w:val="false"/>
+          <w:sz w:val="28"/>
+          <w:szCs w:val="28"/>
+        </w:rPr>
+        <w:t>przedstawiono na poniższym rysunku.</w:t>
+      </w:r>
+    </w:p>
+    <w:p>
+      <w:pPr>
+        <w:pStyle w:val="Nagwek1"/>
+        <w:spacing w:lineRule="auto" w:line="360" w:before="240" w:after="60"/>
+        <w:jc w:val="both"/>
+        <w:rPr>
+          <w:rFonts w:ascii="Times New Roman" w:hAnsi="Times New Roman"/>
+          <w:b w:val="false"/>
+          <w:b w:val="false"/>
+          <w:bCs w:val="false"/>
+          <w:sz w:val="28"/>
+          <w:szCs w:val="28"/>
+        </w:rPr>
+      </w:pPr>
+      <w:r>
+        <w:rPr/>
+        <w:drawing>
+          <wp:anchor behindDoc="0" distT="0" distB="0" distL="0" distR="0" simplePos="0" locked="0" layoutInCell="1" allowOverlap="1" relativeHeight="50">
+            <wp:simplePos x="0" y="0"/>
+            <wp:positionH relativeFrom="column">
+              <wp:posOffset>205105</wp:posOffset>
+            </wp:positionH>
+            <wp:positionV relativeFrom="paragraph">
+              <wp:posOffset>74295</wp:posOffset>
+            </wp:positionV>
+            <wp:extent cx="5395595" cy="4348480"/>
+            <wp:effectExtent l="0" t="0" r="0" b="0"/>
+            <wp:wrapSquare wrapText="largest"/>
+            <wp:docPr id="4" name="Obraz4" descr=""/>
+            <wp:cNvGraphicFramePr>
+              <a:graphicFrameLocks xmlns:a="http://schemas.openxmlformats.org/drawingml/2006/main" noChangeAspect="1"/>
+            </wp:cNvGraphicFramePr>
+            <a:graphic xmlns:a="http://schemas.openxmlformats.org/drawingml/2006/main">
+              <a:graphicData uri="http://schemas.openxmlformats.org/drawingml/2006/picture">
+                <pic:pic xmlns:pic="http://schemas.openxmlformats.org/drawingml/2006/picture">
+                  <pic:nvPicPr>
+                    <pic:cNvPr id="4" name="Obraz4" descr=""/>
+                    <pic:cNvPicPr>
+                      <a:picLocks noChangeAspect="1" noChangeArrowheads="1"/>
+                    </pic:cNvPicPr>
+                  </pic:nvPicPr>
+                  <pic:blipFill>
+                    <a:blip r:embed="rId5"/>
+                    <a:stretch>
+                      <a:fillRect/>
+                    </a:stretch>
+                  </pic:blipFill>
+                  <pic:spPr bwMode="auto">
+                    <a:xfrm>
+                      <a:off x="0" y="0"/>
+                      <a:ext cx="5395595" cy="4348480"/>
+                    </a:xfrm>
+                    <a:prstGeom prst="rect">
+                      <a:avLst/>
+                    </a:prstGeom>
+                  </pic:spPr>
+                </pic:pic>
+              </a:graphicData>
+            </a:graphic>
+          </wp:anchor>
+        </w:drawing>
+      </w:r>
+    </w:p>
+    <w:p>
+      <w:pPr>
+        <w:pStyle w:val="Nagwek1"/>
+        <w:spacing w:lineRule="auto" w:line="360" w:before="240" w:after="60"/>
+        <w:jc w:val="both"/>
+        <w:rPr>
+          <w:rFonts w:ascii="Times New Roman" w:hAnsi="Times New Roman"/>
+          <w:b w:val="false"/>
+          <w:b w:val="false"/>
+          <w:bCs w:val="false"/>
+          <w:sz w:val="28"/>
+          <w:szCs w:val="28"/>
+        </w:rPr>
+      </w:pPr>
+      <w:r>
+        <w:rPr/>
+      </w:r>
+    </w:p>
+    <w:p>
+      <w:pPr>
+        <w:pStyle w:val="Nagwek1"/>
+        <w:spacing w:lineRule="auto" w:line="360" w:before="240" w:after="60"/>
+        <w:jc w:val="both"/>
+        <w:rPr>
+          <w:rFonts w:ascii="Times New Roman" w:hAnsi="Times New Roman"/>
+          <w:b w:val="false"/>
+          <w:b w:val="false"/>
+          <w:bCs w:val="false"/>
+          <w:sz w:val="28"/>
+          <w:szCs w:val="28"/>
+        </w:rPr>
+      </w:pPr>
+      <w:r>
+        <w:rPr/>
+      </w:r>
+    </w:p>
+    <w:p>
+      <w:pPr>
+        <w:pStyle w:val="Nagwek1"/>
+        <w:spacing w:lineRule="auto" w:line="360" w:before="240" w:after="60"/>
+        <w:jc w:val="both"/>
+        <w:rPr>
+          <w:rFonts w:ascii="Times New Roman" w:hAnsi="Times New Roman"/>
+          <w:b w:val="false"/>
+          <w:b w:val="false"/>
+          <w:bCs w:val="false"/>
+          <w:sz w:val="28"/>
+          <w:szCs w:val="28"/>
+        </w:rPr>
+      </w:pPr>
+      <w:r>
+        <w:rPr/>
+      </w:r>
+    </w:p>
+    <w:p>
+      <w:pPr>
+        <w:pStyle w:val="Nagwek1"/>
+        <w:spacing w:lineRule="auto" w:line="360" w:before="240" w:after="60"/>
+        <w:jc w:val="both"/>
+        <w:rPr>
+          <w:rFonts w:ascii="Times New Roman" w:hAnsi="Times New Roman"/>
+          <w:b w:val="false"/>
+          <w:b w:val="false"/>
+          <w:bCs w:val="false"/>
+          <w:sz w:val="28"/>
+          <w:szCs w:val="28"/>
+        </w:rPr>
+      </w:pPr>
+      <w:r>
+        <w:rPr/>
+      </w:r>
+    </w:p>
+    <w:p>
+      <w:pPr>
+        <w:pStyle w:val="Nagwek1"/>
+        <w:spacing w:lineRule="auto" w:line="360" w:before="240" w:after="60"/>
+        <w:jc w:val="both"/>
+        <w:rPr>
+          <w:rFonts w:ascii="Times New Roman" w:hAnsi="Times New Roman"/>
+          <w:b w:val="false"/>
+          <w:b w:val="false"/>
+          <w:bCs w:val="false"/>
+          <w:sz w:val="28"/>
+          <w:szCs w:val="28"/>
+        </w:rPr>
+      </w:pPr>
+      <w:r>
+        <w:rPr/>
+      </w:r>
+    </w:p>
+    <w:p>
+      <w:pPr>
+        <w:pStyle w:val="Nagwek1"/>
+        <w:spacing w:lineRule="auto" w:line="360" w:before="240" w:after="60"/>
+        <w:jc w:val="both"/>
+        <w:rPr>
+          <w:rFonts w:ascii="Times New Roman" w:hAnsi="Times New Roman"/>
+          <w:b w:val="false"/>
+          <w:b w:val="false"/>
+          <w:bCs w:val="false"/>
+          <w:sz w:val="28"/>
+          <w:szCs w:val="28"/>
+        </w:rPr>
+      </w:pPr>
+      <w:r>
+        <w:rPr/>
+      </w:r>
+    </w:p>
+    <w:p>
+      <w:pPr>
+        <w:pStyle w:val="Nagwek1"/>
+        <w:spacing w:lineRule="auto" w:line="360" w:before="240" w:after="60"/>
+        <w:jc w:val="both"/>
+        <w:rPr>
+          <w:rFonts w:ascii="Times New Roman" w:hAnsi="Times New Roman"/>
+          <w:b w:val="false"/>
+          <w:b w:val="false"/>
+          <w:bCs w:val="false"/>
+          <w:sz w:val="28"/>
+          <w:szCs w:val="28"/>
+        </w:rPr>
+      </w:pPr>
+      <w:r>
+        <w:rPr/>
+      </w:r>
+    </w:p>
+    <w:p>
+      <w:pPr>
+        <w:pStyle w:val="Nagwek1"/>
+        <w:spacing w:lineRule="auto" w:line="360" w:before="240" w:after="60"/>
+        <w:jc w:val="both"/>
+        <w:rPr>
+          <w:rFonts w:ascii="Times New Roman" w:hAnsi="Times New Roman"/>
+          <w:b w:val="false"/>
+          <w:b w:val="false"/>
+          <w:bCs w:val="false"/>
+          <w:sz w:val="28"/>
+          <w:szCs w:val="28"/>
+        </w:rPr>
+      </w:pPr>
+      <w:r>
+        <w:rPr/>
+      </w:r>
+    </w:p>
+    <w:p>
+      <w:pPr>
+        <w:pStyle w:val="Nagwek1"/>
+        <w:spacing w:lineRule="auto" w:line="360" w:before="240" w:after="60"/>
+        <w:jc w:val="both"/>
+        <w:rPr/>
+      </w:pPr>
+      <w:r>
+        <w:rPr>
+          <w:rFonts w:ascii="Times New Roman" w:hAnsi="Times New Roman"/>
+          <w:b w:val="false"/>
+          <w:bCs w:val="false"/>
+          <w:sz w:val="28"/>
+          <w:szCs w:val="28"/>
+        </w:rPr>
+        <w:t>Należy pamiętać o zaciskaniu opasek kablowych z wyczuciem, tak aby nie naruszyć struktury kabla. Prawidłowy montaż kabla w patch panelu pokazany jest w na poniższym rysunku:</w:t>
+      </w:r>
+    </w:p>
+    <w:p>
+      <w:pPr>
+        <w:pStyle w:val="Nagwek1"/>
+        <w:spacing w:lineRule="auto" w:line="360" w:before="240" w:after="60"/>
+        <w:jc w:val="both"/>
+        <w:rPr>
+          <w:rFonts w:ascii="Times New Roman" w:hAnsi="Times New Roman"/>
+          <w:b w:val="false"/>
+          <w:b w:val="false"/>
+          <w:bCs w:val="false"/>
+          <w:sz w:val="28"/>
+          <w:szCs w:val="28"/>
+        </w:rPr>
+      </w:pPr>
+      <w:r>
+        <w:rPr/>
+        <w:drawing>
+          <wp:anchor behindDoc="0" distT="0" distB="0" distL="0" distR="0" simplePos="0" locked="0" layoutInCell="1" allowOverlap="1" relativeHeight="51">
+            <wp:simplePos x="0" y="0"/>
+            <wp:positionH relativeFrom="column">
+              <wp:posOffset>1104265</wp:posOffset>
+            </wp:positionH>
+            <wp:positionV relativeFrom="paragraph">
+              <wp:posOffset>338455</wp:posOffset>
+            </wp:positionV>
+            <wp:extent cx="2133600" cy="2647950"/>
+            <wp:effectExtent l="0" t="0" r="0" b="0"/>
+            <wp:wrapSquare wrapText="largest"/>
+            <wp:docPr id="5" name="Obraz5" descr=""/>
+            <wp:cNvGraphicFramePr>
+              <a:graphicFrameLocks xmlns:a="http://schemas.openxmlformats.org/drawingml/2006/main" noChangeAspect="1"/>
+            </wp:cNvGraphicFramePr>
+            <a:graphic xmlns:a="http://schemas.openxmlformats.org/drawingml/2006/main">
+              <a:graphicData uri="http://schemas.openxmlformats.org/drawingml/2006/picture">
+                <pic:pic xmlns:pic="http://schemas.openxmlformats.org/drawingml/2006/picture">
+                  <pic:nvPicPr>
+                    <pic:cNvPr id="5" name="Obraz5" descr=""/>
+                    <pic:cNvPicPr>
+                      <a:picLocks noChangeAspect="1" noChangeArrowheads="1"/>
+                    </pic:cNvPicPr>
+                  </pic:nvPicPr>
+                  <pic:blipFill>
+                    <a:blip r:embed="rId6"/>
+                    <a:stretch>
+                      <a:fillRect/>
+                    </a:stretch>
+                  </pic:blipFill>
+                  <pic:spPr bwMode="auto">
+                    <a:xfrm>
+                      <a:off x="0" y="0"/>
+                      <a:ext cx="2133600" cy="2647950"/>
+                    </a:xfrm>
+                    <a:prstGeom prst="rect">
+                      <a:avLst/>
+                    </a:prstGeom>
+                  </pic:spPr>
+                </pic:pic>
+              </a:graphicData>
+            </a:graphic>
+          </wp:anchor>
+        </w:drawing>
+      </w:r>
+    </w:p>
+    <w:p>
+      <w:pPr>
+        <w:pStyle w:val="Nagwek1"/>
+        <w:spacing w:lineRule="auto" w:line="360" w:before="240" w:after="60"/>
+        <w:jc w:val="both"/>
+        <w:rPr>
+          <w:rFonts w:ascii="Times New Roman" w:hAnsi="Times New Roman"/>
+          <w:b w:val="false"/>
+          <w:b w:val="false"/>
+          <w:bCs w:val="false"/>
+          <w:sz w:val="28"/>
+          <w:szCs w:val="28"/>
+        </w:rPr>
+      </w:pPr>
+      <w:r>
+        <w:rPr/>
+      </w:r>
+    </w:p>
+    <w:p>
+      <w:pPr>
+        <w:pStyle w:val="Nagwek1"/>
+        <w:spacing w:lineRule="auto" w:line="360" w:before="240" w:after="60"/>
+        <w:jc w:val="both"/>
+        <w:rPr>
+          <w:rFonts w:ascii="Times New Roman" w:hAnsi="Times New Roman"/>
+          <w:b w:val="false"/>
+          <w:b w:val="false"/>
+          <w:bCs w:val="false"/>
+          <w:sz w:val="28"/>
+          <w:szCs w:val="28"/>
+        </w:rPr>
+      </w:pPr>
+      <w:r>
+        <w:rPr/>
+      </w:r>
+    </w:p>
+    <w:p>
+      <w:pPr>
+        <w:pStyle w:val="Nagwek1"/>
+        <w:spacing w:lineRule="auto" w:line="360" w:before="240" w:after="60"/>
+        <w:jc w:val="both"/>
+        <w:rPr>
+          <w:rFonts w:ascii="Times New Roman" w:hAnsi="Times New Roman"/>
+          <w:b w:val="false"/>
+          <w:b w:val="false"/>
+          <w:bCs w:val="false"/>
+          <w:sz w:val="28"/>
+          <w:szCs w:val="28"/>
+        </w:rPr>
+      </w:pPr>
+      <w:r>
+        <w:rPr/>
+      </w:r>
+    </w:p>
+    <w:p>
+      <w:pPr>
+        <w:pStyle w:val="Nagwek1"/>
+        <w:spacing w:lineRule="auto" w:line="360" w:before="240" w:after="60"/>
+        <w:jc w:val="both"/>
+        <w:rPr>
+          <w:rFonts w:ascii="Times New Roman" w:hAnsi="Times New Roman"/>
+          <w:b w:val="false"/>
+          <w:b w:val="false"/>
+          <w:bCs w:val="false"/>
+          <w:sz w:val="28"/>
+          <w:szCs w:val="28"/>
+        </w:rPr>
+      </w:pPr>
+      <w:r>
+        <w:rPr/>
+      </w:r>
+    </w:p>
+    <w:p>
+      <w:pPr>
+        <w:pStyle w:val="Nagwek1"/>
+        <w:spacing w:lineRule="auto" w:line="360" w:before="240" w:after="60"/>
+        <w:jc w:val="both"/>
+        <w:rPr>
+          <w:rFonts w:ascii="Times New Roman" w:hAnsi="Times New Roman"/>
+          <w:b w:val="false"/>
+          <w:b w:val="false"/>
+          <w:bCs w:val="false"/>
+          <w:sz w:val="28"/>
+          <w:szCs w:val="28"/>
+        </w:rPr>
+      </w:pPr>
+      <w:r>
+        <w:rPr/>
+      </w:r>
+    </w:p>
+    <w:p>
+      <w:pPr>
+        <w:pStyle w:val="Nagwek1"/>
+        <w:spacing w:lineRule="auto" w:line="360" w:before="240" w:after="60"/>
+        <w:jc w:val="both"/>
+        <w:rPr>
+          <w:rFonts w:ascii="Times New Roman" w:hAnsi="Times New Roman"/>
+          <w:b w:val="false"/>
+          <w:b w:val="false"/>
+          <w:bCs w:val="false"/>
+          <w:sz w:val="28"/>
+          <w:szCs w:val="28"/>
+        </w:rPr>
+      </w:pPr>
+      <w:r>
+        <w:rPr/>
+      </w:r>
+    </w:p>
+    <w:p>
+      <w:pPr>
+        <w:pStyle w:val="Nagwek1"/>
+        <w:spacing w:lineRule="auto" w:line="360" w:before="240" w:after="60"/>
+        <w:jc w:val="both"/>
+        <w:rPr/>
+      </w:pPr>
+      <w:r>
+        <w:rPr>
+          <w:rFonts w:ascii="Times New Roman" w:hAnsi="Times New Roman"/>
+          <w:b w:val="false"/>
+          <w:bCs w:val="false"/>
+          <w:sz w:val="28"/>
+          <w:szCs w:val="28"/>
+        </w:rPr>
+        <w:t>Zarówno TIA jak i ISO określiły maksymalny rozplot par na 13 mm.</w:t>
+      </w:r>
+    </w:p>
+    <w:p>
+      <w:pPr>
+        <w:pStyle w:val="Nagwek1"/>
+        <w:spacing w:lineRule="auto" w:line="360" w:before="240" w:after="60"/>
+        <w:jc w:val="both"/>
+        <w:rPr/>
+      </w:pPr>
+      <w:r>
+        <w:rPr>
+          <w:rFonts w:ascii="Times New Roman" w:hAnsi="Times New Roman"/>
+          <w:b w:val="false"/>
+          <w:bCs w:val="false"/>
+          <w:sz w:val="28"/>
+          <w:szCs w:val="28"/>
+        </w:rPr>
+        <w:t>Wszystkie przewody w szafach krosowych powinny być dobrze opisane- zaopatrzone w zaciskane identyfikatory kablowe. Opis na oznaczniku musi odpowiadać kodowi gniazdka abonenckiego do którego prowadzi dany przewód, zapewni to porządek i łatwe dokonywanie zmian w sieci.</w:t>
+      </w:r>
+    </w:p>
+    <w:p>
+      <w:pPr>
+        <w:pStyle w:val="Nagwek1"/>
+        <w:spacing w:lineRule="auto" w:line="360" w:before="240" w:after="60"/>
+        <w:jc w:val="both"/>
+        <w:rPr>
+          <w:rFonts w:ascii="Times New Roman" w:hAnsi="Times New Roman"/>
+          <w:b w:val="false"/>
+          <w:b w:val="false"/>
+          <w:bCs w:val="false"/>
+          <w:sz w:val="28"/>
+          <w:szCs w:val="28"/>
+        </w:rPr>
+      </w:pPr>
+      <w:r>
+        <w:rPr/>
+        <w:drawing>
+          <wp:anchor behindDoc="0" distT="0" distB="0" distL="0" distR="0" simplePos="0" locked="0" layoutInCell="1" allowOverlap="1" relativeHeight="52">
+            <wp:simplePos x="0" y="0"/>
+            <wp:positionH relativeFrom="column">
+              <wp:posOffset>1446530</wp:posOffset>
+            </wp:positionH>
+            <wp:positionV relativeFrom="paragraph">
+              <wp:posOffset>233045</wp:posOffset>
+            </wp:positionV>
+            <wp:extent cx="2190750" cy="1543050"/>
+            <wp:effectExtent l="0" t="0" r="0" b="0"/>
+            <wp:wrapSquare wrapText="largest"/>
+            <wp:docPr id="6" name="Obraz6" descr=""/>
+            <wp:cNvGraphicFramePr>
+              <a:graphicFrameLocks xmlns:a="http://schemas.openxmlformats.org/drawingml/2006/main" noChangeAspect="1"/>
+            </wp:cNvGraphicFramePr>
+            <a:graphic xmlns:a="http://schemas.openxmlformats.org/drawingml/2006/main">
+              <a:graphicData uri="http://schemas.openxmlformats.org/drawingml/2006/picture">
+                <pic:pic xmlns:pic="http://schemas.openxmlformats.org/drawingml/2006/picture">
+                  <pic:nvPicPr>
+                    <pic:cNvPr id="6" name="Obraz6" descr=""/>
+                    <pic:cNvPicPr>
+                      <a:picLocks noChangeAspect="1" noChangeArrowheads="1"/>
+                    </pic:cNvPicPr>
+                  </pic:nvPicPr>
+                  <pic:blipFill>
+                    <a:blip r:embed="rId7"/>
+                    <a:stretch>
+                      <a:fillRect/>
+                    </a:stretch>
+                  </pic:blipFill>
+                  <pic:spPr bwMode="auto">
+                    <a:xfrm>
+                      <a:off x="0" y="0"/>
+                      <a:ext cx="2190750" cy="1543050"/>
+                    </a:xfrm>
+                    <a:prstGeom prst="rect">
+                      <a:avLst/>
+                    </a:prstGeom>
+                  </pic:spPr>
+                </pic:pic>
+              </a:graphicData>
+            </a:graphic>
+          </wp:anchor>
+        </w:drawing>
+      </w:r>
+    </w:p>
+    <w:p>
+      <w:pPr>
+        <w:pStyle w:val="Nagwek1"/>
+        <w:spacing w:lineRule="auto" w:line="360" w:before="240" w:after="60"/>
+        <w:jc w:val="both"/>
+        <w:rPr>
+          <w:rFonts w:ascii="Times New Roman" w:hAnsi="Times New Roman"/>
+          <w:b w:val="false"/>
+          <w:b w:val="false"/>
+          <w:bCs w:val="false"/>
+          <w:sz w:val="28"/>
+          <w:szCs w:val="28"/>
+        </w:rPr>
+      </w:pPr>
+      <w:r>
+        <w:rPr/>
+      </w:r>
+    </w:p>
+    <w:p>
+      <w:pPr>
+        <w:pStyle w:val="Nagwek1"/>
+        <w:spacing w:lineRule="auto" w:line="360" w:before="240" w:after="60"/>
+        <w:jc w:val="both"/>
+        <w:rPr>
+          <w:rFonts w:ascii="Times New Roman" w:hAnsi="Times New Roman"/>
+          <w:b w:val="false"/>
+          <w:b w:val="false"/>
+          <w:bCs w:val="false"/>
+          <w:sz w:val="28"/>
+          <w:szCs w:val="28"/>
+        </w:rPr>
+      </w:pPr>
+      <w:r>
+        <w:rPr/>
+      </w:r>
+    </w:p>
+    <w:p>
+      <w:pPr>
+        <w:pStyle w:val="Nagwek1"/>
+        <w:spacing w:lineRule="auto" w:line="360" w:before="240" w:after="60"/>
+        <w:jc w:val="both"/>
+        <w:rPr>
+          <w:rFonts w:ascii="Times New Roman" w:hAnsi="Times New Roman"/>
+          <w:b w:val="false"/>
+          <w:b w:val="false"/>
+          <w:bCs w:val="false"/>
+          <w:sz w:val="28"/>
+          <w:szCs w:val="28"/>
+        </w:rPr>
+      </w:pPr>
+      <w:r>
+        <w:rPr/>
+      </w:r>
+    </w:p>
+    <w:p>
+      <w:pPr>
+        <w:pStyle w:val="Nagwek1"/>
+        <w:spacing w:lineRule="auto" w:line="360" w:before="240" w:after="60"/>
+        <w:jc w:val="both"/>
+        <w:rPr>
+          <w:rFonts w:ascii="Times New Roman" w:hAnsi="Times New Roman"/>
+          <w:b w:val="false"/>
+          <w:b w:val="false"/>
+          <w:bCs w:val="false"/>
+          <w:sz w:val="28"/>
+          <w:szCs w:val="28"/>
+        </w:rPr>
+      </w:pPr>
+      <w:r>
+        <w:rPr/>
+      </w:r>
+    </w:p>
+    <w:p>
+      <w:pPr>
+        <w:pStyle w:val="Nagwek1"/>
+        <w:spacing w:lineRule="auto" w:line="360" w:before="240" w:after="60"/>
+        <w:jc w:val="both"/>
+        <w:rPr>
+          <w:rFonts w:ascii="Times New Roman" w:hAnsi="Times New Roman"/>
+          <w:b w:val="false"/>
+          <w:b w:val="false"/>
+          <w:bCs w:val="false"/>
+          <w:sz w:val="28"/>
+          <w:szCs w:val="28"/>
+        </w:rPr>
+      </w:pPr>
+      <w:r>
+        <w:rPr/>
+      </w:r>
+    </w:p>
+    <w:p>
+      <w:pPr>
+        <w:pStyle w:val="Nagwek1"/>
+        <w:spacing w:lineRule="auto" w:line="360" w:before="240" w:after="60"/>
+        <w:jc w:val="both"/>
+        <w:rPr/>
+      </w:pPr>
+      <w:r>
+        <w:rPr>
+          <w:rFonts w:ascii="Times New Roman" w:hAnsi="Times New Roman"/>
+          <w:b w:val="false"/>
+          <w:bCs w:val="false"/>
+          <w:sz w:val="28"/>
+          <w:szCs w:val="28"/>
+        </w:rPr>
+        <w:t>Poniżej przedstawiono rysunek zawierający projekt okablowania.</w:t>
+      </w:r>
+    </w:p>
+    <w:p>
+      <w:pPr>
+        <w:pStyle w:val="Nagwek1"/>
+        <w:spacing w:lineRule="auto" w:line="360" w:before="240" w:after="60"/>
+        <w:jc w:val="both"/>
+        <w:rPr/>
+      </w:pPr>
+      <w:r>
+        <w:rPr>
+          <w:rFonts w:ascii="Times New Roman" w:hAnsi="Times New Roman"/>
+          <w:b w:val="false"/>
+          <w:bCs w:val="false"/>
+          <w:sz w:val="28"/>
+          <w:szCs w:val="28"/>
+        </w:rPr>
+        <w:t>Legenda do schematów okablowania:</w:t>
+      </w:r>
+    </w:p>
+    <w:p>
+      <w:pPr>
+        <w:pStyle w:val="Nagwek1"/>
+        <w:spacing w:lineRule="auto" w:line="360" w:before="240" w:after="60"/>
+        <w:jc w:val="both"/>
+        <w:rPr/>
+      </w:pPr>
+      <w:r>
+        <w:drawing>
+          <wp:anchor behindDoc="0" distT="0" distB="0" distL="0" distR="0" simplePos="0" locked="0" layoutInCell="1" allowOverlap="1" relativeHeight="53">
+            <wp:simplePos x="0" y="0"/>
+            <wp:positionH relativeFrom="column">
+              <wp:posOffset>339090</wp:posOffset>
+            </wp:positionH>
+            <wp:positionV relativeFrom="paragraph">
+              <wp:posOffset>21590</wp:posOffset>
+            </wp:positionV>
+            <wp:extent cx="742950" cy="485775"/>
+            <wp:effectExtent l="0" t="0" r="0" b="0"/>
+            <wp:wrapSquare wrapText="largest"/>
+            <wp:docPr id="7" name="Obraz7" descr=""/>
+            <wp:cNvGraphicFramePr>
+              <a:graphicFrameLocks xmlns:a="http://schemas.openxmlformats.org/drawingml/2006/main" noChangeAspect="1"/>
+            </wp:cNvGraphicFramePr>
+            <a:graphic xmlns:a="http://schemas.openxmlformats.org/drawingml/2006/main">
+              <a:graphicData uri="http://schemas.openxmlformats.org/drawingml/2006/picture">
+                <pic:pic xmlns:pic="http://schemas.openxmlformats.org/drawingml/2006/picture">
+                  <pic:nvPicPr>
+                    <pic:cNvPr id="7" name="Obraz7" descr=""/>
+                    <pic:cNvPicPr>
+                      <a:picLocks noChangeAspect="1" noChangeArrowheads="1"/>
+                    </pic:cNvPicPr>
+                  </pic:nvPicPr>
+                  <pic:blipFill>
+                    <a:blip r:embed="rId8"/>
+                    <a:stretch>
+                      <a:fillRect/>
+                    </a:stretch>
+                  </pic:blipFill>
+                  <pic:spPr bwMode="auto">
+                    <a:xfrm>
+                      <a:off x="0" y="0"/>
+                      <a:ext cx="742950" cy="485775"/>
+                    </a:xfrm>
+                    <a:prstGeom prst="rect">
+                      <a:avLst/>
+                    </a:prstGeom>
+                  </pic:spPr>
+                </pic:pic>
+              </a:graphicData>
+            </a:graphic>
+          </wp:anchor>
+        </w:drawing>
+      </w:r>
+      <w:r>
+        <w:rPr>
+          <w:rFonts w:ascii="Times New Roman" w:hAnsi="Times New Roman"/>
+          <w:b w:val="false"/>
+          <w:bCs w:val="false"/>
+          <w:sz w:val="28"/>
+          <w:szCs w:val="28"/>
+        </w:rPr>
+        <w:tab/>
+        <w:t>- przewiert w stropie</w:t>
+      </w:r>
+    </w:p>
+    <w:p>
+      <w:pPr>
+        <w:pStyle w:val="Nagwek1"/>
+        <w:spacing w:lineRule="auto" w:line="360" w:before="240" w:after="60"/>
+        <w:jc w:val="both"/>
+        <w:rPr>
+          <w:rFonts w:ascii="Times New Roman" w:hAnsi="Times New Roman"/>
+          <w:b w:val="false"/>
+          <w:b w:val="false"/>
+          <w:bCs w:val="false"/>
+          <w:sz w:val="28"/>
+          <w:szCs w:val="28"/>
+        </w:rPr>
+      </w:pPr>
+      <w:r>
+        <w:rPr/>
+      </w:r>
+    </w:p>
+    <w:p>
+      <w:pPr>
+        <w:pStyle w:val="Nagwek1"/>
+        <w:spacing w:lineRule="auto" w:line="360" w:before="240" w:after="60"/>
+        <w:jc w:val="both"/>
+        <w:rPr/>
+      </w:pPr>
+      <w:r>
+        <w:drawing>
+          <wp:anchor behindDoc="0" distT="0" distB="0" distL="0" distR="0" simplePos="0" locked="0" layoutInCell="1" allowOverlap="1" relativeHeight="54">
+            <wp:simplePos x="0" y="0"/>
+            <wp:positionH relativeFrom="column">
+              <wp:posOffset>-135890</wp:posOffset>
+            </wp:positionH>
+            <wp:positionV relativeFrom="paragraph">
+              <wp:posOffset>-74295</wp:posOffset>
+            </wp:positionV>
+            <wp:extent cx="1487170" cy="604520"/>
+            <wp:effectExtent l="0" t="0" r="0" b="0"/>
+            <wp:wrapSquare wrapText="largest"/>
+            <wp:docPr id="8" name="Obraz8" descr=""/>
+            <wp:cNvGraphicFramePr>
+              <a:graphicFrameLocks xmlns:a="http://schemas.openxmlformats.org/drawingml/2006/main" noChangeAspect="1"/>
+            </wp:cNvGraphicFramePr>
+            <a:graphic xmlns:a="http://schemas.openxmlformats.org/drawingml/2006/main">
+              <a:graphicData uri="http://schemas.openxmlformats.org/drawingml/2006/picture">
+                <pic:pic xmlns:pic="http://schemas.openxmlformats.org/drawingml/2006/picture">
+                  <pic:nvPicPr>
+                    <pic:cNvPr id="8" name="Obraz8" descr=""/>
+                    <pic:cNvPicPr>
+                      <a:picLocks noChangeAspect="1" noChangeArrowheads="1"/>
+                    </pic:cNvPicPr>
+                  </pic:nvPicPr>
+                  <pic:blipFill>
+                    <a:blip r:embed="rId9"/>
+                    <a:stretch>
+                      <a:fillRect/>
+                    </a:stretch>
+                  </pic:blipFill>
+                  <pic:spPr bwMode="auto">
+                    <a:xfrm>
+                      <a:off x="0" y="0"/>
+                      <a:ext cx="1487170" cy="604520"/>
+                    </a:xfrm>
+                    <a:prstGeom prst="rect">
+                      <a:avLst/>
+                    </a:prstGeom>
+                  </pic:spPr>
+                </pic:pic>
+              </a:graphicData>
+            </a:graphic>
+          </wp:anchor>
+        </w:drawing>
+      </w:r>
+      <w:r>
+        <w:rPr>
+          <w:rFonts w:ascii="Times New Roman" w:hAnsi="Times New Roman"/>
+          <w:b w:val="false"/>
+          <w:bCs w:val="false"/>
+          <w:sz w:val="28"/>
+          <w:szCs w:val="28"/>
+        </w:rPr>
+        <w:t>- moduł z podwójnym gniazdem sieciowym</w:t>
+      </w:r>
+    </w:p>
+    <w:p>
+      <w:pPr>
+        <w:pStyle w:val="Nagwek1"/>
+        <w:spacing w:lineRule="auto" w:line="360" w:before="240" w:after="60"/>
+        <w:jc w:val="both"/>
+        <w:rPr>
+          <w:rFonts w:ascii="Times New Roman" w:hAnsi="Times New Roman"/>
+          <w:b w:val="false"/>
+          <w:b w:val="false"/>
+          <w:bCs w:val="false"/>
+          <w:sz w:val="28"/>
+          <w:szCs w:val="28"/>
+        </w:rPr>
+      </w:pPr>
+      <w:r>
+        <w:rPr/>
+        <w:drawing>
+          <wp:anchor behindDoc="0" distT="0" distB="0" distL="0" distR="0" simplePos="0" locked="0" layoutInCell="1" allowOverlap="1" relativeHeight="55">
+            <wp:simplePos x="0" y="0"/>
+            <wp:positionH relativeFrom="column">
+              <wp:posOffset>398780</wp:posOffset>
+            </wp:positionH>
+            <wp:positionV relativeFrom="paragraph">
+              <wp:posOffset>391795</wp:posOffset>
+            </wp:positionV>
+            <wp:extent cx="849630" cy="1553210"/>
+            <wp:effectExtent l="0" t="0" r="0" b="0"/>
+            <wp:wrapSquare wrapText="largest"/>
+            <wp:docPr id="9" name="Obraz9" descr=""/>
+            <wp:cNvGraphicFramePr>
+              <a:graphicFrameLocks xmlns:a="http://schemas.openxmlformats.org/drawingml/2006/main" noChangeAspect="1"/>
+            </wp:cNvGraphicFramePr>
+            <a:graphic xmlns:a="http://schemas.openxmlformats.org/drawingml/2006/main">
+              <a:graphicData uri="http://schemas.openxmlformats.org/drawingml/2006/picture">
+                <pic:pic xmlns:pic="http://schemas.openxmlformats.org/drawingml/2006/picture">
+                  <pic:nvPicPr>
+                    <pic:cNvPr id="9" name="Obraz9" descr=""/>
+                    <pic:cNvPicPr>
+                      <a:picLocks noChangeAspect="1" noChangeArrowheads="1"/>
+                    </pic:cNvPicPr>
+                  </pic:nvPicPr>
+                  <pic:blipFill>
+                    <a:blip r:embed="rId10"/>
+                    <a:stretch>
+                      <a:fillRect/>
+                    </a:stretch>
+                  </pic:blipFill>
+                  <pic:spPr bwMode="auto">
+                    <a:xfrm>
+                      <a:off x="0" y="0"/>
+                      <a:ext cx="849630" cy="1553210"/>
+                    </a:xfrm>
+                    <a:prstGeom prst="rect">
+                      <a:avLst/>
+                    </a:prstGeom>
+                  </pic:spPr>
+                </pic:pic>
+              </a:graphicData>
+            </a:graphic>
+          </wp:anchor>
+        </w:drawing>
+      </w:r>
+    </w:p>
+    <w:p>
+      <w:pPr>
+        <w:pStyle w:val="Nagwek1"/>
+        <w:spacing w:lineRule="auto" w:line="360" w:before="240" w:after="60"/>
+        <w:jc w:val="both"/>
+        <w:rPr/>
+      </w:pPr>
+      <w:r>
+        <w:rPr>
+          <w:rFonts w:ascii="Times New Roman" w:hAnsi="Times New Roman"/>
+          <w:b w:val="false"/>
+          <w:bCs w:val="false"/>
+          <w:sz w:val="28"/>
+          <w:szCs w:val="28"/>
+        </w:rPr>
+        <w:t>- zejście z sufitu do podłogi</w:t>
+      </w:r>
+    </w:p>
+    <w:p>
+      <w:pPr>
+        <w:pStyle w:val="Nagwek1"/>
+        <w:spacing w:lineRule="auto" w:line="360" w:before="240" w:after="60"/>
+        <w:jc w:val="both"/>
+        <w:rPr/>
+      </w:pPr>
+      <w:r>
+        <w:rPr>
+          <w:rFonts w:ascii="Times New Roman" w:hAnsi="Times New Roman"/>
+          <w:b w:val="false"/>
+          <w:bCs w:val="false"/>
+          <w:sz w:val="28"/>
+          <w:szCs w:val="28"/>
+        </w:rPr>
+        <w:t>- okablowanie pod sufitem w korycie metalowym</w:t>
+      </w:r>
+    </w:p>
+    <w:p>
+      <w:pPr>
+        <w:pStyle w:val="Nagwek1"/>
+        <w:spacing w:lineRule="auto" w:line="360" w:before="240" w:after="60"/>
+        <w:jc w:val="both"/>
+        <w:rPr/>
+      </w:pPr>
+      <w:r>
+        <w:rPr>
+          <w:rFonts w:ascii="Times New Roman" w:hAnsi="Times New Roman"/>
+          <w:b w:val="false"/>
+          <w:bCs w:val="false"/>
+          <w:sz w:val="28"/>
+          <w:szCs w:val="28"/>
+        </w:rPr>
+        <w:t>- okablowanie w korytach PCV</w:t>
+      </w:r>
+    </w:p>
+    <w:p>
+      <w:pPr>
+        <w:pStyle w:val="Nagwek1"/>
+        <w:spacing w:lineRule="auto" w:line="360" w:before="240" w:after="60"/>
+        <w:jc w:val="both"/>
+        <w:rPr>
+          <w:rFonts w:ascii="Times New Roman" w:hAnsi="Times New Roman"/>
+          <w:b w:val="false"/>
+          <w:b w:val="false"/>
+          <w:bCs w:val="false"/>
+          <w:sz w:val="28"/>
+          <w:szCs w:val="28"/>
+        </w:rPr>
+      </w:pPr>
+      <w:r>
+        <w:rPr/>
+        <w:drawing>
+          <wp:anchor behindDoc="0" distT="0" distB="0" distL="0" distR="0" simplePos="0" locked="0" layoutInCell="1" allowOverlap="1" relativeHeight="56">
+            <wp:simplePos x="0" y="0"/>
+            <wp:positionH relativeFrom="column">
+              <wp:posOffset>-395605</wp:posOffset>
+            </wp:positionH>
+            <wp:positionV relativeFrom="paragraph">
+              <wp:posOffset>654050</wp:posOffset>
+            </wp:positionV>
+            <wp:extent cx="6440805" cy="3874135"/>
+            <wp:effectExtent l="0" t="0" r="0" b="0"/>
+            <wp:wrapSquare wrapText="largest"/>
+            <wp:docPr id="10" name="Obraz10" descr=""/>
+            <wp:cNvGraphicFramePr>
+              <a:graphicFrameLocks xmlns:a="http://schemas.openxmlformats.org/drawingml/2006/main" noChangeAspect="1"/>
+            </wp:cNvGraphicFramePr>
+            <a:graphic xmlns:a="http://schemas.openxmlformats.org/drawingml/2006/main">
+              <a:graphicData uri="http://schemas.openxmlformats.org/drawingml/2006/picture">
+                <pic:pic xmlns:pic="http://schemas.openxmlformats.org/drawingml/2006/picture">
+                  <pic:nvPicPr>
+                    <pic:cNvPr id="10" name="Obraz10" descr=""/>
+                    <pic:cNvPicPr>
+                      <a:picLocks noChangeAspect="1" noChangeArrowheads="1"/>
+                    </pic:cNvPicPr>
+                  </pic:nvPicPr>
+                  <pic:blipFill>
+                    <a:blip r:embed="rId11"/>
+                    <a:stretch>
+                      <a:fillRect/>
+                    </a:stretch>
+                  </pic:blipFill>
+                  <pic:spPr bwMode="auto">
+                    <a:xfrm>
+                      <a:off x="0" y="0"/>
+                      <a:ext cx="6440805" cy="3874135"/>
+                    </a:xfrm>
+                    <a:prstGeom prst="rect">
+                      <a:avLst/>
+                    </a:prstGeom>
+                  </pic:spPr>
+                </pic:pic>
+              </a:graphicData>
+            </a:graphic>
+          </wp:anchor>
+        </w:drawing>
       </w:r>
     </w:p>
     <w:sectPr>
-      <w:footerReference w:type="default" r:id="rId5"/>
+      <w:footerReference w:type="default" r:id="rId12"/>
       <w:type w:val="nextPage"/>
       <w:pgSz w:w="11906" w:h="16838"/>
       <w:pgMar w:left="1417" w:right="1417" w:header="0" w:top="1417" w:footer="708" w:bottom="1417" w:gutter="0"/>
@@ -3876,7 +5087,7 @@
       <mc:AlternateContent>
         <mc:Choice Requires="wps">
           <w:drawing>
-            <wp:anchor behindDoc="1" distT="0" distB="0" distL="0" distR="0" simplePos="0" locked="0" layoutInCell="1" allowOverlap="1" relativeHeight="14">
+            <wp:anchor behindDoc="1" distT="0" distB="0" distL="0" distR="0" simplePos="0" locked="0" layoutInCell="1" allowOverlap="1" relativeHeight="16">
               <wp:simplePos x="0" y="0"/>
               <wp:positionH relativeFrom="margin">
                 <wp:align>right</wp:align>
@@ -3884,10 +5095,10 @@
               <wp:positionV relativeFrom="paragraph">
                 <wp:posOffset>635</wp:posOffset>
               </wp:positionV>
-              <wp:extent cx="81915" cy="352425"/>
+              <wp:extent cx="83185" cy="353695"/>
               <wp:effectExtent l="0" t="0" r="0" b="0"/>
               <wp:wrapSquare wrapText="largest"/>
-              <wp:docPr id="4" name="Ramka1"/>
+              <wp:docPr id="11" name="Ramka1"/>
               <a:graphic xmlns:a="http://schemas.openxmlformats.org/drawingml/2006/main">
                 <a:graphicData uri="http://schemas.microsoft.com/office/word/2010/wordprocessingShape">
                   <wps:wsp>
@@ -3895,7 +5106,7 @@
                     <wps:spPr>
                       <a:xfrm>
                         <a:off x="0" y="0"/>
-                        <a:ext cx="81360" cy="351720"/>
+                        <a:ext cx="82440" cy="353160"/>
                       </a:xfrm>
                       <a:prstGeom prst="rect">
                         <a:avLst/>
@@ -3920,7 +5131,7 @@
         </mc:Choice>
         <mc:Fallback>
           <w:pict>
-            <v:rect id="shape_0" ID="Ramka1" stroked="f" style="position:absolute;margin-left:447.15pt;margin-top:0.05pt;width:6.35pt;height:27.65pt;mso-position-horizontal:right;mso-position-horizontal-relative:margin">
+            <v:rect id="shape_0" ID="Ramka1" stroked="f" style="position:absolute;margin-left:447.05pt;margin-top:0.05pt;width:6.45pt;height:27.75pt;mso-position-horizontal:right;mso-position-horizontal-relative:margin">
               <w10:wrap type="none"/>
               <v:fill o:detectmouseclick="t" on="false"/>
               <v:stroke color="#3465a4" joinstyle="round" endcap="flat"/>
@@ -3931,7 +5142,7 @@
       <mc:AlternateContent>
         <mc:Choice Requires="wps">
           <w:drawing>
-            <wp:anchor behindDoc="1" distT="0" distB="0" distL="0" distR="0" simplePos="0" locked="0" layoutInCell="1" allowOverlap="1" relativeHeight="28">
+            <wp:anchor behindDoc="1" distT="0" distB="0" distL="0" distR="0" simplePos="0" locked="0" layoutInCell="1" allowOverlap="1" relativeHeight="32">
               <wp:simplePos x="0" y="0"/>
               <wp:positionH relativeFrom="margin">
                 <wp:align>right</wp:align>
@@ -3939,10 +5150,10 @@
               <wp:positionV relativeFrom="paragraph">
                 <wp:posOffset>635</wp:posOffset>
               </wp:positionV>
-              <wp:extent cx="81915" cy="349885"/>
+              <wp:extent cx="83185" cy="349885"/>
               <wp:effectExtent l="0" t="0" r="0" b="0"/>
               <wp:wrapNone/>
-              <wp:docPr id="5" name="Ramka1"/>
+              <wp:docPr id="12" name="Ramka1"/>
               <a:graphic xmlns:a="http://schemas.openxmlformats.org/drawingml/2006/main">
                 <a:graphicData uri="http://schemas.microsoft.com/office/word/2010/wordprocessingShape">
                   <wps:wsp>
@@ -3950,7 +5161,7 @@
                     <wps:spPr>
                       <a:xfrm>
                         <a:off x="0" y="0"/>
-                        <a:ext cx="81360" cy="349200"/>
+                        <a:ext cx="82440" cy="349200"/>
                       </a:xfrm>
                       <a:prstGeom prst="rect">
                         <a:avLst/>
@@ -3996,7 +5207,7 @@
                             <w:rPr>
                               <w:rStyle w:val="Pagenumber"/>
                             </w:rPr>
-                            <w:t>14</w:t>
+                            <w:t>16</w:t>
                           </w:r>
                           <w:r>
                             <w:rPr>
@@ -4018,7 +5229,7 @@
         </mc:Choice>
         <mc:Fallback>
           <w:pict>
-            <v:rect id="shape_0" ID="Ramka1" stroked="f" style="position:absolute;margin-left:447.15pt;margin-top:0.05pt;width:6.35pt;height:27.45pt;mso-position-horizontal:right;mso-position-horizontal-relative:margin">
+            <v:rect id="shape_0" ID="Ramka1" stroked="f" style="position:absolute;margin-left:447.05pt;margin-top:0.05pt;width:6.45pt;height:27.45pt;mso-position-horizontal:right;mso-position-horizontal-relative:margin">
               <w10:wrap type="square"/>
               <v:fill o:detectmouseclick="t" on="false"/>
               <v:stroke color="#3465a4" joinstyle="round" endcap="flat"/>
@@ -4052,7 +5263,7 @@
                       <w:rPr>
                         <w:rStyle w:val="Pagenumber"/>
                       </w:rPr>
-                      <w:t>14</w:t>
+                      <w:t>16</w:t>
                     </w:r>
                     <w:r>
                       <w:rPr>
@@ -4529,6 +5740,7 @@
       </w:pPr>
       <w:rPr>
         <w:rFonts w:ascii="Symbol" w:hAnsi="Symbol" w:cs="Symbol" w:hint="default"/>
+        <w:b/>
         <w:rFonts w:cs="OpenSymbol"/>
       </w:rPr>
     </w:lvl>
@@ -4545,6 +5757,7 @@
       </w:pPr>
       <w:rPr>
         <w:rFonts w:ascii="OpenSymbol" w:hAnsi="OpenSymbol" w:cs="OpenSymbol" w:hint="default"/>
+        <w:b/>
         <w:rFonts w:cs="OpenSymbol"/>
       </w:rPr>
     </w:lvl>
@@ -4675,6 +5888,7 @@
       </w:pPr>
       <w:rPr>
         <w:rFonts w:ascii="Symbol" w:hAnsi="Symbol" w:cs="Symbol" w:hint="default"/>
+        <w:b/>
         <w:rFonts w:cs="OpenSymbol"/>
       </w:rPr>
     </w:lvl>
@@ -6736,6 +7950,648 @@
       <w:rFonts w:cs="OpenSymbol"/>
     </w:rPr>
   </w:style>
+  <w:style w:type="character" w:styleId="ListLabel176">
+    <w:name w:val="ListLabel 176"/>
+    <w:qFormat/>
+    <w:rPr>
+      <w:rFonts w:ascii="Times New Roman" w:hAnsi="Times New Roman" w:cs="OpenSymbol"/>
+      <w:b w:val="false"/>
+      <w:sz w:val="28"/>
+    </w:rPr>
+  </w:style>
+  <w:style w:type="character" w:styleId="ListLabel177">
+    <w:name w:val="ListLabel 177"/>
+    <w:qFormat/>
+    <w:rPr>
+      <w:rFonts w:cs="OpenSymbol"/>
+    </w:rPr>
+  </w:style>
+  <w:style w:type="character" w:styleId="ListLabel178">
+    <w:name w:val="ListLabel 178"/>
+    <w:qFormat/>
+    <w:rPr>
+      <w:rFonts w:cs="OpenSymbol"/>
+    </w:rPr>
+  </w:style>
+  <w:style w:type="character" w:styleId="ListLabel179">
+    <w:name w:val="ListLabel 179"/>
+    <w:qFormat/>
+    <w:rPr>
+      <w:rFonts w:cs="OpenSymbol"/>
+    </w:rPr>
+  </w:style>
+  <w:style w:type="character" w:styleId="ListLabel180">
+    <w:name w:val="ListLabel 180"/>
+    <w:qFormat/>
+    <w:rPr>
+      <w:rFonts w:cs="OpenSymbol"/>
+    </w:rPr>
+  </w:style>
+  <w:style w:type="character" w:styleId="ListLabel181">
+    <w:name w:val="ListLabel 181"/>
+    <w:qFormat/>
+    <w:rPr>
+      <w:rFonts w:cs="OpenSymbol"/>
+    </w:rPr>
+  </w:style>
+  <w:style w:type="character" w:styleId="ListLabel182">
+    <w:name w:val="ListLabel 182"/>
+    <w:qFormat/>
+    <w:rPr>
+      <w:rFonts w:cs="OpenSymbol"/>
+    </w:rPr>
+  </w:style>
+  <w:style w:type="character" w:styleId="ListLabel183">
+    <w:name w:val="ListLabel 183"/>
+    <w:qFormat/>
+    <w:rPr>
+      <w:rFonts w:cs="OpenSymbol"/>
+    </w:rPr>
+  </w:style>
+  <w:style w:type="character" w:styleId="ListLabel184">
+    <w:name w:val="ListLabel 184"/>
+    <w:qFormat/>
+    <w:rPr>
+      <w:rFonts w:cs="OpenSymbol"/>
+    </w:rPr>
+  </w:style>
+  <w:style w:type="character" w:styleId="ListLabel185">
+    <w:name w:val="ListLabel 185"/>
+    <w:qFormat/>
+    <w:rPr>
+      <w:rFonts w:ascii="Times New Roman" w:hAnsi="Times New Roman" w:cs="OpenSymbol"/>
+      <w:sz w:val="28"/>
+    </w:rPr>
+  </w:style>
+  <w:style w:type="character" w:styleId="ListLabel186">
+    <w:name w:val="ListLabel 186"/>
+    <w:qFormat/>
+    <w:rPr>
+      <w:rFonts w:cs="OpenSymbol"/>
+    </w:rPr>
+  </w:style>
+  <w:style w:type="character" w:styleId="ListLabel187">
+    <w:name w:val="ListLabel 187"/>
+    <w:qFormat/>
+    <w:rPr>
+      <w:rFonts w:cs="OpenSymbol"/>
+    </w:rPr>
+  </w:style>
+  <w:style w:type="character" w:styleId="ListLabel188">
+    <w:name w:val="ListLabel 188"/>
+    <w:qFormat/>
+    <w:rPr>
+      <w:rFonts w:cs="OpenSymbol"/>
+    </w:rPr>
+  </w:style>
+  <w:style w:type="character" w:styleId="ListLabel189">
+    <w:name w:val="ListLabel 189"/>
+    <w:qFormat/>
+    <w:rPr>
+      <w:rFonts w:cs="OpenSymbol"/>
+    </w:rPr>
+  </w:style>
+  <w:style w:type="character" w:styleId="ListLabel190">
+    <w:name w:val="ListLabel 190"/>
+    <w:qFormat/>
+    <w:rPr>
+      <w:rFonts w:cs="OpenSymbol"/>
+    </w:rPr>
+  </w:style>
+  <w:style w:type="character" w:styleId="ListLabel191">
+    <w:name w:val="ListLabel 191"/>
+    <w:qFormat/>
+    <w:rPr>
+      <w:rFonts w:cs="OpenSymbol"/>
+    </w:rPr>
+  </w:style>
+  <w:style w:type="character" w:styleId="ListLabel192">
+    <w:name w:val="ListLabel 192"/>
+    <w:qFormat/>
+    <w:rPr>
+      <w:rFonts w:cs="OpenSymbol"/>
+    </w:rPr>
+  </w:style>
+  <w:style w:type="character" w:styleId="ListLabel193">
+    <w:name w:val="ListLabel 193"/>
+    <w:qFormat/>
+    <w:rPr>
+      <w:rFonts w:cs="OpenSymbol"/>
+    </w:rPr>
+  </w:style>
+  <w:style w:type="character" w:styleId="ListLabel194">
+    <w:name w:val="ListLabel 194"/>
+    <w:qFormat/>
+    <w:rPr>
+      <w:rFonts w:cs="OpenSymbol"/>
+    </w:rPr>
+  </w:style>
+  <w:style w:type="character" w:styleId="ListLabel195">
+    <w:name w:val="ListLabel 195"/>
+    <w:qFormat/>
+    <w:rPr>
+      <w:rFonts w:cs="OpenSymbol"/>
+    </w:rPr>
+  </w:style>
+  <w:style w:type="character" w:styleId="ListLabel196">
+    <w:name w:val="ListLabel 196"/>
+    <w:qFormat/>
+    <w:rPr>
+      <w:rFonts w:cs="OpenSymbol"/>
+    </w:rPr>
+  </w:style>
+  <w:style w:type="character" w:styleId="ListLabel197">
+    <w:name w:val="ListLabel 197"/>
+    <w:qFormat/>
+    <w:rPr>
+      <w:rFonts w:cs="OpenSymbol"/>
+    </w:rPr>
+  </w:style>
+  <w:style w:type="character" w:styleId="ListLabel198">
+    <w:name w:val="ListLabel 198"/>
+    <w:qFormat/>
+    <w:rPr>
+      <w:rFonts w:cs="OpenSymbol"/>
+    </w:rPr>
+  </w:style>
+  <w:style w:type="character" w:styleId="ListLabel199">
+    <w:name w:val="ListLabel 199"/>
+    <w:qFormat/>
+    <w:rPr>
+      <w:rFonts w:cs="OpenSymbol"/>
+    </w:rPr>
+  </w:style>
+  <w:style w:type="character" w:styleId="ListLabel200">
+    <w:name w:val="ListLabel 200"/>
+    <w:qFormat/>
+    <w:rPr>
+      <w:rFonts w:cs="OpenSymbol"/>
+    </w:rPr>
+  </w:style>
+  <w:style w:type="character" w:styleId="ListLabel201">
+    <w:name w:val="ListLabel 201"/>
+    <w:qFormat/>
+    <w:rPr>
+      <w:rFonts w:cs="OpenSymbol"/>
+    </w:rPr>
+  </w:style>
+  <w:style w:type="character" w:styleId="ListLabel202">
+    <w:name w:val="ListLabel 202"/>
+    <w:qFormat/>
+    <w:rPr>
+      <w:rFonts w:cs="OpenSymbol"/>
+    </w:rPr>
+  </w:style>
+  <w:style w:type="character" w:styleId="ListLabel203">
+    <w:name w:val="ListLabel 203"/>
+    <w:qFormat/>
+    <w:rPr>
+      <w:rFonts w:cs="OpenSymbol"/>
+      <w:b/>
+    </w:rPr>
+  </w:style>
+  <w:style w:type="character" w:styleId="ListLabel204">
+    <w:name w:val="ListLabel 204"/>
+    <w:qFormat/>
+    <w:rPr>
+      <w:rFonts w:cs="OpenSymbol"/>
+      <w:b/>
+    </w:rPr>
+  </w:style>
+  <w:style w:type="character" w:styleId="ListLabel205">
+    <w:name w:val="ListLabel 205"/>
+    <w:qFormat/>
+    <w:rPr>
+      <w:rFonts w:cs="OpenSymbol"/>
+    </w:rPr>
+  </w:style>
+  <w:style w:type="character" w:styleId="ListLabel206">
+    <w:name w:val="ListLabel 206"/>
+    <w:qFormat/>
+    <w:rPr>
+      <w:rFonts w:cs="OpenSymbol"/>
+    </w:rPr>
+  </w:style>
+  <w:style w:type="character" w:styleId="ListLabel207">
+    <w:name w:val="ListLabel 207"/>
+    <w:qFormat/>
+    <w:rPr>
+      <w:rFonts w:cs="OpenSymbol"/>
+    </w:rPr>
+  </w:style>
+  <w:style w:type="character" w:styleId="ListLabel208">
+    <w:name w:val="ListLabel 208"/>
+    <w:qFormat/>
+    <w:rPr>
+      <w:rFonts w:cs="OpenSymbol"/>
+    </w:rPr>
+  </w:style>
+  <w:style w:type="character" w:styleId="ListLabel209">
+    <w:name w:val="ListLabel 209"/>
+    <w:qFormat/>
+    <w:rPr>
+      <w:rFonts w:cs="OpenSymbol"/>
+    </w:rPr>
+  </w:style>
+  <w:style w:type="character" w:styleId="ListLabel210">
+    <w:name w:val="ListLabel 210"/>
+    <w:qFormat/>
+    <w:rPr>
+      <w:rFonts w:cs="OpenSymbol"/>
+    </w:rPr>
+  </w:style>
+  <w:style w:type="character" w:styleId="ListLabel211">
+    <w:name w:val="ListLabel 211"/>
+    <w:qFormat/>
+    <w:rPr>
+      <w:rFonts w:cs="OpenSymbol"/>
+    </w:rPr>
+  </w:style>
+  <w:style w:type="character" w:styleId="ListLabel212">
+    <w:name w:val="ListLabel 212"/>
+    <w:qFormat/>
+    <w:rPr>
+      <w:rFonts w:cs="OpenSymbol"/>
+      <w:b/>
+    </w:rPr>
+  </w:style>
+  <w:style w:type="character" w:styleId="ListLabel213">
+    <w:name w:val="ListLabel 213"/>
+    <w:qFormat/>
+    <w:rPr>
+      <w:rFonts w:cs="OpenSymbol"/>
+    </w:rPr>
+  </w:style>
+  <w:style w:type="character" w:styleId="ListLabel214">
+    <w:name w:val="ListLabel 214"/>
+    <w:qFormat/>
+    <w:rPr>
+      <w:rFonts w:cs="OpenSymbol"/>
+    </w:rPr>
+  </w:style>
+  <w:style w:type="character" w:styleId="ListLabel215">
+    <w:name w:val="ListLabel 215"/>
+    <w:qFormat/>
+    <w:rPr>
+      <w:rFonts w:cs="OpenSymbol"/>
+    </w:rPr>
+  </w:style>
+  <w:style w:type="character" w:styleId="ListLabel216">
+    <w:name w:val="ListLabel 216"/>
+    <w:qFormat/>
+    <w:rPr>
+      <w:rFonts w:cs="OpenSymbol"/>
+    </w:rPr>
+  </w:style>
+  <w:style w:type="character" w:styleId="ListLabel217">
+    <w:name w:val="ListLabel 217"/>
+    <w:qFormat/>
+    <w:rPr>
+      <w:rFonts w:cs="OpenSymbol"/>
+    </w:rPr>
+  </w:style>
+  <w:style w:type="character" w:styleId="ListLabel218">
+    <w:name w:val="ListLabel 218"/>
+    <w:qFormat/>
+    <w:rPr>
+      <w:rFonts w:cs="OpenSymbol"/>
+    </w:rPr>
+  </w:style>
+  <w:style w:type="character" w:styleId="ListLabel219">
+    <w:name w:val="ListLabel 219"/>
+    <w:qFormat/>
+    <w:rPr>
+      <w:rFonts w:cs="OpenSymbol"/>
+    </w:rPr>
+  </w:style>
+  <w:style w:type="character" w:styleId="ListLabel220">
+    <w:name w:val="ListLabel 220"/>
+    <w:qFormat/>
+    <w:rPr>
+      <w:rFonts w:cs="OpenSymbol"/>
+    </w:rPr>
+  </w:style>
+  <w:style w:type="character" w:styleId="ListLabel221">
+    <w:name w:val="ListLabel 221"/>
+    <w:qFormat/>
+    <w:rPr>
+      <w:rFonts w:ascii="Times New Roman" w:hAnsi="Times New Roman" w:cs="OpenSymbol"/>
+      <w:b w:val="false"/>
+      <w:sz w:val="28"/>
+    </w:rPr>
+  </w:style>
+  <w:style w:type="character" w:styleId="ListLabel222">
+    <w:name w:val="ListLabel 222"/>
+    <w:qFormat/>
+    <w:rPr>
+      <w:rFonts w:cs="OpenSymbol"/>
+    </w:rPr>
+  </w:style>
+  <w:style w:type="character" w:styleId="ListLabel223">
+    <w:name w:val="ListLabel 223"/>
+    <w:qFormat/>
+    <w:rPr>
+      <w:rFonts w:cs="OpenSymbol"/>
+    </w:rPr>
+  </w:style>
+  <w:style w:type="character" w:styleId="ListLabel224">
+    <w:name w:val="ListLabel 224"/>
+    <w:qFormat/>
+    <w:rPr>
+      <w:rFonts w:cs="OpenSymbol"/>
+    </w:rPr>
+  </w:style>
+  <w:style w:type="character" w:styleId="ListLabel225">
+    <w:name w:val="ListLabel 225"/>
+    <w:qFormat/>
+    <w:rPr>
+      <w:rFonts w:cs="OpenSymbol"/>
+    </w:rPr>
+  </w:style>
+  <w:style w:type="character" w:styleId="ListLabel226">
+    <w:name w:val="ListLabel 226"/>
+    <w:qFormat/>
+    <w:rPr>
+      <w:rFonts w:cs="OpenSymbol"/>
+    </w:rPr>
+  </w:style>
+  <w:style w:type="character" w:styleId="ListLabel227">
+    <w:name w:val="ListLabel 227"/>
+    <w:qFormat/>
+    <w:rPr>
+      <w:rFonts w:cs="OpenSymbol"/>
+    </w:rPr>
+  </w:style>
+  <w:style w:type="character" w:styleId="ListLabel228">
+    <w:name w:val="ListLabel 228"/>
+    <w:qFormat/>
+    <w:rPr>
+      <w:rFonts w:cs="OpenSymbol"/>
+    </w:rPr>
+  </w:style>
+  <w:style w:type="character" w:styleId="ListLabel229">
+    <w:name w:val="ListLabel 229"/>
+    <w:qFormat/>
+    <w:rPr>
+      <w:rFonts w:cs="OpenSymbol"/>
+    </w:rPr>
+  </w:style>
+  <w:style w:type="character" w:styleId="ListLabel230">
+    <w:name w:val="ListLabel 230"/>
+    <w:qFormat/>
+    <w:rPr>
+      <w:rFonts w:ascii="Times New Roman" w:hAnsi="Times New Roman" w:cs="OpenSymbol"/>
+      <w:sz w:val="28"/>
+    </w:rPr>
+  </w:style>
+  <w:style w:type="character" w:styleId="ListLabel231">
+    <w:name w:val="ListLabel 231"/>
+    <w:qFormat/>
+    <w:rPr>
+      <w:rFonts w:cs="OpenSymbol"/>
+    </w:rPr>
+  </w:style>
+  <w:style w:type="character" w:styleId="ListLabel232">
+    <w:name w:val="ListLabel 232"/>
+    <w:qFormat/>
+    <w:rPr>
+      <w:rFonts w:cs="OpenSymbol"/>
+    </w:rPr>
+  </w:style>
+  <w:style w:type="character" w:styleId="ListLabel233">
+    <w:name w:val="ListLabel 233"/>
+    <w:qFormat/>
+    <w:rPr>
+      <w:rFonts w:cs="OpenSymbol"/>
+    </w:rPr>
+  </w:style>
+  <w:style w:type="character" w:styleId="ListLabel234">
+    <w:name w:val="ListLabel 234"/>
+    <w:qFormat/>
+    <w:rPr>
+      <w:rFonts w:cs="OpenSymbol"/>
+    </w:rPr>
+  </w:style>
+  <w:style w:type="character" w:styleId="ListLabel235">
+    <w:name w:val="ListLabel 235"/>
+    <w:qFormat/>
+    <w:rPr>
+      <w:rFonts w:cs="OpenSymbol"/>
+    </w:rPr>
+  </w:style>
+  <w:style w:type="character" w:styleId="ListLabel236">
+    <w:name w:val="ListLabel 236"/>
+    <w:qFormat/>
+    <w:rPr>
+      <w:rFonts w:cs="OpenSymbol"/>
+    </w:rPr>
+  </w:style>
+  <w:style w:type="character" w:styleId="ListLabel237">
+    <w:name w:val="ListLabel 237"/>
+    <w:qFormat/>
+    <w:rPr>
+      <w:rFonts w:cs="OpenSymbol"/>
+    </w:rPr>
+  </w:style>
+  <w:style w:type="character" w:styleId="ListLabel238">
+    <w:name w:val="ListLabel 238"/>
+    <w:qFormat/>
+    <w:rPr>
+      <w:rFonts w:cs="OpenSymbol"/>
+    </w:rPr>
+  </w:style>
+  <w:style w:type="character" w:styleId="ListLabel239">
+    <w:name w:val="ListLabel 239"/>
+    <w:qFormat/>
+    <w:rPr>
+      <w:rFonts w:cs="OpenSymbol"/>
+    </w:rPr>
+  </w:style>
+  <w:style w:type="character" w:styleId="ListLabel240">
+    <w:name w:val="ListLabel 240"/>
+    <w:qFormat/>
+    <w:rPr>
+      <w:rFonts w:cs="OpenSymbol"/>
+    </w:rPr>
+  </w:style>
+  <w:style w:type="character" w:styleId="ListLabel241">
+    <w:name w:val="ListLabel 241"/>
+    <w:qFormat/>
+    <w:rPr>
+      <w:rFonts w:cs="OpenSymbol"/>
+    </w:rPr>
+  </w:style>
+  <w:style w:type="character" w:styleId="ListLabel242">
+    <w:name w:val="ListLabel 242"/>
+    <w:qFormat/>
+    <w:rPr>
+      <w:rFonts w:cs="OpenSymbol"/>
+    </w:rPr>
+  </w:style>
+  <w:style w:type="character" w:styleId="ListLabel243">
+    <w:name w:val="ListLabel 243"/>
+    <w:qFormat/>
+    <w:rPr>
+      <w:rFonts w:cs="OpenSymbol"/>
+    </w:rPr>
+  </w:style>
+  <w:style w:type="character" w:styleId="ListLabel244">
+    <w:name w:val="ListLabel 244"/>
+    <w:qFormat/>
+    <w:rPr>
+      <w:rFonts w:cs="OpenSymbol"/>
+    </w:rPr>
+  </w:style>
+  <w:style w:type="character" w:styleId="ListLabel245">
+    <w:name w:val="ListLabel 245"/>
+    <w:qFormat/>
+    <w:rPr>
+      <w:rFonts w:cs="OpenSymbol"/>
+    </w:rPr>
+  </w:style>
+  <w:style w:type="character" w:styleId="ListLabel246">
+    <w:name w:val="ListLabel 246"/>
+    <w:qFormat/>
+    <w:rPr>
+      <w:rFonts w:cs="OpenSymbol"/>
+    </w:rPr>
+  </w:style>
+  <w:style w:type="character" w:styleId="ListLabel247">
+    <w:name w:val="ListLabel 247"/>
+    <w:qFormat/>
+    <w:rPr>
+      <w:rFonts w:cs="OpenSymbol"/>
+    </w:rPr>
+  </w:style>
+  <w:style w:type="character" w:styleId="ListLabel248">
+    <w:name w:val="ListLabel 248"/>
+    <w:qFormat/>
+    <w:rPr>
+      <w:rFonts w:cs="OpenSymbol"/>
+      <w:b/>
+    </w:rPr>
+  </w:style>
+  <w:style w:type="character" w:styleId="ListLabel249">
+    <w:name w:val="ListLabel 249"/>
+    <w:qFormat/>
+    <w:rPr>
+      <w:rFonts w:cs="OpenSymbol"/>
+      <w:b/>
+    </w:rPr>
+  </w:style>
+  <w:style w:type="character" w:styleId="ListLabel250">
+    <w:name w:val="ListLabel 250"/>
+    <w:qFormat/>
+    <w:rPr>
+      <w:rFonts w:cs="OpenSymbol"/>
+    </w:rPr>
+  </w:style>
+  <w:style w:type="character" w:styleId="ListLabel251">
+    <w:name w:val="ListLabel 251"/>
+    <w:qFormat/>
+    <w:rPr>
+      <w:rFonts w:cs="OpenSymbol"/>
+    </w:rPr>
+  </w:style>
+  <w:style w:type="character" w:styleId="ListLabel252">
+    <w:name w:val="ListLabel 252"/>
+    <w:qFormat/>
+    <w:rPr>
+      <w:rFonts w:cs="OpenSymbol"/>
+    </w:rPr>
+  </w:style>
+  <w:style w:type="character" w:styleId="ListLabel253">
+    <w:name w:val="ListLabel 253"/>
+    <w:qFormat/>
+    <w:rPr>
+      <w:rFonts w:cs="OpenSymbol"/>
+    </w:rPr>
+  </w:style>
+  <w:style w:type="character" w:styleId="ListLabel254">
+    <w:name w:val="ListLabel 254"/>
+    <w:qFormat/>
+    <w:rPr>
+      <w:rFonts w:cs="OpenSymbol"/>
+    </w:rPr>
+  </w:style>
+  <w:style w:type="character" w:styleId="ListLabel255">
+    <w:name w:val="ListLabel 255"/>
+    <w:qFormat/>
+    <w:rPr>
+      <w:rFonts w:cs="OpenSymbol"/>
+    </w:rPr>
+  </w:style>
+  <w:style w:type="character" w:styleId="ListLabel256">
+    <w:name w:val="ListLabel 256"/>
+    <w:qFormat/>
+    <w:rPr>
+      <w:rFonts w:cs="OpenSymbol"/>
+    </w:rPr>
+  </w:style>
+  <w:style w:type="character" w:styleId="ListLabel257">
+    <w:name w:val="ListLabel 257"/>
+    <w:qFormat/>
+    <w:rPr>
+      <w:rFonts w:cs="OpenSymbol"/>
+      <w:b/>
+    </w:rPr>
+  </w:style>
+  <w:style w:type="character" w:styleId="ListLabel258">
+    <w:name w:val="ListLabel 258"/>
+    <w:qFormat/>
+    <w:rPr>
+      <w:rFonts w:cs="OpenSymbol"/>
+    </w:rPr>
+  </w:style>
+  <w:style w:type="character" w:styleId="ListLabel259">
+    <w:name w:val="ListLabel 259"/>
+    <w:qFormat/>
+    <w:rPr>
+      <w:rFonts w:cs="OpenSymbol"/>
+    </w:rPr>
+  </w:style>
+  <w:style w:type="character" w:styleId="ListLabel260">
+    <w:name w:val="ListLabel 260"/>
+    <w:qFormat/>
+    <w:rPr>
+      <w:rFonts w:cs="OpenSymbol"/>
+    </w:rPr>
+  </w:style>
+  <w:style w:type="character" w:styleId="ListLabel261">
+    <w:name w:val="ListLabel 261"/>
+    <w:qFormat/>
+    <w:rPr>
+      <w:rFonts w:cs="OpenSymbol"/>
+    </w:rPr>
+  </w:style>
+  <w:style w:type="character" w:styleId="ListLabel262">
+    <w:name w:val="ListLabel 262"/>
+    <w:qFormat/>
+    <w:rPr>
+      <w:rFonts w:cs="OpenSymbol"/>
+    </w:rPr>
+  </w:style>
+  <w:style w:type="character" w:styleId="ListLabel263">
+    <w:name w:val="ListLabel 263"/>
+    <w:qFormat/>
+    <w:rPr>
+      <w:rFonts w:cs="OpenSymbol"/>
+    </w:rPr>
+  </w:style>
+  <w:style w:type="character" w:styleId="ListLabel264">
+    <w:name w:val="ListLabel 264"/>
+    <w:qFormat/>
+    <w:rPr>
+      <w:rFonts w:cs="OpenSymbol"/>
+    </w:rPr>
+  </w:style>
+  <w:style w:type="character" w:styleId="ListLabel265">
+    <w:name w:val="ListLabel 265"/>
+    <w:qFormat/>
+    <w:rPr>
+      <w:rFonts w:cs="OpenSymbol"/>
+    </w:rPr>
+  </w:style>
   <w:style w:type="paragraph" w:styleId="Nagwek">
     <w:name w:val="Nagłówek"/>
     <w:basedOn w:val="Normal"/>

</xml_diff>